<commit_message>
adding chart, tp growth signals
</commit_message>
<xml_diff>
--- a/Caxton/script and emails/daily market recap.docx
+++ b/Caxton/script and emails/daily market recap.docx
@@ -1639,21 +1639,39 @@
         </w:rPr>
         <w:t>1. OPEC meeting on Thu, G20 on Friday</w:t>
       </w:r>
-    </w:p>
-    <w:p>
-      <w:r>
-        <w:rPr>
-          <w:rFonts w:hint="eastAsia"/>
-        </w:rPr>
-        <w:t xml:space="preserve">2. 3 months cut, want US and Brazil to participate. Will be his call to implement the law on curtail production. Cut output 30% from May. </w:t>
-      </w:r>
-    </w:p>
-    <w:p>
-      <w:r>
-        <w:rPr>
-          <w:rFonts w:hint="eastAsia"/>
-        </w:rPr>
-        <w:t xml:space="preserve">3. Natural gas rally. Norway to cut? </w:t>
+      <w:r>
+        <w:rPr>
+          <w:rFonts w:hint="eastAsia"/>
+        </w:rPr>
+        <w:t>.</w:t>
+      </w:r>
+    </w:p>
+    <w:p>
+      <w:r>
+        <w:rPr>
+          <w:rFonts w:hint="eastAsia"/>
+        </w:rPr>
+        <w:t>2. 3 months cut, want US and Brazil to participate. Will be his call to implement the law on curtail produ</w:t>
+      </w:r>
+      <w:r>
+        <w:rPr>
+          <w:rFonts w:hint="eastAsia"/>
+        </w:rPr>
+        <w:t>ction. Cut output 30% from May.</w:t>
+      </w:r>
+    </w:p>
+    <w:p>
+      <w:r>
+        <w:rPr>
+          <w:rFonts w:hint="eastAsia"/>
+        </w:rPr>
+        <w:t>3. Na</w:t>
+      </w:r>
+      <w:r>
+        <w:rPr>
+          <w:rFonts w:hint="eastAsia"/>
+        </w:rPr>
+        <w:t>tural gas rally. Norway to cut?</w:t>
       </w:r>
     </w:p>
     <w:p/>
@@ -1662,7 +1680,7 @@
         <w:rPr>
           <w:rFonts w:hint="eastAsia"/>
         </w:rPr>
-        <w:t xml:space="preserve"> FI:</w:t>
+        <w:t>FI:</w:t>
       </w:r>
     </w:p>
     <w:p>
@@ -1685,1000 +1703,7 @@
         <w:rPr>
           <w:rFonts w:hint="eastAsia"/>
         </w:rPr>
-        <w:t>2020-4-7 Recap on Simon, Fed funding stress</w:t>
-      </w:r>
-    </w:p>
-    <w:p>
-      <w:r>
-        <w:rPr>
-          <w:rFonts w:hint="eastAsia"/>
-        </w:rPr>
-        <w:t>-Due to LCR requirement, funding shorter than 30 days is not useful for banks.</w:t>
-      </w:r>
-    </w:p>
-    <w:p>
-      <w:r>
-        <w:rPr>
-          <w:rFonts w:hint="eastAsia"/>
-        </w:rPr>
-        <w:t>- Banks had interest in borrowing in the unsecured market 3m or longer.</w:t>
-      </w:r>
-    </w:p>
-    <w:p>
-      <w:r>
-        <w:rPr>
-          <w:rFonts w:hint="eastAsia"/>
-        </w:rPr>
-        <w:t>- CP: commercial paper, short term unsecured.</w:t>
-      </w:r>
-    </w:p>
-    <w:p>
-      <w:r>
-        <w:rPr>
-          <w:rFonts w:hint="eastAsia"/>
-        </w:rPr>
-        <w:t xml:space="preserve">-CD: </w:t>
-      </w:r>
-      <w:proofErr w:type="spellStart"/>
-      <w:r>
-        <w:rPr>
-          <w:rFonts w:hint="eastAsia"/>
-        </w:rPr>
-        <w:t>Certiicate</w:t>
-      </w:r>
-      <w:proofErr w:type="spellEnd"/>
-      <w:r>
-        <w:rPr>
-          <w:rFonts w:hint="eastAsia"/>
-        </w:rPr>
-        <w:t xml:space="preserve"> of deposit. </w:t>
-      </w:r>
-    </w:p>
-    <w:p>
-      <w:r>
-        <w:rPr>
-          <w:rFonts w:hint="eastAsia"/>
-        </w:rPr>
-        <w:t xml:space="preserve">- As cash outflows reduced weekly liquidity, prime MMF were forced to try to build liquidity by </w:t>
-      </w:r>
-      <w:r>
-        <w:rPr>
-          <w:rFonts w:hint="eastAsia"/>
-        </w:rPr>
-        <w:lastRenderedPageBreak/>
-        <w:t>selling longer term CP/CDs and only buying short CP/CDs.</w:t>
-      </w:r>
-    </w:p>
-    <w:p>
-      <w:r>
-        <w:rPr>
-          <w:rFonts w:hint="eastAsia"/>
-        </w:rPr>
-        <w:t xml:space="preserve">- Mismatch between banks wanting to borrow 3m, and MMFs selling long. </w:t>
-      </w:r>
-    </w:p>
-    <w:p>
-      <w:r>
-        <w:rPr>
-          <w:rFonts w:hint="eastAsia"/>
-        </w:rPr>
-        <w:t>- overnight financial AA CP traded at 16 bps, 3m 206 bps.</w:t>
-      </w:r>
-    </w:p>
-    <w:p>
-      <w:r>
-        <w:rPr>
-          <w:rFonts w:hint="eastAsia"/>
-        </w:rPr>
-        <w:t xml:space="preserve">- Dollar swap lines: Fed gives USD to another central bank at OIS+25 bps and that central bank distributes them and take the credit risk. </w:t>
-      </w:r>
-    </w:p>
-    <w:p>
-      <w:r>
-        <w:rPr>
-          <w:rFonts w:hint="eastAsia"/>
-        </w:rPr>
-        <w:t>- Money market liquidity facility: pulls longer CP,CDs from the money fund. improving their weekly liquidity</w:t>
-      </w:r>
-    </w:p>
-    <w:p>
-      <w:r>
-        <w:rPr>
-          <w:rFonts w:hint="eastAsia"/>
-        </w:rPr>
-        <w:t xml:space="preserve">- Commercial bank funding facility: </w:t>
-      </w:r>
-    </w:p>
-    <w:p/>
-    <w:p>
-      <w:r>
-        <w:rPr>
-          <w:rFonts w:hint="eastAsia"/>
-        </w:rPr>
-        <w:t xml:space="preserve">-CCAR: stress test. 35% recession is ok to survive. </w:t>
-      </w:r>
-    </w:p>
-    <w:p>
-      <w:r>
-        <w:rPr>
-          <w:rFonts w:hint="eastAsia"/>
-        </w:rPr>
-        <w:t xml:space="preserve">- Corporate debt market. High </w:t>
-      </w:r>
-      <w:proofErr w:type="spellStart"/>
-      <w:r>
-        <w:rPr>
-          <w:rFonts w:hint="eastAsia"/>
-        </w:rPr>
-        <w:t>prob</w:t>
-      </w:r>
-      <w:proofErr w:type="spellEnd"/>
-      <w:r>
-        <w:rPr>
-          <w:rFonts w:hint="eastAsia"/>
-        </w:rPr>
-        <w:t xml:space="preserve"> of default. 2%. </w:t>
-      </w:r>
-    </w:p>
-    <w:p>
-      <w:r>
-        <w:rPr>
-          <w:rFonts w:hint="eastAsia"/>
-        </w:rPr>
-        <w:t>- small business. 50%. Recovery 20%. Spend a lot of capital</w:t>
-      </w:r>
-    </w:p>
-    <w:p>
-      <w:r>
-        <w:rPr>
-          <w:rFonts w:hint="eastAsia"/>
-        </w:rPr>
-        <w:t xml:space="preserve">- US treasury. </w:t>
-      </w:r>
-    </w:p>
-    <w:p>
-      <w:r>
-        <w:rPr>
-          <w:rFonts w:hint="eastAsia"/>
-        </w:rPr>
-        <w:t>- Very difficult to payback.</w:t>
-      </w:r>
-    </w:p>
-    <w:p>
-      <w:r>
-        <w:rPr>
-          <w:rFonts w:hint="eastAsia"/>
-        </w:rPr>
-        <w:t xml:space="preserve">- Disinflationary pressure to fight against. </w:t>
-      </w:r>
-    </w:p>
-    <w:p/>
-    <w:p>
-      <w:r>
-        <w:rPr>
-          <w:rFonts w:hint="eastAsia"/>
-        </w:rPr>
-        <w:t xml:space="preserve">- repo facility: new. 2014: safe place to store cash, earn a good rate, 300bn, MOF </w:t>
-      </w:r>
-      <w:proofErr w:type="spellStart"/>
-      <w:r>
-        <w:rPr>
-          <w:rFonts w:hint="eastAsia"/>
-        </w:rPr>
-        <w:t>japan</w:t>
-      </w:r>
-      <w:proofErr w:type="spellEnd"/>
-      <w:r>
-        <w:rPr>
-          <w:rFonts w:hint="eastAsia"/>
-        </w:rPr>
-        <w:t xml:space="preserve"> has large chunk of that. Make money on cash.</w:t>
-      </w:r>
-    </w:p>
-    <w:p>
-      <w:r>
-        <w:rPr>
-          <w:rFonts w:hint="eastAsia"/>
-        </w:rPr>
-        <w:t xml:space="preserve">- FIMA repo: 3trn NY fed, temp </w:t>
-      </w:r>
-      <w:proofErr w:type="spellStart"/>
-      <w:r>
-        <w:rPr>
-          <w:rFonts w:hint="eastAsia"/>
-        </w:rPr>
-        <w:t>liqui</w:t>
-      </w:r>
-      <w:r>
-        <w:rPr>
-          <w:rFonts w:hint="eastAsia"/>
-        </w:rPr>
-        <w:t>di</w:t>
-      </w:r>
-      <w:r>
-        <w:rPr>
-          <w:rFonts w:hint="eastAsia"/>
-        </w:rPr>
-        <w:t>fy</w:t>
-      </w:r>
-      <w:proofErr w:type="spellEnd"/>
-      <w:r>
-        <w:rPr>
-          <w:rFonts w:hint="eastAsia"/>
-        </w:rPr>
-        <w:t xml:space="preserve"> the US treasury. Cheap funding. Dealer might not want to face you in big size. </w:t>
-      </w:r>
-      <w:r>
-        <w:rPr>
-          <w:rFonts w:hint="eastAsia"/>
-        </w:rPr>
-        <w:t xml:space="preserve">- you don't want to blow 6trn dollar treasuries over a few weeks. </w:t>
-      </w:r>
-    </w:p>
-    <w:p>
-      <w:r>
-        <w:rPr>
-          <w:rFonts w:hint="eastAsia"/>
-        </w:rPr>
-        <w:t>- Leverage ratio: OCC(), FDIC(Fed deposit corporation)</w:t>
-      </w:r>
-      <w:r>
-        <w:rPr>
-          <w:rFonts w:hint="eastAsia"/>
-        </w:rPr>
-        <w:t xml:space="preserve">. </w:t>
-      </w:r>
-      <w:proofErr w:type="spellStart"/>
-      <w:r>
-        <w:rPr>
-          <w:rFonts w:hint="eastAsia"/>
-        </w:rPr>
-        <w:t>Soverign</w:t>
-      </w:r>
-      <w:proofErr w:type="spellEnd"/>
-      <w:r>
-        <w:rPr>
-          <w:rFonts w:hint="eastAsia"/>
-        </w:rPr>
-        <w:t xml:space="preserve"> debt included in the leverage ratio</w:t>
-      </w:r>
-    </w:p>
-    <w:p>
-      <w:r>
-        <w:rPr>
-          <w:rFonts w:hint="eastAsia"/>
-        </w:rPr>
-        <w:t>- Germany: large balance</w:t>
-      </w:r>
-      <w:r>
-        <w:rPr>
-          <w:rFonts w:hint="eastAsia"/>
-        </w:rPr>
         <w:t xml:space="preserve"> </w:t>
-      </w:r>
-      <w:r>
-        <w:rPr>
-          <w:rFonts w:hint="eastAsia"/>
-        </w:rPr>
-        <w:t xml:space="preserve">sheet but in risk weighted </w:t>
-      </w:r>
-      <w:r>
-        <w:rPr>
-          <w:rFonts w:hint="eastAsia"/>
-        </w:rPr>
-        <w:t xml:space="preserve">asset </w:t>
-      </w:r>
-      <w:r>
-        <w:rPr>
-          <w:rFonts w:hint="eastAsia"/>
-        </w:rPr>
-        <w:t>it's tiny. (14:49)</w:t>
-      </w:r>
-    </w:p>
-    <w:p>
-      <w:r>
-        <w:rPr>
-          <w:rFonts w:hint="eastAsia"/>
-        </w:rPr>
-        <w:t xml:space="preserve">- European would very concern about a backstop which include the </w:t>
-      </w:r>
-      <w:r>
-        <w:t>sovereign</w:t>
-      </w:r>
-      <w:r>
-        <w:rPr>
-          <w:rFonts w:hint="eastAsia"/>
-        </w:rPr>
-        <w:t xml:space="preserve"> debt. </w:t>
-      </w:r>
-    </w:p>
-    <w:p>
-      <w:r>
-        <w:rPr>
-          <w:rFonts w:hint="eastAsia"/>
-        </w:rPr>
-        <w:t>- The compromise w</w:t>
-      </w:r>
-      <w:r>
-        <w:rPr>
-          <w:rFonts w:hint="eastAsia"/>
-        </w:rPr>
-        <w:t xml:space="preserve">as to include central bank deposit in your own currency and your own </w:t>
-      </w:r>
-      <w:r>
-        <w:t>sovereign</w:t>
-      </w:r>
-      <w:r>
-        <w:rPr>
-          <w:rFonts w:hint="eastAsia"/>
-        </w:rPr>
-        <w:t xml:space="preserve">. </w:t>
-      </w:r>
-      <w:r>
-        <w:rPr>
-          <w:rFonts w:hint="eastAsia"/>
-        </w:rPr>
-        <w:t xml:space="preserve">Never makes sense to me, but there's politics there. </w:t>
-      </w:r>
-      <w:r>
-        <w:rPr>
-          <w:rFonts w:hint="eastAsia"/>
-        </w:rPr>
-        <w:t xml:space="preserve">You do not have to hold capital against the liability of the Fed. </w:t>
-      </w:r>
-      <w:r>
-        <w:rPr>
-          <w:rFonts w:hint="eastAsia"/>
-        </w:rPr>
-        <w:t xml:space="preserve">US treasury is ok. You don't have to hold capital against that. </w:t>
-      </w:r>
-      <w:r>
-        <w:rPr>
-          <w:rFonts w:hint="eastAsia"/>
-        </w:rPr>
-        <w:t xml:space="preserve">It will be crazy to have capital constraints because there will be trillions of dollars of treasury </w:t>
-      </w:r>
-      <w:r>
-        <w:rPr>
-          <w:rFonts w:hint="eastAsia"/>
-        </w:rPr>
-        <w:t xml:space="preserve">to hold in the next few months (when talking about the primary dealers). </w:t>
-      </w:r>
-    </w:p>
-    <w:p>
-      <w:r>
-        <w:rPr>
-          <w:rFonts w:hint="eastAsia"/>
-          <w:highlight w:val="yellow"/>
-        </w:rPr>
-        <w:t>Flora: the leverage releasing measures have relatively small impact on the bank. Not worth doing it.</w:t>
-      </w:r>
-      <w:r>
-        <w:rPr>
-          <w:rFonts w:hint="eastAsia"/>
-        </w:rPr>
-        <w:t xml:space="preserve"> </w:t>
-      </w:r>
-    </w:p>
-    <w:p>
-      <w:r>
-        <w:rPr>
-          <w:rFonts w:hint="eastAsia"/>
-        </w:rPr>
-        <w:t xml:space="preserve">- FX swap and the new repo facility. </w:t>
-      </w:r>
-      <w:r>
-        <w:rPr>
-          <w:rFonts w:hint="eastAsia"/>
-        </w:rPr>
-        <w:t xml:space="preserve">There're some signs that the dollar funding pressure is alleviating. </w:t>
-      </w:r>
-      <w:r>
-        <w:rPr>
-          <w:rFonts w:hint="eastAsia"/>
-        </w:rPr>
-        <w:t>Is there a risk that the pressure could come back?</w:t>
-      </w:r>
-    </w:p>
-    <w:p>
-      <w:r>
-        <w:rPr>
-          <w:rFonts w:hint="eastAsia"/>
-        </w:rPr>
-        <w:t>- Indonesia sa</w:t>
-      </w:r>
-      <w:r>
-        <w:rPr>
-          <w:rFonts w:hint="eastAsia"/>
-        </w:rPr>
-        <w:t>ys that they're taking up 60bn from FIMA</w:t>
-      </w:r>
-      <w:r>
-        <w:rPr>
-          <w:rFonts w:hint="eastAsia"/>
-        </w:rPr>
-        <w:t>(=foreign institutional monetary authorities)</w:t>
-      </w:r>
-      <w:r>
-        <w:rPr>
-          <w:rFonts w:hint="eastAsia"/>
-        </w:rPr>
-        <w:t xml:space="preserve"> repo.</w:t>
-      </w:r>
-      <w:r>
-        <w:rPr>
-          <w:rFonts w:hint="eastAsia"/>
-        </w:rPr>
-        <w:t xml:space="preserve"> There's a debate about how much collateral you have to put with the central bank. </w:t>
-      </w:r>
-      <w:r>
-        <w:rPr>
-          <w:rFonts w:hint="eastAsia"/>
-        </w:rPr>
-        <w:t xml:space="preserve">How much haircut, volatility of exchange rate. </w:t>
-      </w:r>
-      <w:r>
-        <w:rPr>
-          <w:rFonts w:hint="eastAsia"/>
-        </w:rPr>
-        <w:t>There has been funding issue in 2015-16, 201</w:t>
-      </w:r>
-      <w:r>
-        <w:rPr>
-          <w:rFonts w:hint="eastAsia"/>
-        </w:rPr>
-        <w:t>9</w:t>
-      </w:r>
-      <w:r>
-        <w:rPr>
-          <w:rFonts w:hint="eastAsia"/>
-        </w:rPr>
-        <w:t xml:space="preserve">. Libor has two pressure: funding pressure and credit risk. </w:t>
-      </w:r>
-      <w:r>
-        <w:rPr>
-          <w:rFonts w:hint="eastAsia"/>
-        </w:rPr>
-        <w:t xml:space="preserve">2008 was more a serious credit risk issue. </w:t>
-      </w:r>
-      <w:r>
-        <w:rPr>
-          <w:rFonts w:hint="eastAsia"/>
-        </w:rPr>
-        <w:t>Now US banks have a really good buffe</w:t>
-      </w:r>
-      <w:r>
-        <w:rPr>
-          <w:rFonts w:hint="eastAsia"/>
-        </w:rPr>
-        <w:t xml:space="preserve">rs against a severe recession. </w:t>
-      </w:r>
-      <w:r>
-        <w:rPr>
-          <w:rFonts w:hint="eastAsia"/>
-        </w:rPr>
-        <w:t xml:space="preserve"> </w:t>
-      </w:r>
-    </w:p>
-    <w:p>
-      <w:r>
-        <w:rPr>
-          <w:rFonts w:hint="eastAsia"/>
-        </w:rPr>
-        <w:t xml:space="preserve">- In Europe the banks never got the capital ratios up to the same level. </w:t>
-      </w:r>
-      <w:r>
-        <w:rPr>
-          <w:rFonts w:hint="eastAsia"/>
-        </w:rPr>
-        <w:t xml:space="preserve">No backstop of the bank debt. </w:t>
-      </w:r>
-    </w:p>
-    <w:p>
-      <w:r>
-        <w:rPr>
-          <w:rFonts w:hint="eastAsia"/>
-        </w:rPr>
-        <w:t>- Wh</w:t>
-      </w:r>
-      <w:r>
-        <w:rPr>
-          <w:rFonts w:hint="eastAsia"/>
-        </w:rPr>
-        <w:t xml:space="preserve">ere is </w:t>
-      </w:r>
-      <w:r>
-        <w:rPr>
-          <w:rFonts w:hint="eastAsia"/>
-        </w:rPr>
-        <w:t>the end game for these dollar fa</w:t>
-      </w:r>
-      <w:r>
-        <w:rPr>
-          <w:rFonts w:hint="eastAsia"/>
-        </w:rPr>
-        <w:t>cilities?</w:t>
-      </w:r>
-      <w:r>
-        <w:rPr>
-          <w:rFonts w:hint="eastAsia"/>
-        </w:rPr>
-        <w:t xml:space="preserve"> FX swap lines have been there for decades. But what about the repo facilities. Do you think it is a </w:t>
-      </w:r>
-      <w:r>
-        <w:t>permanent</w:t>
-      </w:r>
-      <w:r>
-        <w:rPr>
-          <w:rFonts w:hint="eastAsia"/>
-        </w:rPr>
-        <w:t xml:space="preserve"> feature? </w:t>
-      </w:r>
-      <w:r>
-        <w:rPr>
-          <w:rFonts w:hint="eastAsia"/>
-        </w:rPr>
-        <w:t xml:space="preserve">Many central banks offer the repo services to their fellow central banks. </w:t>
-      </w:r>
-      <w:r>
-        <w:rPr>
-          <w:rFonts w:hint="eastAsia"/>
-        </w:rPr>
-        <w:t xml:space="preserve">The argument against it is that people may not be prudent when they make choices. </w:t>
-      </w:r>
-      <w:r>
-        <w:rPr>
-          <w:rFonts w:hint="eastAsia"/>
-        </w:rPr>
-        <w:t xml:space="preserve">Because they know they could always </w:t>
-      </w:r>
-      <w:proofErr w:type="spellStart"/>
-      <w:r>
-        <w:rPr>
-          <w:rFonts w:hint="eastAsia"/>
-        </w:rPr>
-        <w:t>liquify</w:t>
-      </w:r>
-      <w:proofErr w:type="spellEnd"/>
-      <w:r>
-        <w:rPr>
-          <w:rFonts w:hint="eastAsia"/>
-        </w:rPr>
-        <w:t xml:space="preserve"> their </w:t>
-      </w:r>
-      <w:proofErr w:type="spellStart"/>
-      <w:r>
-        <w:rPr>
-          <w:rFonts w:hint="eastAsia"/>
-        </w:rPr>
-        <w:lastRenderedPageBreak/>
-        <w:t>assests</w:t>
-      </w:r>
-      <w:proofErr w:type="spellEnd"/>
-      <w:r>
-        <w:rPr>
-          <w:rFonts w:hint="eastAsia"/>
-        </w:rPr>
-        <w:t xml:space="preserve">. </w:t>
-      </w:r>
-      <w:r>
-        <w:rPr>
-          <w:rFonts w:hint="eastAsia"/>
-        </w:rPr>
-        <w:t xml:space="preserve">Let's go back to 2015-16. </w:t>
-      </w:r>
-      <w:r>
-        <w:rPr>
-          <w:rFonts w:hint="eastAsia"/>
-        </w:rPr>
-        <w:t xml:space="preserve">Large country was trying to fight exchange rate pressure. </w:t>
-      </w:r>
-    </w:p>
-    <w:p>
-      <w:r>
-        <w:rPr>
-          <w:rFonts w:hint="eastAsia"/>
-        </w:rPr>
-        <w:t xml:space="preserve">- Regarding the FX swaps. Imagine you have a </w:t>
-      </w:r>
-      <w:r>
-        <w:t>harmonious</w:t>
-      </w:r>
-      <w:r>
-        <w:rPr>
-          <w:rFonts w:hint="eastAsia"/>
-        </w:rPr>
-        <w:t xml:space="preserve"> world should be. But unlikely that China and the US will forget</w:t>
-      </w:r>
-      <w:r>
-        <w:rPr>
-          <w:rFonts w:hint="eastAsia"/>
-        </w:rPr>
-        <w:t xml:space="preserve">. </w:t>
-      </w:r>
-      <w:r>
-        <w:rPr>
-          <w:rFonts w:hint="eastAsia"/>
-        </w:rPr>
-        <w:t xml:space="preserve"> </w:t>
-      </w:r>
-    </w:p>
-    <w:p>
-      <w:r>
-        <w:rPr>
-          <w:rFonts w:hint="eastAsia"/>
-        </w:rPr>
-        <w:t xml:space="preserve">- practical question: if a central bank has 30bn treasury, how much can he get. </w:t>
-      </w:r>
-      <w:r>
-        <w:rPr>
-          <w:rFonts w:hint="eastAsia"/>
-        </w:rPr>
-        <w:t xml:space="preserve">Answer: </w:t>
-      </w:r>
-      <w:proofErr w:type="spellStart"/>
-      <w:r>
-        <w:rPr>
-          <w:rFonts w:hint="eastAsia"/>
-        </w:rPr>
-        <w:t>google</w:t>
-      </w:r>
-      <w:proofErr w:type="spellEnd"/>
-      <w:r>
-        <w:rPr>
-          <w:rFonts w:hint="eastAsia"/>
-        </w:rPr>
-        <w:t xml:space="preserve"> discount window haircut. </w:t>
-      </w:r>
-      <w:r>
-        <w:rPr>
-          <w:rFonts w:hint="eastAsia"/>
-        </w:rPr>
-        <w:t xml:space="preserve">The risk is obviously adverse price move. </w:t>
-      </w:r>
-      <w:r>
-        <w:rPr>
-          <w:rFonts w:hint="eastAsia"/>
-        </w:rPr>
-        <w:t xml:space="preserve">If the price of the Treasury drop a lot and the counterparty fails to deliver the cash back. </w:t>
-      </w:r>
-      <w:r>
-        <w:rPr>
-          <w:rFonts w:hint="eastAsia"/>
-        </w:rPr>
-        <w:t xml:space="preserve">Distributed 100mn of cash to criminals. </w:t>
-      </w:r>
-      <w:r>
-        <w:rPr>
-          <w:rFonts w:hint="eastAsia"/>
-        </w:rPr>
-        <w:t xml:space="preserve">There're operational risk with other central banks. </w:t>
-      </w:r>
-    </w:p>
-    <w:p>
-      <w:r>
-        <w:rPr>
-          <w:rFonts w:hint="eastAsia"/>
-        </w:rPr>
-        <w:t xml:space="preserve">- </w:t>
-      </w:r>
-      <w:r>
-        <w:rPr>
-          <w:rFonts w:hint="eastAsia"/>
-        </w:rPr>
-        <w:t xml:space="preserve">What's left in the toolbox. </w:t>
-      </w:r>
-    </w:p>
-    <w:p>
-      <w:r>
-        <w:rPr>
-          <w:rFonts w:hint="eastAsia"/>
-        </w:rPr>
-        <w:t xml:space="preserve">- Answer: relief to the SLR. </w:t>
-      </w:r>
-      <w:r>
-        <w:rPr>
-          <w:rFonts w:hint="eastAsia"/>
-        </w:rPr>
-        <w:t xml:space="preserve">Leverage ratio. </w:t>
-      </w:r>
-      <w:r>
-        <w:rPr>
-          <w:rFonts w:hint="eastAsia"/>
-        </w:rPr>
-        <w:t xml:space="preserve">In Europe and UK, there is strong guidance towards stop capital distribution. </w:t>
-      </w:r>
-    </w:p>
-    <w:p>
-      <w:r>
-        <w:rPr>
-          <w:rFonts w:hint="eastAsia"/>
-        </w:rPr>
-        <w:t xml:space="preserve">- Public don't know how big the recession </w:t>
-      </w:r>
-      <w:proofErr w:type="spellStart"/>
-      <w:r>
-        <w:rPr>
-          <w:rFonts w:hint="eastAsia"/>
-        </w:rPr>
-        <w:t>gonna</w:t>
-      </w:r>
-      <w:proofErr w:type="spellEnd"/>
-      <w:r>
-        <w:rPr>
-          <w:rFonts w:hint="eastAsia"/>
-        </w:rPr>
-        <w:t xml:space="preserve"> be. </w:t>
-      </w:r>
-      <w:r>
-        <w:rPr>
-          <w:rFonts w:hint="eastAsia"/>
-        </w:rPr>
-        <w:t xml:space="preserve">The overall strategy has the risk of unknown of the depth. </w:t>
-      </w:r>
-      <w:r>
-        <w:rPr>
-          <w:rFonts w:hint="eastAsia"/>
-        </w:rPr>
-        <w:t xml:space="preserve">Adjusting to it is really critical. </w:t>
-      </w:r>
-      <w:r>
-        <w:rPr>
-          <w:rFonts w:hint="eastAsia"/>
-        </w:rPr>
-        <w:t xml:space="preserve">Whether or not you should let bank eat through their capital buffer? In one state of the world it can be the right thing. </w:t>
-      </w:r>
-      <w:r>
-        <w:rPr>
-          <w:rFonts w:hint="eastAsia"/>
-        </w:rPr>
-        <w:t xml:space="preserve">In another world you go say please eat through your buffer and we can give you if it goes wrong. </w:t>
-      </w:r>
-      <w:r>
-        <w:rPr>
-          <w:rFonts w:hint="eastAsia"/>
-        </w:rPr>
-        <w:t xml:space="preserve">Small business loan... </w:t>
-      </w:r>
-    </w:p>
-    <w:p>
-      <w:r>
-        <w:rPr>
-          <w:rFonts w:hint="eastAsia"/>
-        </w:rPr>
-        <w:t xml:space="preserve">- 3m dollar </w:t>
-      </w:r>
-      <w:proofErr w:type="spellStart"/>
-      <w:r>
-        <w:rPr>
-          <w:rFonts w:hint="eastAsia"/>
-        </w:rPr>
-        <w:t>libor</w:t>
-      </w:r>
-      <w:proofErr w:type="spellEnd"/>
-      <w:r>
-        <w:rPr>
-          <w:rFonts w:hint="eastAsia"/>
-        </w:rPr>
-        <w:t xml:space="preserve"> is still quite elevated. </w:t>
-      </w:r>
-      <w:r>
-        <w:rPr>
-          <w:rFonts w:hint="eastAsia"/>
-        </w:rPr>
-        <w:t xml:space="preserve">Libor is still the best signals. </w:t>
-      </w:r>
-    </w:p>
-    <w:p>
-      <w:r>
-        <w:rPr>
-          <w:rFonts w:hint="eastAsia"/>
-        </w:rPr>
-        <w:t xml:space="preserve">- Libor is more </w:t>
-      </w:r>
-      <w:proofErr w:type="spellStart"/>
-      <w:r>
-        <w:rPr>
-          <w:rFonts w:hint="eastAsia"/>
-        </w:rPr>
-        <w:t>disciplline</w:t>
-      </w:r>
-      <w:proofErr w:type="spellEnd"/>
-      <w:r>
-        <w:rPr>
-          <w:rFonts w:hint="eastAsia"/>
-        </w:rPr>
-        <w:t xml:space="preserve"> that they were in 2008 on what they report. </w:t>
-      </w:r>
-      <w:r>
-        <w:rPr>
-          <w:rFonts w:hint="eastAsia"/>
-        </w:rPr>
-        <w:t>There's a few points out there that Libor is lagging CP</w:t>
-      </w:r>
-      <w:r>
-        <w:rPr>
-          <w:rFonts w:hint="eastAsia"/>
-        </w:rPr>
-        <w:t xml:space="preserve"> rates were</w:t>
-      </w:r>
-      <w:r>
-        <w:rPr>
-          <w:rFonts w:hint="eastAsia"/>
-        </w:rPr>
-        <w:t xml:space="preserve">. </w:t>
-      </w:r>
-      <w:r>
-        <w:rPr>
-          <w:rFonts w:hint="eastAsia"/>
-        </w:rPr>
-        <w:t>Let's say i</w:t>
-      </w:r>
-      <w:r>
-        <w:rPr>
-          <w:rFonts w:hint="eastAsia"/>
-        </w:rPr>
-        <w:t xml:space="preserve">t's a funding issue not a credit issue. </w:t>
-      </w:r>
-      <w:r>
-        <w:rPr>
-          <w:rFonts w:hint="eastAsia"/>
-        </w:rPr>
-        <w:t xml:space="preserve">Then it gets into the very </w:t>
-      </w:r>
-      <w:proofErr w:type="spellStart"/>
-      <w:r>
-        <w:rPr>
-          <w:rFonts w:hint="eastAsia"/>
-        </w:rPr>
-        <w:t>complexed</w:t>
-      </w:r>
-      <w:proofErr w:type="spellEnd"/>
-      <w:r>
-        <w:rPr>
-          <w:rFonts w:hint="eastAsia"/>
-        </w:rPr>
-        <w:t xml:space="preserve"> structures of the Libor panel. </w:t>
-      </w:r>
-      <w:r>
-        <w:rPr>
-          <w:rFonts w:hint="eastAsia"/>
-        </w:rPr>
-        <w:t>Who has access to the fe</w:t>
-      </w:r>
-      <w:r>
-        <w:rPr>
-          <w:rFonts w:hint="eastAsia"/>
-        </w:rPr>
-        <w:t xml:space="preserve">d </w:t>
-      </w:r>
-      <w:proofErr w:type="spellStart"/>
-      <w:r>
-        <w:rPr>
-          <w:rFonts w:hint="eastAsia"/>
-        </w:rPr>
-        <w:t>facitilities</w:t>
-      </w:r>
-      <w:proofErr w:type="spellEnd"/>
-      <w:r>
-        <w:rPr>
-          <w:rFonts w:hint="eastAsia"/>
-        </w:rPr>
-        <w:t xml:space="preserve"> and who doesn't. </w:t>
-      </w:r>
-      <w:r>
-        <w:rPr>
-          <w:rFonts w:hint="eastAsia"/>
-        </w:rPr>
-        <w:t xml:space="preserve">The German bank I mentioned, that was downgraded from A1 to B2 long time ago. </w:t>
-      </w:r>
-      <w:r>
-        <w:rPr>
-          <w:rFonts w:hint="eastAsia"/>
-        </w:rPr>
-        <w:t xml:space="preserve">If you have a bank that is much lower rated... Libor is pricing in all the other things... Libor is an issue of transmission of the monetary policy. </w:t>
-      </w:r>
-      <w:r>
-        <w:rPr>
-          <w:rFonts w:hint="eastAsia"/>
-        </w:rPr>
-        <w:t xml:space="preserve">The fed should at some point look at that and say we have to fix it. </w:t>
-      </w:r>
-      <w:r>
-        <w:rPr>
-          <w:rFonts w:hint="eastAsia"/>
-        </w:rPr>
-        <w:t xml:space="preserve">You have to do that under the existing risk taking that the fed has. </w:t>
-      </w:r>
-      <w:r>
-        <w:rPr>
-          <w:rFonts w:hint="eastAsia"/>
-        </w:rPr>
-        <w:t>Commercial paper funding facility</w:t>
-      </w:r>
-      <w:r>
-        <w:rPr>
-          <w:rFonts w:hint="eastAsia"/>
-        </w:rPr>
-        <w:t xml:space="preserve"> is basically for the top tier, with the option that you're downgraded in the </w:t>
-      </w:r>
-      <w:r>
-        <w:rPr>
-          <w:rFonts w:hint="eastAsia"/>
-        </w:rPr>
-        <w:t xml:space="preserve">last few months. </w:t>
-      </w:r>
-    </w:p>
-    <w:p>
-      <w:r>
-        <w:rPr>
-          <w:rFonts w:hint="eastAsia"/>
-        </w:rPr>
-        <w:t>- How do you see the regulatory changing overtime to address this?</w:t>
-      </w:r>
-    </w:p>
-    <w:p>
-      <w:r>
-        <w:rPr>
-          <w:rFonts w:hint="eastAsia"/>
-        </w:rPr>
-        <w:t xml:space="preserve">- The idea of LCR is that when the time of stress you can eat into that. </w:t>
-      </w:r>
-    </w:p>
-    <w:p>
-      <w:r>
-        <w:rPr>
-          <w:rFonts w:hint="eastAsia"/>
-        </w:rPr>
-        <w:t>- If the fed would ever buy the high yield?</w:t>
-      </w:r>
-    </w:p>
-    <w:p>
-      <w:r>
-        <w:rPr>
-          <w:rFonts w:hint="eastAsia"/>
-        </w:rPr>
-        <w:t xml:space="preserve">- </w:t>
-      </w:r>
-      <w:r>
-        <w:rPr>
-          <w:rFonts w:hint="eastAsia"/>
-        </w:rPr>
-        <w:t xml:space="preserve">If it is logical to buy the </w:t>
-      </w:r>
-      <w:proofErr w:type="spellStart"/>
-      <w:r>
-        <w:rPr>
-          <w:rFonts w:hint="eastAsia"/>
-        </w:rPr>
-        <w:t>cruseline</w:t>
-      </w:r>
-      <w:proofErr w:type="spellEnd"/>
-      <w:r>
-        <w:rPr>
-          <w:rFonts w:hint="eastAsia"/>
-        </w:rPr>
-        <w:t xml:space="preserve">, you find a way to buy them. </w:t>
-      </w:r>
-      <w:r>
-        <w:rPr>
-          <w:rFonts w:hint="eastAsia"/>
-        </w:rPr>
-        <w:t xml:space="preserve">The more pressure you take off the agency MBS and quality assets, you let private money to buy those as long as there's backstop. </w:t>
-      </w:r>
-    </w:p>
-    <w:p>
-      <w:r>
-        <w:rPr>
-          <w:rFonts w:hint="eastAsia"/>
-        </w:rPr>
-        <w:t xml:space="preserve">- </w:t>
-      </w:r>
-      <w:r>
-        <w:rPr>
-          <w:rFonts w:hint="eastAsia"/>
-        </w:rPr>
-        <w:t xml:space="preserve">50:09 Dollar is so far orthodox, no other currencies can replace it. </w:t>
       </w:r>
     </w:p>
     <w:p/>
@@ -2704,6 +1729,7 @@
         <w:rPr>
           <w:rFonts w:hint="eastAsia"/>
         </w:rPr>
+        <w:lastRenderedPageBreak/>
         <w:t xml:space="preserve">2. Compromise is at hand. Hopefully </w:t>
       </w:r>
       <w:proofErr w:type="spellStart"/>
@@ -2802,21 +1828,19 @@
         <w:rPr>
           <w:rFonts w:hint="eastAsia"/>
         </w:rPr>
-        <w:t xml:space="preserve">9. More needed, not spending but also </w:t>
-      </w:r>
-      <w:proofErr w:type="spellStart"/>
-      <w:r>
-        <w:rPr>
-          <w:rFonts w:hint="eastAsia"/>
-        </w:rPr>
-        <w:t>ficsal</w:t>
-      </w:r>
-      <w:proofErr w:type="spellEnd"/>
-      <w:r>
-        <w:rPr>
-          <w:rFonts w:hint="eastAsia"/>
-        </w:rPr>
-        <w:t xml:space="preserve"> support.</w:t>
+        <w:t>9. More ne</w:t>
+      </w:r>
+      <w:r>
+        <w:rPr>
+          <w:rFonts w:hint="eastAsia"/>
+        </w:rPr>
+        <w:t>eded, not spending but also fisc</w:t>
+      </w:r>
+      <w:r>
+        <w:rPr>
+          <w:rFonts w:hint="eastAsia"/>
+        </w:rPr>
+        <w:t>al support.</w:t>
       </w:r>
     </w:p>
     <w:p/>
@@ -3166,6 +2190,7 @@
         <w:rPr>
           <w:rFonts w:hint="eastAsia"/>
         </w:rPr>
+        <w:lastRenderedPageBreak/>
         <w:t>1. really which month we're talking about.</w:t>
       </w:r>
     </w:p>
@@ -3223,54 +2248,943 @@
         <w:rPr>
           <w:rFonts w:hint="eastAsia"/>
         </w:rPr>
+        <w:t>3. Significant easing in FCI index. retreat 2/3 from the peak.</w:t>
+      </w:r>
+    </w:p>
+    <w:p>
+      <w:r>
+        <w:rPr>
+          <w:rFonts w:hint="eastAsia"/>
+        </w:rPr>
+        <w:t>4. IMF forecast quite a lot of attention. Shape of the recovery in question.</w:t>
+      </w:r>
+    </w:p>
+    <w:p>
+      <w:r>
+        <w:rPr>
+          <w:rFonts w:hint="eastAsia"/>
+        </w:rPr>
+        <w:t>5. Harvard suggest that social distancing until 2022. Not going to be v-shape coming back.</w:t>
+      </w:r>
+    </w:p>
+    <w:p>
+      <w:r>
+        <w:rPr>
+          <w:rFonts w:hint="eastAsia"/>
+        </w:rPr>
+        <w:t>6. Pressure on BTPs. 150% by the end of the year, highest in Italy since 1920.</w:t>
+      </w:r>
+    </w:p>
+    <w:p>
+      <w:r>
+        <w:rPr>
+          <w:rFonts w:hint="eastAsia"/>
+        </w:rPr>
+        <w:t xml:space="preserve">7. 23rd is EU </w:t>
+      </w:r>
+      <w:proofErr w:type="spellStart"/>
+      <w:r>
+        <w:rPr>
+          <w:rFonts w:hint="eastAsia"/>
+        </w:rPr>
+        <w:t>concil</w:t>
+      </w:r>
+      <w:proofErr w:type="spellEnd"/>
+      <w:r>
+        <w:rPr>
+          <w:rFonts w:hint="eastAsia"/>
+        </w:rPr>
+        <w:t xml:space="preserve"> meeting. Expect another muddle through. Difficult to see favorable outcome.</w:t>
+      </w:r>
+    </w:p>
+    <w:p/>
+    <w:p>
+      <w:r>
+        <w:rPr>
+          <w:rFonts w:hint="eastAsia"/>
+        </w:rPr>
+        <w:t>Oil</w:t>
+      </w:r>
+    </w:p>
+    <w:p>
+      <w:r>
+        <w:rPr>
+          <w:rFonts w:hint="eastAsia"/>
+        </w:rPr>
+        <w:t xml:space="preserve">1. IEA report revised down demand. </w:t>
+      </w:r>
+      <w:proofErr w:type="spellStart"/>
+      <w:r>
+        <w:rPr>
+          <w:rFonts w:hint="eastAsia"/>
+        </w:rPr>
+        <w:t>Inline</w:t>
+      </w:r>
+      <w:proofErr w:type="spellEnd"/>
+      <w:r>
+        <w:rPr>
+          <w:rFonts w:hint="eastAsia"/>
+        </w:rPr>
+        <w:t xml:space="preserve"> with where the street i</w:t>
+      </w:r>
+      <w:r>
+        <w:rPr>
+          <w:rFonts w:hint="eastAsia"/>
+        </w:rPr>
+        <w:t xml:space="preserve">s. More bearish than the </w:t>
+      </w:r>
+      <w:r>
+        <w:rPr>
+          <w:rFonts w:hint="eastAsia"/>
+        </w:rPr>
+        <w:t>street</w:t>
+      </w:r>
+      <w:r>
+        <w:rPr>
+          <w:rFonts w:hint="eastAsia"/>
+        </w:rPr>
+        <w:t>(GS etc).</w:t>
+      </w:r>
+    </w:p>
+    <w:p>
+      <w:r>
+        <w:rPr>
+          <w:rFonts w:hint="eastAsia"/>
+        </w:rPr>
+        <w:t>2. IEA makes forecast in inventory. That may change.</w:t>
+      </w:r>
+    </w:p>
+    <w:p>
+      <w:r>
+        <w:rPr>
+          <w:rFonts w:hint="eastAsia"/>
+        </w:rPr>
+        <w:t>3. Sold off on the IEA report a little bit.</w:t>
+      </w:r>
+    </w:p>
+    <w:p>
+      <w:r>
+        <w:rPr>
+          <w:rFonts w:hint="eastAsia"/>
+        </w:rPr>
+        <w:t>4. Shut in: 1.2 from Ca</w:t>
+      </w:r>
+      <w:r>
+        <w:rPr>
+          <w:rFonts w:hint="eastAsia"/>
+        </w:rPr>
+        <w:t>nada, 400 in US, 300 in Brazil. 4m ex-</w:t>
+      </w:r>
+      <w:proofErr w:type="spellStart"/>
+      <w:r>
+        <w:rPr>
+          <w:rFonts w:hint="eastAsia"/>
+        </w:rPr>
+        <w:t>opec</w:t>
+      </w:r>
+      <w:proofErr w:type="spellEnd"/>
+      <w:r>
+        <w:rPr>
+          <w:rFonts w:hint="eastAsia"/>
+        </w:rPr>
+        <w:t xml:space="preserve"> to shut in</w:t>
+      </w:r>
+    </w:p>
+    <w:p>
+      <w:r>
+        <w:rPr>
+          <w:rFonts w:hint="eastAsia"/>
+        </w:rPr>
+        <w:t>5. progressing but slow.</w:t>
+      </w:r>
+    </w:p>
+    <w:p>
+      <w:r>
+        <w:rPr>
+          <w:rFonts w:hint="eastAsia"/>
+        </w:rPr>
+        <w:t xml:space="preserve">6. Texas to </w:t>
+      </w:r>
+      <w:proofErr w:type="spellStart"/>
+      <w:r>
+        <w:rPr>
+          <w:rFonts w:hint="eastAsia"/>
+        </w:rPr>
+        <w:t>deicide</w:t>
+      </w:r>
+      <w:proofErr w:type="spellEnd"/>
+      <w:r>
+        <w:rPr>
+          <w:rFonts w:hint="eastAsia"/>
+        </w:rPr>
+        <w:t xml:space="preserve"> on 11</w:t>
+      </w:r>
+    </w:p>
+    <w:p/>
+    <w:p>
+      <w:r>
+        <w:rPr>
+          <w:rFonts w:hint="eastAsia"/>
+        </w:rPr>
+        <w:t>FI</w:t>
+      </w:r>
+    </w:p>
+    <w:p>
+      <w:r>
+        <w:rPr>
+          <w:rFonts w:hint="eastAsia"/>
+        </w:rPr>
+        <w:t>1. dollar</w:t>
+      </w:r>
+    </w:p>
+    <w:p>
+      <w:r>
+        <w:rPr>
+          <w:rFonts w:hint="eastAsia"/>
+        </w:rPr>
+        <w:t xml:space="preserve">2. </w:t>
+      </w:r>
+      <w:proofErr w:type="spellStart"/>
+      <w:r>
+        <w:rPr>
+          <w:rFonts w:hint="eastAsia"/>
+        </w:rPr>
+        <w:t>Zoltan</w:t>
+      </w:r>
+      <w:proofErr w:type="spellEnd"/>
+      <w:r>
+        <w:rPr>
+          <w:rFonts w:hint="eastAsia"/>
+        </w:rPr>
+        <w:t xml:space="preserve"> put out his piece.</w:t>
+      </w:r>
+    </w:p>
+    <w:p>
+      <w:r>
+        <w:rPr>
+          <w:rFonts w:hint="eastAsia"/>
+        </w:rPr>
+        <w:t xml:space="preserve">3. </w:t>
+      </w:r>
+      <w:proofErr w:type="spellStart"/>
+      <w:r>
+        <w:rPr>
+          <w:rFonts w:hint="eastAsia"/>
+        </w:rPr>
+        <w:t>Euribor</w:t>
+      </w:r>
+      <w:proofErr w:type="spellEnd"/>
+      <w:r>
+        <w:rPr>
+          <w:rFonts w:hint="eastAsia"/>
+        </w:rPr>
+        <w:t>, curve flattening.</w:t>
+      </w:r>
+    </w:p>
+    <w:p/>
+    <w:p>
+      <w:r>
+        <w:rPr>
+          <w:rFonts w:hint="eastAsia"/>
+        </w:rPr>
+        <w:t>2020-4-16</w:t>
+      </w:r>
+    </w:p>
+    <w:p>
+      <w:r>
+        <w:rPr>
+          <w:rFonts w:hint="eastAsia"/>
+        </w:rPr>
+        <w:t>1. debate on opening up continues.</w:t>
+      </w:r>
+    </w:p>
+    <w:p>
+      <w:r>
+        <w:rPr>
+          <w:rFonts w:hint="eastAsia"/>
+        </w:rPr>
+        <w:t>2. UK: There'll be social distancing in place until vaccine is developed. This will be surprise to many people. Survey: life return to normal 6months?</w:t>
+      </w:r>
+    </w:p>
+    <w:p>
+      <w:r>
+        <w:rPr>
+          <w:rFonts w:hint="eastAsia"/>
+        </w:rPr>
+        <w:t>3. Large scale bankruptcies. Large retailers in Europe. Department sector. Labor market reverse take longer than thinking?</w:t>
+      </w:r>
+    </w:p>
+    <w:p>
+      <w:r>
+        <w:rPr>
+          <w:rFonts w:hint="eastAsia"/>
+        </w:rPr>
+        <w:t xml:space="preserve">4. </w:t>
+      </w:r>
+      <w:proofErr w:type="spellStart"/>
+      <w:r>
+        <w:rPr>
+          <w:rFonts w:hint="eastAsia"/>
+        </w:rPr>
+        <w:t>Largarde</w:t>
+      </w:r>
+      <w:proofErr w:type="spellEnd"/>
+      <w:r>
+        <w:rPr>
+          <w:rFonts w:hint="eastAsia"/>
+        </w:rPr>
+        <w:t xml:space="preserve">: new version on whatever it takes. Longer list of things they can do. </w:t>
+      </w:r>
+    </w:p>
+    <w:p>
+      <w:r>
+        <w:rPr>
+          <w:rFonts w:hint="eastAsia"/>
+        </w:rPr>
+        <w:t>5. IMF week, a lot of comments out next days.</w:t>
+      </w:r>
+    </w:p>
+    <w:p/>
+    <w:p>
+      <w:r>
+        <w:rPr>
+          <w:rFonts w:hint="eastAsia"/>
+        </w:rPr>
+        <w:t>Oil:</w:t>
+      </w:r>
+    </w:p>
+    <w:p>
+      <w:r>
+        <w:rPr>
+          <w:rFonts w:hint="eastAsia"/>
+        </w:rPr>
+        <w:t>1. bearish IEA, down day.</w:t>
+      </w:r>
+    </w:p>
+    <w:p>
+      <w:r>
+        <w:rPr>
+          <w:rFonts w:hint="eastAsia"/>
+        </w:rPr>
+        <w:t>2. Curve strengthen, following local differentials.</w:t>
+      </w:r>
+    </w:p>
+    <w:p>
+      <w:r>
+        <w:rPr>
+          <w:rFonts w:hint="eastAsia"/>
+        </w:rPr>
+        <w:t>3. News: Trump admin: paying producers to not producing oil. 20 dollar WTI</w:t>
+      </w:r>
+    </w:p>
+    <w:p>
+      <w:r>
+        <w:rPr>
+          <w:rFonts w:hint="eastAsia"/>
+        </w:rPr>
+        <w:t>4. Trying to get creative here.</w:t>
+      </w:r>
+    </w:p>
+    <w:p>
+      <w:r>
+        <w:rPr>
+          <w:rFonts w:hint="eastAsia"/>
+        </w:rPr>
+        <w:t xml:space="preserve">5. we got some data from EU and US, 3 weeks of lock down. Maybe 30% </w:t>
+      </w:r>
+      <w:proofErr w:type="spellStart"/>
+      <w:r>
+        <w:rPr>
+          <w:rFonts w:hint="eastAsia"/>
+        </w:rPr>
+        <w:t>yoy</w:t>
+      </w:r>
+      <w:proofErr w:type="spellEnd"/>
+      <w:r>
+        <w:rPr>
+          <w:rFonts w:hint="eastAsia"/>
+        </w:rPr>
+        <w:t>.</w:t>
+      </w:r>
+    </w:p>
+    <w:p>
+      <w:r>
+        <w:rPr>
+          <w:rFonts w:hint="eastAsia"/>
+        </w:rPr>
+        <w:t>6. The market is very bearish.</w:t>
+      </w:r>
+    </w:p>
+    <w:p/>
+    <w:p>
+      <w:r>
+        <w:rPr>
+          <w:rFonts w:hint="eastAsia"/>
+        </w:rPr>
+        <w:t>2020-4-17</w:t>
+      </w:r>
+    </w:p>
+    <w:p>
+      <w:r>
+        <w:rPr>
+          <w:rFonts w:hint="eastAsia"/>
+        </w:rPr>
+        <w:t>1. HF data from EU shows a little bit of easing up of severe lockdown.</w:t>
+      </w:r>
+    </w:p>
+    <w:p>
+      <w:r>
+        <w:rPr>
+          <w:rFonts w:hint="eastAsia"/>
+        </w:rPr>
+        <w:t xml:space="preserve">2. FT published: a) clear China </w:t>
+      </w:r>
+      <w:proofErr w:type="spellStart"/>
+      <w:r>
+        <w:rPr>
+          <w:rFonts w:hint="eastAsia"/>
+        </w:rPr>
+        <w:t>sceptics</w:t>
+      </w:r>
+      <w:proofErr w:type="spellEnd"/>
+      <w:r>
+        <w:rPr>
+          <w:rFonts w:hint="eastAsia"/>
+        </w:rPr>
+        <w:t xml:space="preserve">. No way to back to business as usual with China. Geopolitical shift certainly in place. b) environmental change. c) European to step up. Government bond. </w:t>
+      </w:r>
+    </w:p>
+    <w:p/>
+    <w:p>
+      <w:r>
+        <w:rPr>
+          <w:rFonts w:hint="eastAsia"/>
+        </w:rPr>
+        <w:t>Oil</w:t>
+      </w:r>
+    </w:p>
+    <w:p>
+      <w:r>
+        <w:rPr>
+          <w:rFonts w:hint="eastAsia"/>
+        </w:rPr>
+        <w:t>1. Curve goes banana's</w:t>
+      </w:r>
+    </w:p>
+    <w:p>
+      <w:r>
+        <w:rPr>
+          <w:rFonts w:hint="eastAsia"/>
+        </w:rPr>
+        <w:t>2. Roll...cover...</w:t>
+      </w:r>
+      <w:r>
+        <w:rPr>
+          <w:rFonts w:hint="eastAsia"/>
+        </w:rPr>
+        <w:t xml:space="preserve"> They've already rolled.</w:t>
+      </w:r>
+    </w:p>
+    <w:p>
+      <w:r>
+        <w:rPr>
+          <w:rFonts w:hint="eastAsia"/>
+        </w:rPr>
+        <w:t>3.</w:t>
+      </w:r>
+      <w:r>
+        <w:rPr>
+          <w:rFonts w:hint="eastAsia"/>
+        </w:rPr>
+        <w:t xml:space="preserve"> Saudi </w:t>
+      </w:r>
+      <w:proofErr w:type="spellStart"/>
+      <w:r>
+        <w:rPr>
+          <w:rFonts w:hint="eastAsia"/>
+        </w:rPr>
+        <w:t>Aramco</w:t>
+      </w:r>
+      <w:proofErr w:type="spellEnd"/>
+      <w:r>
+        <w:rPr>
+          <w:rFonts w:hint="eastAsia"/>
+        </w:rPr>
+        <w:t xml:space="preserve"> came out, news...</w:t>
+      </w:r>
+    </w:p>
+    <w:p>
+      <w:r>
+        <w:rPr>
+          <w:rFonts w:hint="eastAsia"/>
+        </w:rPr>
+        <w:t xml:space="preserve">4. China public transportation, planes, down 60% </w:t>
+      </w:r>
+      <w:proofErr w:type="spellStart"/>
+      <w:r>
+        <w:rPr>
+          <w:rFonts w:hint="eastAsia"/>
+        </w:rPr>
+        <w:t>yoy</w:t>
+      </w:r>
+      <w:proofErr w:type="spellEnd"/>
+      <w:r>
+        <w:rPr>
+          <w:rFonts w:hint="eastAsia"/>
+        </w:rPr>
+        <w:t xml:space="preserve">. High way traffic up 40% </w:t>
+      </w:r>
+      <w:proofErr w:type="spellStart"/>
+      <w:r>
+        <w:rPr>
+          <w:rFonts w:hint="eastAsia"/>
+        </w:rPr>
+        <w:t>yoy</w:t>
+      </w:r>
+      <w:proofErr w:type="spellEnd"/>
+      <w:r>
+        <w:rPr>
+          <w:rFonts w:hint="eastAsia"/>
+        </w:rPr>
+        <w:t>. Refinery runs hitting record high in China. Massive shift. Apr energy d</w:t>
+      </w:r>
+      <w:r>
+        <w:rPr>
+          <w:rFonts w:hint="eastAsia"/>
+        </w:rPr>
+        <w:t xml:space="preserve">own 20%. Refineries run up </w:t>
+      </w:r>
+      <w:proofErr w:type="spellStart"/>
+      <w:r>
+        <w:rPr>
+          <w:rFonts w:hint="eastAsia"/>
+        </w:rPr>
+        <w:t>yoy</w:t>
+      </w:r>
+      <w:proofErr w:type="spellEnd"/>
+      <w:r>
+        <w:rPr>
+          <w:rFonts w:hint="eastAsia"/>
+        </w:rPr>
+        <w:t>.</w:t>
+      </w:r>
+    </w:p>
+    <w:p/>
+    <w:p>
+      <w:r>
+        <w:rPr>
+          <w:rFonts w:hint="eastAsia"/>
+        </w:rPr>
+        <w:t>2020-4-20</w:t>
+      </w:r>
+    </w:p>
+    <w:p>
+      <w:r>
+        <w:rPr>
+          <w:rFonts w:hint="eastAsia"/>
+        </w:rPr>
+        <w:t>Oil</w:t>
+      </w:r>
+    </w:p>
+    <w:p>
+      <w:r>
+        <w:rPr>
+          <w:rFonts w:hint="eastAsia"/>
+        </w:rPr>
+        <w:t>1. sell-off in the WTI curve, drag everything lower.</w:t>
+      </w:r>
+    </w:p>
+    <w:p>
+      <w:r>
+        <w:rPr>
+          <w:rFonts w:hint="eastAsia"/>
+        </w:rPr>
+        <w:t>2. clean of non-physical position</w:t>
+      </w:r>
+      <w:r>
+        <w:rPr>
+          <w:rFonts w:hint="eastAsia"/>
+        </w:rPr>
+        <w:t>.</w:t>
+      </w:r>
+    </w:p>
+    <w:p>
+      <w:r>
+        <w:rPr>
+          <w:rFonts w:hint="eastAsia"/>
+        </w:rPr>
+        <w:t>3. Bananas.</w:t>
+      </w:r>
+    </w:p>
+    <w:p>
+      <w:r>
+        <w:rPr>
+          <w:rFonts w:hint="eastAsia"/>
+        </w:rPr>
+        <w:t>4. No real news on this.</w:t>
+      </w:r>
+    </w:p>
+    <w:p>
+      <w:r>
+        <w:rPr>
+          <w:rFonts w:hint="eastAsia"/>
+        </w:rPr>
+        <w:t>5. c</w:t>
+      </w:r>
+      <w:r>
+        <w:rPr>
+          <w:rFonts w:hint="eastAsia"/>
+        </w:rPr>
+        <w:t xml:space="preserve">onfirming </w:t>
+      </w:r>
+      <w:proofErr w:type="spellStart"/>
+      <w:r>
+        <w:rPr>
+          <w:rFonts w:hint="eastAsia"/>
+        </w:rPr>
+        <w:t>cushing</w:t>
+      </w:r>
+      <w:proofErr w:type="spellEnd"/>
+      <w:r>
+        <w:rPr>
+          <w:rFonts w:hint="eastAsia"/>
+        </w:rPr>
+        <w:t xml:space="preserve"> going to be fu</w:t>
+      </w:r>
+      <w:r>
+        <w:rPr>
+          <w:rFonts w:hint="eastAsia"/>
+        </w:rPr>
+        <w:t>ll in May. Very bearish WTI.</w:t>
+      </w:r>
+    </w:p>
+    <w:p/>
+    <w:p>
+      <w:r>
+        <w:rPr>
+          <w:rFonts w:hint="eastAsia"/>
+        </w:rPr>
+        <w:t xml:space="preserve">What needs to change to help the volume in the </w:t>
+      </w:r>
+      <w:r>
+        <w:rPr>
+          <w:rFonts w:hint="eastAsia"/>
+        </w:rPr>
+        <w:t>next 30 days.</w:t>
+      </w:r>
+    </w:p>
+    <w:p>
+      <w:r>
+        <w:rPr>
+          <w:rFonts w:hint="eastAsia"/>
+        </w:rPr>
+        <w:t>1. For other areas to have storage to have the excess crude.</w:t>
+      </w:r>
+    </w:p>
+    <w:p>
+      <w:r>
+        <w:rPr>
+          <w:rFonts w:hint="eastAsia"/>
+        </w:rPr>
+        <w:t>2. Nobody could redirect it.</w:t>
+      </w:r>
+    </w:p>
+    <w:p>
+      <w:r>
+        <w:rPr>
+          <w:rFonts w:hint="eastAsia"/>
+        </w:rPr>
+        <w:t>3. Cushing supply/demand perspective.</w:t>
+      </w:r>
+    </w:p>
+    <w:p>
+      <w:r>
+        <w:rPr>
+          <w:rFonts w:hint="eastAsia"/>
+        </w:rPr>
+        <w:t xml:space="preserve">4. Mainly a </w:t>
+      </w:r>
+      <w:proofErr w:type="spellStart"/>
+      <w:r>
+        <w:rPr>
+          <w:rFonts w:hint="eastAsia"/>
+        </w:rPr>
+        <w:t>cushing</w:t>
+      </w:r>
+      <w:proofErr w:type="spellEnd"/>
+      <w:r>
+        <w:rPr>
+          <w:rFonts w:hint="eastAsia"/>
+        </w:rPr>
+        <w:t xml:space="preserve"> problem.</w:t>
+      </w:r>
+    </w:p>
+    <w:p/>
+    <w:p>
+      <w:r>
+        <w:rPr>
+          <w:rFonts w:hint="eastAsia"/>
+        </w:rPr>
+        <w:t>Macro</w:t>
+      </w:r>
+    </w:p>
+    <w:p>
+      <w:r>
+        <w:rPr>
+          <w:rFonts w:hint="eastAsia"/>
+        </w:rPr>
+        <w:t xml:space="preserve">1. EU: BTPs slope ok, ECB continue to buy them. </w:t>
+      </w:r>
+    </w:p>
+    <w:p>
+      <w:r>
+        <w:rPr>
+          <w:rFonts w:hint="eastAsia"/>
+        </w:rPr>
+        <w:t xml:space="preserve">2. </w:t>
+      </w:r>
+      <w:r>
+        <w:rPr>
+          <w:rFonts w:hint="eastAsia"/>
+        </w:rPr>
+        <w:t>Italy more fudge.</w:t>
+      </w:r>
+    </w:p>
+    <w:p>
+      <w:r>
+        <w:rPr>
+          <w:rFonts w:hint="eastAsia"/>
+        </w:rPr>
+        <w:t xml:space="preserve">3. US package stage 4. Funding for small business, hospitals. </w:t>
+      </w:r>
+    </w:p>
+    <w:p>
+      <w:r>
+        <w:rPr>
+          <w:rFonts w:hint="eastAsia"/>
+        </w:rPr>
+        <w:t>4. China considering more stimulus measures on the fiscal side.</w:t>
+      </w:r>
+    </w:p>
+    <w:p/>
+    <w:p>
+      <w:r>
+        <w:rPr>
+          <w:rFonts w:hint="eastAsia"/>
+        </w:rPr>
+        <w:t>Rates:</w:t>
+      </w:r>
+    </w:p>
+    <w:p>
+      <w:r>
+        <w:rPr>
+          <w:rFonts w:hint="eastAsia"/>
+        </w:rPr>
+        <w:t>1. ??</w:t>
+      </w:r>
+    </w:p>
+    <w:p/>
+    <w:p>
+      <w:r>
+        <w:rPr>
+          <w:rFonts w:hint="eastAsia"/>
+        </w:rPr>
+        <w:t>2020-4-21</w:t>
+      </w:r>
+    </w:p>
+    <w:p>
+      <w:r>
+        <w:rPr>
+          <w:rFonts w:hint="eastAsia"/>
+        </w:rPr>
+        <w:t>1. Unlike to come to a final decision to come to a agreement</w:t>
+      </w:r>
+    </w:p>
+    <w:p>
+      <w:r>
+        <w:rPr>
+          <w:rFonts w:hint="eastAsia"/>
+        </w:rPr>
+        <w:t>2. Rescue package</w:t>
+      </w:r>
+    </w:p>
+    <w:p/>
+    <w:p>
+      <w:r>
+        <w:rPr>
+          <w:rFonts w:hint="eastAsia"/>
+        </w:rPr>
+        <w:t>Oil</w:t>
+      </w:r>
+    </w:p>
+    <w:p>
+      <w:r>
+        <w:rPr>
+          <w:rFonts w:hint="eastAsia"/>
+        </w:rPr>
+        <w:t xml:space="preserve">1. WTI collapsed -40 dollars </w:t>
+      </w:r>
+      <w:proofErr w:type="spellStart"/>
+      <w:r>
+        <w:rPr>
+          <w:rFonts w:hint="eastAsia"/>
+        </w:rPr>
+        <w:t>pb</w:t>
+      </w:r>
+      <w:proofErr w:type="spellEnd"/>
+    </w:p>
+    <w:p>
+      <w:r>
+        <w:rPr>
+          <w:rFonts w:hint="eastAsia"/>
+        </w:rPr>
+        <w:t>2. massive forced seller, clearly people should not have big positions</w:t>
+      </w:r>
+    </w:p>
+    <w:p>
+      <w:r>
+        <w:rPr>
+          <w:rFonts w:hint="eastAsia"/>
+        </w:rPr>
         <w:lastRenderedPageBreak/>
-        <w:t>3. Significant easing in FCI index. retreat 2/3 from the peak.</w:t>
-      </w:r>
-    </w:p>
-    <w:p>
-      <w:r>
-        <w:rPr>
-          <w:rFonts w:hint="eastAsia"/>
-        </w:rPr>
-        <w:t>4. IMF forecast quite a lot of attention. Shape of the recovery in question.</w:t>
-      </w:r>
-    </w:p>
-    <w:p>
-      <w:r>
-        <w:rPr>
-          <w:rFonts w:hint="eastAsia"/>
-        </w:rPr>
-        <w:t>5. Harvard suggest that social distancing until 2022. Not going to be v-shape coming back.</w:t>
-      </w:r>
-    </w:p>
-    <w:p>
-      <w:r>
-        <w:rPr>
-          <w:rFonts w:hint="eastAsia"/>
-        </w:rPr>
-        <w:t>6. Pressure on BTPs. 150% by the end of the year, highest in Italy since 1920.</w:t>
-      </w:r>
-    </w:p>
-    <w:p>
-      <w:r>
-        <w:rPr>
-          <w:rFonts w:hint="eastAsia"/>
-        </w:rPr>
-        <w:t xml:space="preserve">7. 23rd is EU </w:t>
-      </w:r>
-      <w:proofErr w:type="spellStart"/>
-      <w:r>
-        <w:rPr>
-          <w:rFonts w:hint="eastAsia"/>
-        </w:rPr>
-        <w:t>concil</w:t>
-      </w:r>
-      <w:proofErr w:type="spellEnd"/>
-      <w:r>
-        <w:rPr>
-          <w:rFonts w:hint="eastAsia"/>
-        </w:rPr>
-        <w:t xml:space="preserve"> meeting. Expect another muddle through. Difficult to see favorable outcome.</w:t>
+        <w:t>3. first time since 1800, shocking thing</w:t>
+      </w:r>
+    </w:p>
+    <w:p>
+      <w:r>
+        <w:rPr>
+          <w:rFonts w:hint="eastAsia"/>
+        </w:rPr>
+        <w:t>4. reset</w:t>
+      </w:r>
+      <w:r>
+        <w:rPr>
+          <w:rFonts w:hint="eastAsia"/>
+        </w:rPr>
+        <w:t>t</w:t>
+      </w:r>
+      <w:r>
+        <w:rPr>
+          <w:rFonts w:hint="eastAsia"/>
+        </w:rPr>
+        <w:t>ing the oil as an assets</w:t>
+      </w:r>
+    </w:p>
+    <w:p>
+      <w:r>
+        <w:rPr>
+          <w:rFonts w:hint="eastAsia"/>
+        </w:rPr>
+        <w:t>5. from flows perspective June WTI -5 dollars.</w:t>
+      </w:r>
+    </w:p>
+    <w:p>
+      <w:r>
+        <w:rPr>
+          <w:rFonts w:hint="eastAsia"/>
+        </w:rPr>
+        <w:t>6. would ETF's be liquidated? more than principal losses?</w:t>
+      </w:r>
+    </w:p>
+    <w:p>
+      <w:r>
+        <w:rPr>
+          <w:rFonts w:hint="eastAsia"/>
+        </w:rPr>
+        <w:t xml:space="preserve">7. Real </w:t>
+      </w:r>
+      <w:r>
+        <w:t>weird</w:t>
+      </w:r>
+      <w:r>
+        <w:rPr>
+          <w:rFonts w:hint="eastAsia"/>
+        </w:rPr>
+        <w:t xml:space="preserve"> thing going on in the whole space.</w:t>
+      </w:r>
+    </w:p>
+    <w:p>
+      <w:r>
+        <w:rPr>
+          <w:rFonts w:hint="eastAsia"/>
+        </w:rPr>
+        <w:t>8. liquidity is terrible.</w:t>
+      </w:r>
+    </w:p>
+    <w:p>
+      <w:r>
+        <w:rPr>
+          <w:rFonts w:hint="eastAsia"/>
+        </w:rPr>
+        <w:t>9. No one can really trade?</w:t>
+      </w:r>
+    </w:p>
+    <w:p>
+      <w:r>
+        <w:rPr>
+          <w:rFonts w:hint="eastAsia"/>
+        </w:rPr>
+        <w:t>10. Possible news. Texas vote at 10:30.</w:t>
+      </w:r>
+    </w:p>
+    <w:p>
+      <w:r>
+        <w:rPr>
+          <w:rFonts w:hint="eastAsia"/>
+        </w:rPr>
+        <w:t xml:space="preserve">11. </w:t>
+      </w:r>
+      <w:r>
+        <w:rPr>
+          <w:rFonts w:hint="eastAsia"/>
+        </w:rPr>
+        <w:t>Production is going to go down a lot.</w:t>
+      </w:r>
+    </w:p>
+    <w:p>
+      <w:r>
+        <w:rPr>
+          <w:rFonts w:hint="eastAsia"/>
+        </w:rPr>
+        <w:t>12. OPEC: people are starting to panic.</w:t>
+      </w:r>
+    </w:p>
+    <w:p>
+      <w:r>
+        <w:rPr>
+          <w:rFonts w:hint="eastAsia"/>
+        </w:rPr>
+        <w:t>13. Trump considering a ban on Saudi imports.</w:t>
+      </w:r>
+    </w:p>
+    <w:p>
+      <w:r>
+        <w:rPr>
+          <w:rFonts w:hint="eastAsia"/>
+        </w:rPr>
+        <w:t xml:space="preserve">14. The market is sitting here, no </w:t>
+      </w:r>
+      <w:proofErr w:type="spellStart"/>
+      <w:r>
+        <w:rPr>
+          <w:rFonts w:hint="eastAsia"/>
+        </w:rPr>
+        <w:t>boday</w:t>
+      </w:r>
+      <w:proofErr w:type="spellEnd"/>
+      <w:r>
+        <w:rPr>
+          <w:rFonts w:hint="eastAsia"/>
+        </w:rPr>
+        <w:t xml:space="preserve"> understands what's going on. </w:t>
+      </w:r>
+    </w:p>
+    <w:p>
+      <w:r>
+        <w:rPr>
+          <w:rFonts w:hint="eastAsia"/>
+        </w:rPr>
+        <w:t>15. Be careful.</w:t>
       </w:r>
     </w:p>
     <w:p/>
@@ -3279,6 +3193,182 @@
         <w:rPr>
           <w:rFonts w:hint="eastAsia"/>
         </w:rPr>
+        <w:t>Rates</w:t>
+      </w:r>
+    </w:p>
+    <w:p>
+      <w:r>
+        <w:rPr>
+          <w:rFonts w:hint="eastAsia"/>
+        </w:rPr>
+        <w:t xml:space="preserve">1. US not very interesting. 15 </w:t>
+      </w:r>
+      <w:proofErr w:type="spellStart"/>
+      <w:r>
+        <w:rPr>
+          <w:rFonts w:hint="eastAsia"/>
+        </w:rPr>
+        <w:t>bn</w:t>
+      </w:r>
+      <w:proofErr w:type="spellEnd"/>
+      <w:r>
+        <w:rPr>
+          <w:rFonts w:hint="eastAsia"/>
+        </w:rPr>
+        <w:t xml:space="preserve"> per day</w:t>
+      </w:r>
+    </w:p>
+    <w:p>
+      <w:r>
+        <w:rPr>
+          <w:rFonts w:hint="eastAsia"/>
+        </w:rPr>
+        <w:t>2. Steepened on Friday. Nothing yet happening after tapering</w:t>
+      </w:r>
+    </w:p>
+    <w:p>
+      <w:r>
+        <w:rPr>
+          <w:rFonts w:hint="eastAsia"/>
+        </w:rPr>
+        <w:t>3. Fed repo increase</w:t>
+      </w:r>
+    </w:p>
+    <w:p>
+      <w:r>
+        <w:rPr>
+          <w:rFonts w:hint="eastAsia"/>
+        </w:rPr>
+        <w:t xml:space="preserve">4. funding market </w:t>
+      </w:r>
+      <w:proofErr w:type="spellStart"/>
+      <w:r>
+        <w:rPr>
+          <w:rFonts w:hint="eastAsia"/>
+        </w:rPr>
+        <w:t>behaviour</w:t>
+      </w:r>
+      <w:proofErr w:type="spellEnd"/>
+      <w:r>
+        <w:rPr>
+          <w:rFonts w:hint="eastAsia"/>
+        </w:rPr>
+        <w:t xml:space="preserve"> ok?</w:t>
+      </w:r>
+    </w:p>
+    <w:p>
+      <w:r>
+        <w:rPr>
+          <w:rFonts w:hint="eastAsia"/>
+        </w:rPr>
+        <w:t>5. IK(</w:t>
+      </w:r>
+      <w:proofErr w:type="spellStart"/>
+      <w:r>
+        <w:rPr>
+          <w:rFonts w:hint="eastAsia"/>
+        </w:rPr>
+        <w:t>italy</w:t>
+      </w:r>
+      <w:proofErr w:type="spellEnd"/>
+      <w:r>
+        <w:rPr>
+          <w:rFonts w:hint="eastAsia"/>
+        </w:rPr>
+        <w:t xml:space="preserve"> bond) spread wider today again. Low expectation heading into the meetings.</w:t>
+      </w:r>
+    </w:p>
+    <w:p/>
+    <w:p>
+      <w:r>
+        <w:rPr>
+          <w:rFonts w:hint="eastAsia"/>
+        </w:rPr>
+        <w:t>2020-4-22</w:t>
+      </w:r>
+    </w:p>
+    <w:p>
+      <w:r>
+        <w:rPr>
+          <w:rFonts w:hint="eastAsia"/>
+        </w:rPr>
+        <w:t>1. Europe: a lot of focus at the moment.</w:t>
+      </w:r>
+    </w:p>
+    <w:p>
+      <w:r>
+        <w:rPr>
+          <w:rFonts w:hint="eastAsia"/>
+        </w:rPr>
+        <w:t>2. EU Deal: will roll out mandate tomorrow</w:t>
+      </w:r>
+      <w:r>
+        <w:rPr>
+          <w:rFonts w:hint="eastAsia"/>
+        </w:rPr>
+        <w:t>.</w:t>
+      </w:r>
+    </w:p>
+    <w:p>
+      <w:r>
+        <w:rPr>
+          <w:rFonts w:hint="eastAsia"/>
+        </w:rPr>
+        <w:t>3. Attached to the EU budgets. Borrow money under the guarantee of EU members.</w:t>
+      </w:r>
+    </w:p>
+    <w:p>
+      <w:r>
+        <w:rPr>
+          <w:rFonts w:hint="eastAsia"/>
+        </w:rPr>
+        <w:t>4. Leaked story 200billion. Well short of 1 trillion expectation.</w:t>
+      </w:r>
+    </w:p>
+    <w:p>
+      <w:r>
+        <w:rPr>
+          <w:rFonts w:hint="eastAsia"/>
+        </w:rPr>
+        <w:t>5. Quantity. Maturity and other things still be watched.</w:t>
+      </w:r>
+    </w:p>
+    <w:p>
+      <w:r>
+        <w:rPr>
+          <w:rFonts w:hint="eastAsia"/>
+        </w:rPr>
+        <w:t>6. Fudged out of this likely tomorrow.</w:t>
+      </w:r>
+    </w:p>
+    <w:p>
+      <w:r>
+        <w:rPr>
+          <w:rFonts w:hint="eastAsia"/>
+        </w:rPr>
+        <w:t>7. Doesn't sound very encouraging.</w:t>
+      </w:r>
+    </w:p>
+    <w:p>
+      <w:r>
+        <w:rPr>
+          <w:rFonts w:hint="eastAsia"/>
+        </w:rPr>
+        <w:t xml:space="preserve">8. ECB to </w:t>
+      </w:r>
+      <w:r>
+        <w:rPr>
+          <w:rFonts w:hint="eastAsia"/>
+        </w:rPr>
+        <w:t>accept junk bond as collateral.</w:t>
+      </w:r>
+    </w:p>
+    <w:p/>
+    <w:p>
+      <w:r>
+        <w:rPr>
+          <w:rFonts w:hint="eastAsia"/>
+        </w:rPr>
         <w:t>Oil</w:t>
       </w:r>
     </w:p>
@@ -3287,113 +3377,85 @@
         <w:rPr>
           <w:rFonts w:hint="eastAsia"/>
         </w:rPr>
-        <w:t xml:space="preserve">1. IEA report revised down demand. </w:t>
-      </w:r>
-      <w:proofErr w:type="spellStart"/>
-      <w:r>
-        <w:rPr>
-          <w:rFonts w:hint="eastAsia"/>
-        </w:rPr>
-        <w:t>Inline</w:t>
-      </w:r>
-      <w:proofErr w:type="spellEnd"/>
-      <w:r>
-        <w:rPr>
-          <w:rFonts w:hint="eastAsia"/>
-        </w:rPr>
-        <w:t xml:space="preserve"> with where the street i</w:t>
-      </w:r>
-      <w:r>
-        <w:rPr>
-          <w:rFonts w:hint="eastAsia"/>
-        </w:rPr>
-        <w:t xml:space="preserve">s. More bearish than the </w:t>
-      </w:r>
-      <w:r>
-        <w:rPr>
-          <w:rFonts w:hint="eastAsia"/>
-        </w:rPr>
-        <w:t>street</w:t>
-      </w:r>
-      <w:r>
-        <w:rPr>
-          <w:rFonts w:hint="eastAsia"/>
-        </w:rPr>
-        <w:t>(GS etc).</w:t>
-      </w:r>
-    </w:p>
-    <w:p>
-      <w:r>
-        <w:rPr>
-          <w:rFonts w:hint="eastAsia"/>
-        </w:rPr>
-        <w:t>2. IEA makes forecast in inventory. That may change.</w:t>
-      </w:r>
-    </w:p>
-    <w:p>
-      <w:r>
-        <w:rPr>
-          <w:rFonts w:hint="eastAsia"/>
-        </w:rPr>
-        <w:t>3. Sold off on the IEA report a little bit.</w:t>
-      </w:r>
-    </w:p>
-    <w:p>
-      <w:r>
-        <w:rPr>
-          <w:rFonts w:hint="eastAsia"/>
-        </w:rPr>
-        <w:t>4. Shut in: 1.2 from Ca</w:t>
-      </w:r>
-      <w:r>
-        <w:rPr>
-          <w:rFonts w:hint="eastAsia"/>
-        </w:rPr>
-        <w:t>nada, 400 in US, 300 in Brazil. 4m ex-</w:t>
-      </w:r>
-      <w:proofErr w:type="spellStart"/>
-      <w:r>
-        <w:rPr>
-          <w:rFonts w:hint="eastAsia"/>
-        </w:rPr>
-        <w:t>opec</w:t>
-      </w:r>
-      <w:proofErr w:type="spellEnd"/>
-      <w:r>
-        <w:rPr>
-          <w:rFonts w:hint="eastAsia"/>
-        </w:rPr>
-        <w:t xml:space="preserve"> to shut in</w:t>
-      </w:r>
-    </w:p>
-    <w:p>
-      <w:r>
-        <w:rPr>
-          <w:rFonts w:hint="eastAsia"/>
-        </w:rPr>
-        <w:t>5. progressing but slow.</w:t>
-      </w:r>
-    </w:p>
-    <w:p>
-      <w:r>
-        <w:rPr>
-          <w:rFonts w:hint="eastAsia"/>
-        </w:rPr>
-        <w:t xml:space="preserve">6. Texas to </w:t>
-      </w:r>
-      <w:proofErr w:type="spellStart"/>
-      <w:r>
-        <w:rPr>
-          <w:rFonts w:hint="eastAsia"/>
-        </w:rPr>
-        <w:t>deicide</w:t>
-      </w:r>
-      <w:proofErr w:type="spellEnd"/>
-      <w:r>
-        <w:rPr>
-          <w:rFonts w:hint="eastAsia"/>
-        </w:rPr>
-        <w:t xml:space="preserve"> on 11</w:t>
+        <w:t xml:space="preserve">1. ETFs are trading, the only things </w:t>
+      </w:r>
+      <w:proofErr w:type="spellStart"/>
+      <w:r>
+        <w:rPr>
+          <w:rFonts w:hint="eastAsia"/>
+        </w:rPr>
+        <w:t>that're</w:t>
+      </w:r>
+      <w:proofErr w:type="spellEnd"/>
+      <w:r>
+        <w:rPr>
+          <w:rFonts w:hint="eastAsia"/>
+        </w:rPr>
+        <w:t xml:space="preserve"> trading</w:t>
+      </w:r>
+      <w:r>
+        <w:rPr>
+          <w:rFonts w:hint="eastAsia"/>
+        </w:rPr>
+        <w:t>.</w:t>
+      </w:r>
+    </w:p>
+    <w:p>
+      <w:r>
+        <w:rPr>
+          <w:rFonts w:hint="eastAsia"/>
+        </w:rPr>
+        <w:t>2. WTI Jun. People are short Jun contract. 40% in Jun and a bunch in Jul and Aug. Move to ICE WTI. Liqui</w:t>
+      </w:r>
+      <w:r>
+        <w:rPr>
+          <w:rFonts w:hint="eastAsia"/>
+        </w:rPr>
+        <w:t>date is easier.</w:t>
+      </w:r>
+    </w:p>
+    <w:p>
+      <w:r>
+        <w:rPr>
+          <w:rFonts w:hint="eastAsia"/>
+        </w:rPr>
+        <w:t>3. What happened: a bunch of brokers in China and Korea: could not handle negati</w:t>
+      </w:r>
+      <w:r>
+        <w:rPr>
+          <w:rFonts w:hint="eastAsia"/>
+        </w:rPr>
+        <w:t>ve prices. Forced to liquidate.</w:t>
+      </w:r>
+    </w:p>
+    <w:p>
+      <w:r>
+        <w:rPr>
+          <w:rFonts w:hint="eastAsia"/>
+        </w:rPr>
+        <w:t>4. May Jun WTI spread -.2, wrong settlement???</w:t>
+      </w:r>
+    </w:p>
+    <w:p>
+      <w:r>
+        <w:rPr>
+          <w:rFonts w:hint="eastAsia"/>
+        </w:rPr>
+        <w:t>5. OPEC meeting on May 10th.</w:t>
+      </w:r>
+    </w:p>
+    <w:p>
+      <w:r>
+        <w:rPr>
+          <w:rFonts w:hint="eastAsia"/>
+        </w:rPr>
+        <w:t>6. API surv</w:t>
+      </w:r>
+      <w:r>
+        <w:rPr>
+          <w:rFonts w:hint="eastAsia"/>
+        </w:rPr>
+        <w:t>ey yesterday: 13bn crude built.</w:t>
       </w:r>
     </w:p>
     <w:p/>
@@ -3402,15 +3464,1052 @@
         <w:rPr>
           <w:rFonts w:hint="eastAsia"/>
         </w:rPr>
-        <w:t>FI</w:t>
-      </w:r>
-    </w:p>
-    <w:p>
-      <w:r>
-        <w:rPr>
-          <w:rFonts w:hint="eastAsia"/>
-        </w:rPr>
-        <w:t>1. dollar</w:t>
+        <w:t>Rates:</w:t>
+      </w:r>
+    </w:p>
+    <w:p>
+      <w:r>
+        <w:rPr>
+          <w:rFonts w:hint="eastAsia"/>
+        </w:rPr>
+        <w:t xml:space="preserve">1. </w:t>
+      </w:r>
+    </w:p>
+    <w:p/>
+    <w:p>
+      <w:r>
+        <w:rPr>
+          <w:rFonts w:hint="eastAsia"/>
+        </w:rPr>
+        <w:lastRenderedPageBreak/>
+        <w:t>2020-4-23</w:t>
+      </w:r>
+    </w:p>
+    <w:p>
+      <w:r>
+        <w:rPr>
+          <w:rFonts w:hint="eastAsia"/>
+        </w:rPr>
+        <w:t>1. JPY PMI dropped more than anticipated.</w:t>
+      </w:r>
+    </w:p>
+    <w:p>
+      <w:r>
+        <w:rPr>
+          <w:rFonts w:hint="eastAsia"/>
+        </w:rPr>
+        <w:t>2. EU even worse. Striking to see PMI just above 10.</w:t>
+      </w:r>
+    </w:p>
+    <w:p>
+      <w:r>
+        <w:rPr>
+          <w:rFonts w:hint="eastAsia"/>
+        </w:rPr>
+        <w:t>3. Chines</w:t>
+      </w:r>
+      <w:r>
+        <w:rPr>
+          <w:rFonts w:hint="eastAsia"/>
+        </w:rPr>
+        <w:t>e SME improved but slower pace.</w:t>
+      </w:r>
+    </w:p>
+    <w:p>
+      <w:r>
+        <w:rPr>
+          <w:rFonts w:hint="eastAsia"/>
+        </w:rPr>
+        <w:t>4. UK manufacturing PMI. point 20% unemployment in UK.</w:t>
+      </w:r>
+    </w:p>
+    <w:p>
+      <w:r>
+        <w:rPr>
+          <w:rFonts w:hint="eastAsia"/>
+        </w:rPr>
+        <w:t>5. ECB eased collateral rooms</w:t>
+      </w:r>
+    </w:p>
+    <w:p>
+      <w:r>
+        <w:rPr>
+          <w:rFonts w:hint="eastAsia"/>
+        </w:rPr>
+        <w:t xml:space="preserve">6. Central banks continue to do </w:t>
+      </w:r>
+      <w:r>
+        <w:rPr>
+          <w:rFonts w:hint="eastAsia"/>
+        </w:rPr>
+        <w:t>whatever they can. More modest?</w:t>
+      </w:r>
+    </w:p>
+    <w:p>
+      <w:r>
+        <w:rPr>
+          <w:rFonts w:hint="eastAsia"/>
+        </w:rPr>
+        <w:t xml:space="preserve">7. Euro council: expectations agree to not agree, quite constructive. Bit more room to </w:t>
+      </w:r>
+      <w:r>
+        <w:t>maneuver</w:t>
+      </w:r>
+      <w:r>
+        <w:rPr>
+          <w:rFonts w:hint="eastAsia"/>
+        </w:rPr>
+        <w:t>.</w:t>
+      </w:r>
+    </w:p>
+    <w:p>
+      <w:r>
+        <w:rPr>
+          <w:rFonts w:hint="eastAsia"/>
+        </w:rPr>
+        <w:t>Oil:</w:t>
+      </w:r>
+    </w:p>
+    <w:p>
+      <w:r>
+        <w:rPr>
+          <w:rFonts w:hint="eastAsia"/>
+        </w:rPr>
+        <w:t>1. Big moves continued. Relief rally.</w:t>
+      </w:r>
+    </w:p>
+    <w:p>
+      <w:r>
+        <w:rPr>
+          <w:rFonts w:hint="eastAsia"/>
+        </w:rPr>
+        <w:t>2. Market trading least.</w:t>
+      </w:r>
+    </w:p>
+    <w:p>
+      <w:r>
+        <w:rPr>
+          <w:rFonts w:hint="eastAsia"/>
+        </w:rPr>
+        <w:t>3. Had sell flows but less than yesterday.</w:t>
+      </w:r>
+    </w:p>
+    <w:p>
+      <w:r>
+        <w:rPr>
+          <w:rFonts w:hint="eastAsia"/>
+        </w:rPr>
+        <w:t>4. Brent less impact.</w:t>
+      </w:r>
+    </w:p>
+    <w:p>
+      <w:r>
+        <w:rPr>
+          <w:rFonts w:hint="eastAsia"/>
+        </w:rPr>
+        <w:t>5. DOE yesterday bu</w:t>
+      </w:r>
+      <w:r>
+        <w:rPr>
+          <w:rFonts w:hint="eastAsia"/>
+        </w:rPr>
+        <w:t>ild; demand ticked up slightly.</w:t>
+      </w:r>
+    </w:p>
+    <w:p>
+      <w:r>
+        <w:rPr>
+          <w:rFonts w:hint="eastAsia"/>
+        </w:rPr>
+        <w:t>6. R</w:t>
+      </w:r>
+      <w:r>
+        <w:rPr>
+          <w:rFonts w:hint="eastAsia"/>
+        </w:rPr>
+        <w:t>an</w:t>
+      </w:r>
+      <w:r>
+        <w:rPr>
+          <w:rFonts w:hint="eastAsia"/>
+        </w:rPr>
+        <w:t>dom tweet by Trump: shoot down I</w:t>
+      </w:r>
+      <w:r>
+        <w:rPr>
+          <w:rFonts w:hint="eastAsia"/>
+        </w:rPr>
+        <w:t>ranian.</w:t>
+      </w:r>
+    </w:p>
+    <w:p>
+      <w:r>
+        <w:rPr>
+          <w:rFonts w:hint="eastAsia"/>
+        </w:rPr>
+        <w:t>7. Looking at weekly EIA st</w:t>
+      </w:r>
+      <w:r>
+        <w:rPr>
+          <w:rFonts w:hint="eastAsia"/>
+        </w:rPr>
+        <w:t>ats quite important.</w:t>
+      </w:r>
+    </w:p>
+    <w:p/>
+    <w:p>
+      <w:r>
+        <w:rPr>
+          <w:rFonts w:hint="eastAsia"/>
+        </w:rPr>
+        <w:t>Rates:</w:t>
+      </w:r>
+    </w:p>
+    <w:p>
+      <w:r>
+        <w:rPr>
+          <w:rFonts w:hint="eastAsia"/>
+        </w:rPr>
+        <w:t>1.</w:t>
+      </w:r>
+    </w:p>
+    <w:p/>
+    <w:p>
+      <w:r>
+        <w:rPr>
+          <w:rFonts w:hint="eastAsia"/>
+        </w:rPr>
+        <w:t>2020-4-24</w:t>
+      </w:r>
+    </w:p>
+    <w:p>
+      <w:r>
+        <w:rPr>
+          <w:rFonts w:hint="eastAsia"/>
+        </w:rPr>
+        <w:t>1. EU: continue to talk, not there yet. Constructive disagreement</w:t>
+      </w:r>
+    </w:p>
+    <w:p>
+      <w:r>
+        <w:rPr>
+          <w:rFonts w:hint="eastAsia"/>
+        </w:rPr>
+        <w:t xml:space="preserve">2. Northern Europeans not accept with that. </w:t>
+      </w:r>
+    </w:p>
+    <w:p>
+      <w:r>
+        <w:rPr>
+          <w:rFonts w:hint="eastAsia"/>
+        </w:rPr>
+        <w:t>3. Magnitude in the confidence shock from consumers and companies.</w:t>
+      </w:r>
+    </w:p>
+    <w:p>
+      <w:r>
+        <w:rPr>
+          <w:rFonts w:hint="eastAsia"/>
+        </w:rPr>
+        <w:t>4. Business confidence in Turkey. IFO Germany expectation component.</w:t>
+      </w:r>
+    </w:p>
+    <w:p>
+      <w:r>
+        <w:rPr>
+          <w:rFonts w:hint="eastAsia"/>
+        </w:rPr>
+        <w:t>5. No quick rebound. U shape recovery.</w:t>
+      </w:r>
+    </w:p>
+    <w:p>
+      <w:r>
+        <w:rPr>
+          <w:rFonts w:hint="eastAsia"/>
+        </w:rPr>
+        <w:t xml:space="preserve">6. infection rate 15-20%? </w:t>
+      </w:r>
+    </w:p>
+    <w:p/>
+    <w:p>
+      <w:r>
+        <w:rPr>
+          <w:rFonts w:hint="eastAsia"/>
+        </w:rPr>
+        <w:t>Oil:</w:t>
+      </w:r>
+    </w:p>
+    <w:p>
+      <w:r>
+        <w:rPr>
+          <w:rFonts w:hint="eastAsia"/>
+        </w:rPr>
+        <w:t xml:space="preserve">1. Decent rally, only front contract reverse move from earlier this week. </w:t>
+      </w:r>
+    </w:p>
+    <w:p>
+      <w:r>
+        <w:rPr>
+          <w:rFonts w:hint="eastAsia"/>
+        </w:rPr>
+        <w:t>2. No more ETF flows after Wednesday.</w:t>
+      </w:r>
+    </w:p>
+    <w:p>
+      <w:r>
+        <w:rPr>
+          <w:rFonts w:hint="eastAsia"/>
+        </w:rPr>
+        <w:t>3. Physical market to -50cents.</w:t>
+      </w:r>
+    </w:p>
+    <w:p>
+      <w:r>
+        <w:rPr>
+          <w:rFonts w:hint="eastAsia"/>
+        </w:rPr>
+        <w:t>4. Production shut in, nobody really knows.</w:t>
+      </w:r>
+    </w:p>
+    <w:p>
+      <w:r>
+        <w:rPr>
+          <w:rFonts w:hint="eastAsia"/>
+        </w:rPr>
+        <w:t xml:space="preserve">5. East coast </w:t>
+      </w:r>
+      <w:proofErr w:type="spellStart"/>
+      <w:r>
+        <w:rPr>
+          <w:rFonts w:hint="eastAsia"/>
+        </w:rPr>
+        <w:t>lowndown</w:t>
+      </w:r>
+      <w:proofErr w:type="spellEnd"/>
+      <w:r>
+        <w:rPr>
+          <w:rFonts w:hint="eastAsia"/>
+        </w:rPr>
+        <w:t xml:space="preserve"> for another month at least. </w:t>
+      </w:r>
+    </w:p>
+    <w:p/>
+    <w:p>
+      <w:r>
+        <w:rPr>
+          <w:rFonts w:hint="eastAsia"/>
+        </w:rPr>
+        <w:t>Rates:</w:t>
+      </w:r>
+    </w:p>
+    <w:p>
+      <w:r>
+        <w:rPr>
+          <w:rFonts w:hint="eastAsia"/>
+        </w:rPr>
+        <w:t xml:space="preserve">1. </w:t>
+      </w:r>
+    </w:p>
+    <w:p/>
+    <w:p>
+      <w:r>
+        <w:rPr>
+          <w:rFonts w:hint="eastAsia"/>
+        </w:rPr>
+        <w:t>2020-4-27</w:t>
+      </w:r>
+    </w:p>
+    <w:p>
+      <w:r>
+        <w:rPr>
+          <w:rFonts w:hint="eastAsia"/>
+        </w:rPr>
+        <w:t>1. Japan BOJ meeting. 8 trillion.</w:t>
+      </w:r>
+      <w:r>
+        <w:rPr>
+          <w:rFonts w:hint="eastAsia"/>
+        </w:rPr>
+        <w:t xml:space="preserve"> </w:t>
+      </w:r>
+      <w:r>
+        <w:rPr>
+          <w:rFonts w:hint="eastAsia"/>
+        </w:rPr>
+        <w:t xml:space="preserve">Quite disappointing with that. </w:t>
+      </w:r>
+    </w:p>
+    <w:p>
+      <w:r>
+        <w:rPr>
+          <w:rFonts w:hint="eastAsia"/>
+        </w:rPr>
+        <w:t>2. Increase the buying 3-10 years sector. Informal co-ordination here.</w:t>
+      </w:r>
+    </w:p>
+    <w:p>
+      <w:r>
+        <w:rPr>
+          <w:rFonts w:hint="eastAsia"/>
+        </w:rPr>
+        <w:t xml:space="preserve">3. Expect ECB upset the pad. </w:t>
+      </w:r>
+      <w:proofErr w:type="spellStart"/>
+      <w:r>
+        <w:rPr>
+          <w:rFonts w:hint="eastAsia"/>
+        </w:rPr>
+        <w:t>CHange</w:t>
+      </w:r>
+      <w:proofErr w:type="spellEnd"/>
+      <w:r>
+        <w:rPr>
+          <w:rFonts w:hint="eastAsia"/>
+        </w:rPr>
+        <w:t xml:space="preserve"> QE </w:t>
+      </w:r>
+      <w:proofErr w:type="spellStart"/>
+      <w:r>
+        <w:rPr>
+          <w:rFonts w:hint="eastAsia"/>
+        </w:rPr>
+        <w:t>programme</w:t>
+      </w:r>
+      <w:proofErr w:type="spellEnd"/>
+      <w:r>
+        <w:rPr>
+          <w:rFonts w:hint="eastAsia"/>
+        </w:rPr>
+        <w:t xml:space="preserve"> to a money easing. Rather than a backstop</w:t>
+      </w:r>
+    </w:p>
+    <w:p>
+      <w:r>
+        <w:rPr>
+          <w:rFonts w:hint="eastAsia"/>
+        </w:rPr>
+        <w:t xml:space="preserve">4. Severe confidence shock from consumers to businesses.  </w:t>
+      </w:r>
+    </w:p>
+    <w:p>
+      <w:r>
+        <w:rPr>
+          <w:rFonts w:hint="eastAsia"/>
+        </w:rPr>
+        <w:t>5. More U shape recovery in May June.</w:t>
+      </w:r>
+    </w:p>
+    <w:p/>
+    <w:p>
+      <w:r>
+        <w:rPr>
+          <w:rFonts w:hint="eastAsia"/>
+        </w:rPr>
+        <w:t>2020-4-29</w:t>
+      </w:r>
+    </w:p>
+    <w:p>
+      <w:r>
+        <w:rPr>
+          <w:rFonts w:hint="eastAsia"/>
+        </w:rPr>
+        <w:t xml:space="preserve">1. </w:t>
+      </w:r>
+      <w:r>
+        <w:rPr>
+          <w:rFonts w:hint="eastAsia"/>
+        </w:rPr>
+        <w:t>China more stimulus measures in early may</w:t>
+      </w:r>
+    </w:p>
+    <w:p>
+      <w:r>
+        <w:rPr>
+          <w:rFonts w:hint="eastAsia"/>
+        </w:rPr>
+        <w:t>2. Italy downgraded. Another round of meeting in the beginning of next month</w:t>
+      </w:r>
+    </w:p>
+    <w:p>
+      <w:r>
+        <w:rPr>
+          <w:rFonts w:hint="eastAsia"/>
+        </w:rPr>
+        <w:t>3. Monetary supply: M3 increased 7.5%. Breakdown: quite Sharpe increase. Different shape compared with GFC(contraction first).</w:t>
+      </w:r>
+    </w:p>
+    <w:p>
+      <w:r>
+        <w:rPr>
+          <w:rFonts w:hint="eastAsia"/>
+        </w:rPr>
+        <w:t xml:space="preserve">4. Consumer keep borrow money to buy. Corporate side: ECB </w:t>
+      </w:r>
+      <w:proofErr w:type="spellStart"/>
+      <w:r>
+        <w:rPr>
+          <w:rFonts w:hint="eastAsia"/>
+        </w:rPr>
+        <w:t>programmes</w:t>
+      </w:r>
+      <w:proofErr w:type="spellEnd"/>
+      <w:r>
+        <w:rPr>
+          <w:rFonts w:hint="eastAsia"/>
+        </w:rPr>
+        <w:t xml:space="preserve"> have helped.</w:t>
+      </w:r>
+    </w:p>
+    <w:p>
+      <w:r>
+        <w:rPr>
+          <w:rFonts w:hint="eastAsia"/>
+        </w:rPr>
+        <w:t xml:space="preserve">5. Germany's effort infection rate might go up again.  </w:t>
+      </w:r>
+    </w:p>
+    <w:p>
+      <w:r>
+        <w:rPr>
+          <w:rFonts w:hint="eastAsia"/>
+        </w:rPr>
+        <w:t>2020-4-30</w:t>
+      </w:r>
+    </w:p>
+    <w:p>
+      <w:r>
+        <w:rPr>
+          <w:rFonts w:hint="eastAsia"/>
+        </w:rPr>
+        <w:t xml:space="preserve">1. </w:t>
+      </w:r>
+      <w:proofErr w:type="spellStart"/>
+      <w:r>
+        <w:rPr>
+          <w:rFonts w:hint="eastAsia"/>
+        </w:rPr>
+        <w:t>Markit</w:t>
+      </w:r>
+      <w:proofErr w:type="spellEnd"/>
+      <w:r>
+        <w:rPr>
+          <w:rFonts w:hint="eastAsia"/>
+        </w:rPr>
+        <w:t xml:space="preserve"> </w:t>
+      </w:r>
+      <w:proofErr w:type="spellStart"/>
+      <w:r>
+        <w:rPr>
+          <w:rFonts w:hint="eastAsia"/>
+        </w:rPr>
+        <w:t>pmi</w:t>
+      </w:r>
+      <w:proofErr w:type="spellEnd"/>
+      <w:r>
+        <w:rPr>
+          <w:rFonts w:hint="eastAsia"/>
+        </w:rPr>
+        <w:t xml:space="preserve">: the expansion is only marginal. Weak demand. </w:t>
+      </w:r>
+    </w:p>
+    <w:p>
+      <w:r>
+        <w:rPr>
+          <w:rFonts w:hint="eastAsia"/>
+        </w:rPr>
+        <w:t xml:space="preserve">2. Corporate report suggesting coming back. </w:t>
+      </w:r>
+    </w:p>
+    <w:p>
+      <w:r>
+        <w:rPr>
+          <w:rFonts w:hint="eastAsia"/>
+        </w:rPr>
+        <w:t xml:space="preserve">3. Global economy is there for China. </w:t>
+      </w:r>
+    </w:p>
+    <w:p>
+      <w:r>
+        <w:rPr>
+          <w:rFonts w:hint="eastAsia"/>
+        </w:rPr>
+        <w:t xml:space="preserve">4. </w:t>
+      </w:r>
+      <w:r>
+        <w:rPr>
+          <w:rFonts w:hint="eastAsia"/>
+        </w:rPr>
+        <w:t xml:space="preserve">EU </w:t>
+      </w:r>
+      <w:r>
+        <w:rPr>
+          <w:rFonts w:hint="eastAsia"/>
+        </w:rPr>
+        <w:t xml:space="preserve">GDP number came out weaker than anticipated. </w:t>
+      </w:r>
+    </w:p>
+    <w:p>
+      <w:r>
+        <w:rPr>
+          <w:rFonts w:hint="eastAsia"/>
+        </w:rPr>
+        <w:t xml:space="preserve">5. Quite striking on the weakness. </w:t>
+      </w:r>
+    </w:p>
+    <w:p>
+      <w:r>
+        <w:rPr>
+          <w:rFonts w:hint="eastAsia"/>
+        </w:rPr>
+        <w:t xml:space="preserve">6. Contraction almost 4%. </w:t>
+      </w:r>
+    </w:p>
+    <w:p>
+      <w:r>
+        <w:rPr>
+          <w:rFonts w:hint="eastAsia"/>
+        </w:rPr>
+        <w:t xml:space="preserve">7. </w:t>
+      </w:r>
+    </w:p>
+    <w:p/>
+    <w:p>
+      <w:r>
+        <w:rPr>
+          <w:rFonts w:hint="eastAsia"/>
+        </w:rPr>
+        <w:t>Oil</w:t>
+      </w:r>
+    </w:p>
+    <w:p>
+      <w:r>
+        <w:rPr>
+          <w:rFonts w:hint="eastAsia"/>
+        </w:rPr>
+        <w:t>1. ETF dump is sort of done.</w:t>
+      </w:r>
+    </w:p>
+    <w:p>
+      <w:r>
+        <w:rPr>
+          <w:rFonts w:hint="eastAsia"/>
+        </w:rPr>
+        <w:t xml:space="preserve">2. Oil decent rally today on the back of: 1. Norway cut 250k per day. 2. US stats continues to show demand picked up again, still at very low levels. 3. Texas chair came out said </w:t>
+      </w:r>
+      <w:r>
+        <w:rPr>
+          <w:rFonts w:hint="eastAsia"/>
+        </w:rPr>
+        <w:t>not going to support Texas cut.</w:t>
+      </w:r>
+    </w:p>
+    <w:p>
+      <w:r>
+        <w:rPr>
+          <w:rFonts w:hint="eastAsia"/>
+        </w:rPr>
+        <w:t>3. Production get cut in natural gas.</w:t>
+      </w:r>
+    </w:p>
+    <w:p>
+      <w:r>
+        <w:rPr>
+          <w:rFonts w:hint="eastAsia"/>
+        </w:rPr>
+        <w:t xml:space="preserve">4. Physical market: WTI physical cash is trading -20 cents almost </w:t>
+      </w:r>
+      <w:proofErr w:type="spellStart"/>
+      <w:r>
+        <w:rPr>
+          <w:rFonts w:hint="eastAsia"/>
+        </w:rPr>
+        <w:t>contango</w:t>
+      </w:r>
+      <w:proofErr w:type="spellEnd"/>
+      <w:r>
+        <w:rPr>
+          <w:rFonts w:hint="eastAsia"/>
+        </w:rPr>
+        <w:t>.</w:t>
+      </w:r>
+    </w:p>
+    <w:p>
+      <w:r>
+        <w:rPr>
+          <w:rFonts w:hint="eastAsia"/>
+        </w:rPr>
+        <w:t>5. Brent is up 9% in April. Madness of this market.</w:t>
+      </w:r>
+    </w:p>
+    <w:p>
+      <w:r>
+        <w:rPr>
+          <w:rFonts w:hint="eastAsia"/>
+        </w:rPr>
+        <w:t>6. Market is transitioning from focusing on ETF to stats.</w:t>
+      </w:r>
+    </w:p>
+    <w:p>
+      <w:r>
+        <w:rPr>
+          <w:rFonts w:hint="eastAsia"/>
+        </w:rPr>
+        <w:t>7. Canada has shut in 20% production, is it enough to counter Saudi?</w:t>
+      </w:r>
+    </w:p>
+    <w:p>
+      <w:r>
+        <w:rPr>
+          <w:rFonts w:hint="eastAsia"/>
+        </w:rPr>
+        <w:t xml:space="preserve">8. </w:t>
+      </w:r>
+      <w:r>
+        <w:rPr>
+          <w:rFonts w:hint="eastAsia"/>
+        </w:rPr>
+        <w:t>Consensus build in April 92 million barrels down to 59.</w:t>
+      </w:r>
+    </w:p>
+    <w:p/>
+    <w:p>
+      <w:r>
+        <w:rPr>
+          <w:rFonts w:hint="eastAsia"/>
+        </w:rPr>
+        <w:t>FI:</w:t>
+      </w:r>
+    </w:p>
+    <w:p>
+      <w:r>
+        <w:rPr>
+          <w:rFonts w:hint="eastAsia"/>
+        </w:rPr>
+        <w:t>1. TY gilt into month end.</w:t>
+      </w:r>
+    </w:p>
+    <w:p>
+      <w:r>
+        <w:rPr>
+          <w:rFonts w:hint="eastAsia"/>
+        </w:rPr>
+        <w:t>2. Sell-off in BTPs possibly announced, kept the door open, more in line with consensus.</w:t>
+      </w:r>
+    </w:p>
+    <w:p/>
+    <w:p>
+      <w:r>
+        <w:rPr>
+          <w:rFonts w:hint="eastAsia"/>
+        </w:rPr>
+        <w:t>2020-5-1</w:t>
+      </w:r>
+    </w:p>
+    <w:p>
+      <w:r>
+        <w:rPr>
+          <w:rFonts w:hint="eastAsia"/>
+        </w:rPr>
+        <w:t xml:space="preserve">1. PMI today. All declined. Corporate </w:t>
+      </w:r>
+      <w:r>
+        <w:t>activity</w:t>
+      </w:r>
+      <w:r>
+        <w:rPr>
+          <w:rFonts w:hint="eastAsia"/>
+        </w:rPr>
+        <w:t xml:space="preserve"> is goes on.</w:t>
+      </w:r>
+    </w:p>
+    <w:p>
+      <w:r>
+        <w:rPr>
+          <w:rFonts w:hint="eastAsia"/>
+        </w:rPr>
+        <w:t xml:space="preserve">2. Next month will see economy </w:t>
+      </w:r>
+      <w:r>
+        <w:t>opening</w:t>
+      </w:r>
+      <w:r>
+        <w:rPr>
+          <w:rFonts w:hint="eastAsia"/>
+        </w:rPr>
+        <w:t xml:space="preserve"> up. </w:t>
+      </w:r>
+    </w:p>
+    <w:p>
+      <w:r>
+        <w:rPr>
+          <w:rFonts w:hint="eastAsia"/>
+        </w:rPr>
+        <w:t xml:space="preserve">3. </w:t>
+      </w:r>
+      <w:proofErr w:type="spellStart"/>
+      <w:r>
+        <w:rPr>
+          <w:rFonts w:hint="eastAsia"/>
+        </w:rPr>
+        <w:t>Largar</w:t>
+      </w:r>
+      <w:r>
+        <w:rPr>
+          <w:rFonts w:hint="eastAsia"/>
+        </w:rPr>
+        <w:t>de</w:t>
+      </w:r>
+      <w:proofErr w:type="spellEnd"/>
+      <w:r>
+        <w:rPr>
+          <w:rFonts w:hint="eastAsia"/>
+        </w:rPr>
+        <w:t xml:space="preserve"> performance is catastrophic? PEPP extension? Use flexibility as it can?</w:t>
+      </w:r>
+    </w:p>
+    <w:p>
+      <w:r>
+        <w:rPr>
+          <w:rFonts w:hint="eastAsia"/>
+        </w:rPr>
+        <w:t xml:space="preserve">4. A more generous LTRO will not impact money market. That will decided by the </w:t>
+      </w:r>
+      <w:proofErr w:type="spellStart"/>
+      <w:r>
+        <w:rPr>
+          <w:rFonts w:hint="eastAsia"/>
+        </w:rPr>
+        <w:t>depo</w:t>
+      </w:r>
+      <w:proofErr w:type="spellEnd"/>
+      <w:r>
+        <w:rPr>
+          <w:rFonts w:hint="eastAsia"/>
+        </w:rPr>
+        <w:t xml:space="preserve"> rate and excess liquidity there. </w:t>
+      </w:r>
+    </w:p>
+    <w:p>
+      <w:r>
+        <w:rPr>
+          <w:rFonts w:hint="eastAsia"/>
+        </w:rPr>
+        <w:t xml:space="preserve">5. PEPP can be sized up if needed. </w:t>
+      </w:r>
+    </w:p>
+    <w:p/>
+    <w:p>
+      <w:r>
+        <w:rPr>
+          <w:rFonts w:hint="eastAsia"/>
+        </w:rPr>
+        <w:t>Oil</w:t>
+      </w:r>
+    </w:p>
+    <w:p>
+      <w:r>
+        <w:rPr>
+          <w:rFonts w:hint="eastAsia"/>
+        </w:rPr>
+        <w:t>1. pretty big rally yesterday.</w:t>
+      </w:r>
+    </w:p>
+    <w:p>
+      <w:r>
+        <w:rPr>
+          <w:rFonts w:hint="eastAsia"/>
+        </w:rPr>
+        <w:t xml:space="preserve">2. Physical market continue to reap higher. </w:t>
+      </w:r>
+    </w:p>
+    <w:p>
+      <w:r>
+        <w:rPr>
+          <w:rFonts w:hint="eastAsia"/>
+        </w:rPr>
+        <w:lastRenderedPageBreak/>
+        <w:t xml:space="preserve">3. </w:t>
+      </w:r>
+    </w:p>
+    <w:p/>
+    <w:p>
+      <w:r>
+        <w:rPr>
+          <w:rFonts w:hint="eastAsia"/>
+        </w:rPr>
+        <w:t>2020-5-4</w:t>
+      </w:r>
+    </w:p>
+    <w:p>
+      <w:r>
+        <w:rPr>
+          <w:rFonts w:hint="eastAsia"/>
+        </w:rPr>
+        <w:t>1. US-China intensified. China was well aware of the virus PPE stopped import.</w:t>
+      </w:r>
+    </w:p>
+    <w:p>
+      <w:r>
+        <w:rPr>
+          <w:rFonts w:hint="eastAsia"/>
+        </w:rPr>
+        <w:t>2. Election campaign: difficult to see US step away from this.</w:t>
+      </w:r>
+    </w:p>
+    <w:p>
+      <w:r>
+        <w:rPr>
+          <w:rFonts w:hint="eastAsia"/>
+        </w:rPr>
+        <w:t xml:space="preserve">3. Germany will rule on ECB's ?? </w:t>
+      </w:r>
+      <w:proofErr w:type="spellStart"/>
+      <w:r>
+        <w:rPr>
+          <w:rFonts w:hint="eastAsia"/>
+        </w:rPr>
+        <w:t>programme</w:t>
+      </w:r>
+      <w:proofErr w:type="spellEnd"/>
+      <w:r>
+        <w:rPr>
+          <w:rFonts w:hint="eastAsia"/>
+        </w:rPr>
+        <w:t xml:space="preserve">. They should rule in </w:t>
+      </w:r>
+      <w:proofErr w:type="spellStart"/>
+      <w:r>
+        <w:rPr>
+          <w:rFonts w:hint="eastAsia"/>
+        </w:rPr>
+        <w:t>favour</w:t>
+      </w:r>
+      <w:proofErr w:type="spellEnd"/>
+      <w:r>
+        <w:rPr>
+          <w:rFonts w:hint="eastAsia"/>
+        </w:rPr>
+        <w:t>. Will get the decision tomorrow.</w:t>
+      </w:r>
+    </w:p>
+    <w:p>
+      <w:r>
+        <w:rPr>
+          <w:rFonts w:hint="eastAsia"/>
+        </w:rPr>
+        <w:t xml:space="preserve">4. Data: PMIs across Asia: 1. throughout globe weak export demand. Taiwan: China not efficient to offset. </w:t>
+      </w:r>
+    </w:p>
+    <w:p>
+      <w:r>
+        <w:rPr>
+          <w:rFonts w:hint="eastAsia"/>
+        </w:rPr>
+        <w:t xml:space="preserve">5. Economists expected a bounce but didn't. Difficult for the economy to come back. Buffet: negative sentiment. </w:t>
+      </w:r>
+    </w:p>
+    <w:p/>
+    <w:p>
+      <w:r>
+        <w:rPr>
+          <w:rFonts w:hint="eastAsia"/>
+        </w:rPr>
+        <w:t>Oil:</w:t>
+      </w:r>
+    </w:p>
+    <w:p>
+      <w:r>
+        <w:rPr>
+          <w:rFonts w:hint="eastAsia"/>
+        </w:rPr>
+        <w:t xml:space="preserve">1. Not much really going on. </w:t>
+      </w:r>
+    </w:p>
+    <w:p>
+      <w:r>
+        <w:rPr>
+          <w:rFonts w:hint="eastAsia"/>
+        </w:rPr>
+        <w:t>2. Physical market continue to improve. Apple data shows improvement in drive.</w:t>
+      </w:r>
+    </w:p>
+    <w:p>
+      <w:r>
+        <w:rPr>
+          <w:rFonts w:hint="eastAsia"/>
+        </w:rPr>
+        <w:t>3. Brent curve strengthened.</w:t>
+      </w:r>
+    </w:p>
+    <w:p>
+      <w:r>
+        <w:rPr>
+          <w:rFonts w:hint="eastAsia"/>
+        </w:rPr>
+        <w:t xml:space="preserve">4. US-China thing: new risk to the </w:t>
+      </w:r>
+      <w:proofErr w:type="spellStart"/>
+      <w:r>
+        <w:rPr>
+          <w:rFonts w:hint="eastAsia"/>
+        </w:rPr>
+        <w:t>market.Oil</w:t>
+      </w:r>
+      <w:proofErr w:type="spellEnd"/>
+      <w:r>
+        <w:rPr>
+          <w:rFonts w:hint="eastAsia"/>
+        </w:rPr>
+        <w:t xml:space="preserve"> included. Not clear what's going to happen.</w:t>
+      </w:r>
+    </w:p>
+    <w:p>
+      <w:r>
+        <w:rPr>
+          <w:rFonts w:hint="eastAsia"/>
+        </w:rPr>
+        <w:t xml:space="preserve">5. </w:t>
+      </w:r>
+      <w:r>
+        <w:rPr>
+          <w:rFonts w:hint="eastAsia"/>
+        </w:rPr>
+        <w:t xml:space="preserve">In terms of other news, we don't have any. </w:t>
+      </w:r>
+    </w:p>
+    <w:p/>
+    <w:p>
+      <w:r>
+        <w:rPr>
+          <w:rFonts w:hint="eastAsia"/>
+        </w:rPr>
+        <w:t>Rates:</w:t>
+      </w:r>
+    </w:p>
+    <w:p>
+      <w:r>
+        <w:rPr>
+          <w:rFonts w:hint="eastAsia"/>
+        </w:rPr>
+        <w:t>1. slight risk off. As Trump</w:t>
+      </w:r>
+      <w:r>
+        <w:rPr>
+          <w:rFonts w:hint="eastAsia"/>
+        </w:rPr>
+        <w:t xml:space="preserve"> blame game</w:t>
+      </w:r>
+      <w:r>
+        <w:rPr>
+          <w:rFonts w:hint="eastAsia"/>
+        </w:rPr>
+        <w:t xml:space="preserve"> on China</w:t>
+      </w:r>
+      <w:r>
+        <w:rPr>
+          <w:rFonts w:hint="eastAsia"/>
+        </w:rPr>
+        <w:t>.</w:t>
       </w:r>
     </w:p>
     <w:p>
@@ -3420,237 +4519,104 @@
         </w:rPr>
         <w:t xml:space="preserve">2. </w:t>
       </w:r>
-      <w:proofErr w:type="spellStart"/>
-      <w:r>
-        <w:rPr>
-          <w:rFonts w:hint="eastAsia"/>
-        </w:rPr>
-        <w:t>Zoltan</w:t>
-      </w:r>
-      <w:proofErr w:type="spellEnd"/>
-      <w:r>
-        <w:rPr>
-          <w:rFonts w:hint="eastAsia"/>
-        </w:rPr>
-        <w:t xml:space="preserve"> put out his piece.</w:t>
-      </w:r>
-    </w:p>
-    <w:p>
-      <w:pPr>
-        <w:rPr>
-          <w:rFonts w:hint="eastAsia"/>
-        </w:rPr>
-      </w:pPr>
-      <w:r>
-        <w:rPr>
-          <w:rFonts w:hint="eastAsia"/>
-        </w:rPr>
-        <w:t xml:space="preserve">3. </w:t>
-      </w:r>
-      <w:proofErr w:type="spellStart"/>
-      <w:r>
-        <w:rPr>
-          <w:rFonts w:hint="eastAsia"/>
-        </w:rPr>
-        <w:t>Euribor</w:t>
-      </w:r>
-      <w:proofErr w:type="spellEnd"/>
-      <w:r>
-        <w:rPr>
-          <w:rFonts w:hint="eastAsia"/>
-        </w:rPr>
-        <w:t>, curve flattening.</w:t>
-      </w:r>
-    </w:p>
-    <w:p>
-      <w:pPr>
-        <w:rPr>
-          <w:rFonts w:hint="eastAsia"/>
-        </w:rPr>
-      </w:pPr>
-    </w:p>
-    <w:p>
-      <w:pPr>
-        <w:rPr>
-          <w:rFonts w:hint="eastAsia"/>
-        </w:rPr>
-      </w:pPr>
-      <w:r>
-        <w:rPr>
-          <w:rFonts w:hint="eastAsia"/>
-        </w:rPr>
-        <w:t>2020-4-16</w:t>
-      </w:r>
-    </w:p>
-    <w:p>
-      <w:pPr>
-        <w:rPr>
-          <w:rFonts w:hint="eastAsia"/>
-        </w:rPr>
-      </w:pPr>
-      <w:r>
-        <w:rPr>
-          <w:rFonts w:hint="eastAsia"/>
-        </w:rPr>
-        <w:t>1. debate on opening up continues.</w:t>
-      </w:r>
-    </w:p>
-    <w:p>
-      <w:pPr>
-        <w:rPr>
-          <w:rFonts w:hint="eastAsia"/>
-        </w:rPr>
-      </w:pPr>
-      <w:r>
-        <w:rPr>
-          <w:rFonts w:hint="eastAsia"/>
-        </w:rPr>
-        <w:t>2. UK: There'll be social distancing in place until vaccine is developed. This will be surprise to many people. Survey: life return to normal 6months?</w:t>
-      </w:r>
-    </w:p>
-    <w:p>
-      <w:pPr>
-        <w:rPr>
-          <w:rFonts w:hint="eastAsia"/>
-        </w:rPr>
-      </w:pPr>
-      <w:r>
-        <w:rPr>
-          <w:rFonts w:hint="eastAsia"/>
-        </w:rPr>
-        <w:t>3. Large scale bankruptcies. Large retailers in Europe. Department sector. Labor market reverse take longer than thinking?</w:t>
-      </w:r>
-    </w:p>
-    <w:p>
-      <w:pPr>
-        <w:rPr>
-          <w:rFonts w:hint="eastAsia"/>
-        </w:rPr>
-      </w:pPr>
-      <w:r>
-        <w:rPr>
-          <w:rFonts w:hint="eastAsia"/>
-        </w:rPr>
-        <w:t xml:space="preserve">4. </w:t>
-      </w:r>
-      <w:proofErr w:type="spellStart"/>
-      <w:r>
-        <w:rPr>
-          <w:rFonts w:hint="eastAsia"/>
-        </w:rPr>
-        <w:t>Largarde</w:t>
-      </w:r>
-      <w:proofErr w:type="spellEnd"/>
-      <w:r>
-        <w:rPr>
-          <w:rFonts w:hint="eastAsia"/>
-        </w:rPr>
-        <w:t xml:space="preserve">: new version on whatever it takes. Longer list of things they can do. </w:t>
-      </w:r>
-    </w:p>
-    <w:p>
-      <w:pPr>
-        <w:rPr>
-          <w:rFonts w:hint="eastAsia"/>
-        </w:rPr>
-      </w:pPr>
-      <w:r>
-        <w:rPr>
-          <w:rFonts w:hint="eastAsia"/>
-        </w:rPr>
-        <w:t>5. IMF week, a lot of comments out next days.</w:t>
-      </w:r>
-    </w:p>
-    <w:p>
-      <w:pPr>
-        <w:rPr>
-          <w:rFonts w:hint="eastAsia"/>
-        </w:rPr>
-      </w:pPr>
-    </w:p>
-    <w:p>
-      <w:pPr>
-        <w:rPr>
-          <w:rFonts w:hint="eastAsia"/>
-        </w:rPr>
-      </w:pPr>
-      <w:r>
-        <w:rPr>
-          <w:rFonts w:hint="eastAsia"/>
-        </w:rPr>
-        <w:t>Oil:</w:t>
-      </w:r>
-    </w:p>
-    <w:p>
-      <w:pPr>
-        <w:rPr>
-          <w:rFonts w:hint="eastAsia"/>
-        </w:rPr>
-      </w:pPr>
-      <w:r>
-        <w:rPr>
-          <w:rFonts w:hint="eastAsia"/>
-        </w:rPr>
-        <w:t>1. bearish IEA, down day.</w:t>
-      </w:r>
-    </w:p>
-    <w:p>
-      <w:pPr>
-        <w:rPr>
-          <w:rFonts w:hint="eastAsia"/>
-        </w:rPr>
-      </w:pPr>
-      <w:r>
-        <w:rPr>
-          <w:rFonts w:hint="eastAsia"/>
-        </w:rPr>
-        <w:t>2. Curve strengthen, following local differentials.</w:t>
-      </w:r>
-    </w:p>
-    <w:p>
-      <w:pPr>
-        <w:rPr>
-          <w:rFonts w:hint="eastAsia"/>
-        </w:rPr>
-      </w:pPr>
-      <w:r>
-        <w:rPr>
-          <w:rFonts w:hint="eastAsia"/>
-        </w:rPr>
-        <w:t>3. News: Trump admin: paying producers to not producing oil. 20 dollar WTI</w:t>
-      </w:r>
-    </w:p>
-    <w:p>
-      <w:pPr>
-        <w:rPr>
-          <w:rFonts w:hint="eastAsia"/>
-        </w:rPr>
-      </w:pPr>
-      <w:r>
-        <w:rPr>
-          <w:rFonts w:hint="eastAsia"/>
-        </w:rPr>
-        <w:t>4. Trying to get creative here.</w:t>
-      </w:r>
-    </w:p>
-    <w:p>
-      <w:pPr>
-        <w:rPr>
-          <w:rFonts w:hint="eastAsia"/>
-        </w:rPr>
-      </w:pPr>
-      <w:r>
-        <w:rPr>
-          <w:rFonts w:hint="eastAsia"/>
-        </w:rPr>
-        <w:t xml:space="preserve">5. we got some data from EU and US, 3 weeks of lock down. Maybe 30% </w:t>
-      </w:r>
-      <w:proofErr w:type="spellStart"/>
-      <w:r>
-        <w:rPr>
-          <w:rFonts w:hint="eastAsia"/>
-        </w:rPr>
-        <w:t>yoy</w:t>
+      <w:r>
+        <w:rPr>
+          <w:rFonts w:hint="eastAsia"/>
+        </w:rPr>
+        <w:t xml:space="preserve">funding rates are pre-empted to the low bound. </w:t>
+      </w:r>
+    </w:p>
+    <w:p>
+      <w:r>
+        <w:rPr>
+          <w:rFonts w:hint="eastAsia"/>
+        </w:rPr>
+        <w:t>3. ... buyback... Will decide how much auction will increase for this quarter??</w:t>
+      </w:r>
+    </w:p>
+    <w:p>
+      <w:pPr>
+        <w:rPr>
+          <w:rFonts w:hint="eastAsia"/>
+        </w:rPr>
+      </w:pPr>
+      <w:r>
+        <w:rPr>
+          <w:rFonts w:hint="eastAsia"/>
+        </w:rPr>
+        <w:t>4. Japan out for golden week (4,5,6 of May)</w:t>
+      </w:r>
+    </w:p>
+    <w:p>
+      <w:pPr>
+        <w:rPr>
+          <w:rFonts w:hint="eastAsia"/>
+        </w:rPr>
+      </w:pPr>
+    </w:p>
+    <w:p>
+      <w:pPr>
+        <w:rPr>
+          <w:rFonts w:hint="eastAsia"/>
+        </w:rPr>
+      </w:pPr>
+      <w:r>
+        <w:rPr>
+          <w:rFonts w:hint="eastAsia"/>
+        </w:rPr>
+        <w:t>2020-5-5</w:t>
+      </w:r>
+    </w:p>
+    <w:p>
+      <w:pPr>
+        <w:rPr>
+          <w:rFonts w:hint="eastAsia"/>
+        </w:rPr>
+      </w:pPr>
+      <w:r>
+        <w:rPr>
+          <w:rFonts w:hint="eastAsia"/>
+        </w:rPr>
+        <w:t>1. GCC ruling: not clear the measures are proportional.</w:t>
+      </w:r>
+    </w:p>
+    <w:p>
+      <w:pPr>
+        <w:rPr>
+          <w:rFonts w:hint="eastAsia"/>
+        </w:rPr>
+      </w:pPr>
+      <w:r>
+        <w:rPr>
+          <w:rFonts w:hint="eastAsia"/>
+        </w:rPr>
+        <w:t>2. Create uncertainty on how ECB will have to expand it.</w:t>
+      </w:r>
+    </w:p>
+    <w:p>
+      <w:pPr>
+        <w:rPr>
+          <w:rFonts w:hint="eastAsia"/>
+        </w:rPr>
+      </w:pPr>
+      <w:r>
+        <w:rPr>
+          <w:rFonts w:hint="eastAsia"/>
+        </w:rPr>
+        <w:t>3. Fo</w:t>
+      </w:r>
+      <w:r>
+        <w:rPr>
+          <w:rFonts w:hint="eastAsia"/>
+        </w:rPr>
+        <w:t xml:space="preserve">r future purchasing </w:t>
+      </w:r>
+      <w:proofErr w:type="spellStart"/>
+      <w:r>
+        <w:rPr>
+          <w:rFonts w:hint="eastAsia"/>
+        </w:rPr>
+        <w:t>programmes</w:t>
       </w:r>
       <w:proofErr w:type="spellEnd"/>
       <w:r>
@@ -3661,11 +4627,205 @@
       </w:r>
     </w:p>
     <w:p>
-      <w:r>
-        <w:rPr>
-          <w:rFonts w:hint="eastAsia"/>
-        </w:rPr>
-        <w:t>6. The market is very bearish.</w:t>
+      <w:pPr>
+        <w:rPr>
+          <w:rFonts w:hint="eastAsia"/>
+        </w:rPr>
+      </w:pPr>
+    </w:p>
+    <w:p>
+      <w:pPr>
+        <w:rPr>
+          <w:rFonts w:hint="eastAsia"/>
+        </w:rPr>
+      </w:pPr>
+      <w:r>
+        <w:rPr>
+          <w:rFonts w:hint="eastAsia"/>
+        </w:rPr>
+        <w:t>Oil</w:t>
+      </w:r>
+    </w:p>
+    <w:p>
+      <w:pPr>
+        <w:rPr>
+          <w:rFonts w:hint="eastAsia"/>
+        </w:rPr>
+      </w:pPr>
+      <w:r>
+        <w:rPr>
+          <w:rFonts w:hint="eastAsia"/>
+        </w:rPr>
+        <w:t xml:space="preserve">1. continue its rebound. </w:t>
+      </w:r>
+      <w:r>
+        <w:t>Strengthening</w:t>
+      </w:r>
+      <w:r>
+        <w:rPr>
+          <w:rFonts w:hint="eastAsia"/>
+        </w:rPr>
+        <w:t xml:space="preserve"> physical market. Driving is up in Ohio.</w:t>
+      </w:r>
+    </w:p>
+    <w:p>
+      <w:pPr>
+        <w:rPr>
+          <w:rFonts w:hint="eastAsia"/>
+        </w:rPr>
+      </w:pPr>
+      <w:r>
+        <w:rPr>
+          <w:rFonts w:hint="eastAsia"/>
+        </w:rPr>
+        <w:t>2. More producers announced cut in production. Continue to come.</w:t>
+      </w:r>
+    </w:p>
+    <w:p>
+      <w:pPr>
+        <w:rPr>
+          <w:rFonts w:hint="eastAsia"/>
+        </w:rPr>
+      </w:pPr>
+      <w:r>
+        <w:rPr>
+          <w:rFonts w:hint="eastAsia"/>
+        </w:rPr>
+        <w:t>3. Shut-in is going on in Canada.</w:t>
+      </w:r>
+    </w:p>
+    <w:p>
+      <w:pPr>
+        <w:rPr>
+          <w:rFonts w:hint="eastAsia"/>
+        </w:rPr>
+      </w:pPr>
+      <w:r>
+        <w:rPr>
+          <w:rFonts w:hint="eastAsia"/>
+        </w:rPr>
+        <w:t xml:space="preserve">4. key thing is the </w:t>
+      </w:r>
+      <w:r>
+        <w:t>reopening</w:t>
+      </w:r>
+      <w:r>
+        <w:rPr>
+          <w:rFonts w:hint="eastAsia"/>
+        </w:rPr>
+        <w:t>.</w:t>
+      </w:r>
+    </w:p>
+    <w:p>
+      <w:pPr>
+        <w:rPr>
+          <w:rFonts w:hint="eastAsia"/>
+        </w:rPr>
+      </w:pPr>
+      <w:r>
+        <w:rPr>
+          <w:rFonts w:hint="eastAsia"/>
+        </w:rPr>
+        <w:t>5. pace of inventory built tomorrow, quite important</w:t>
+      </w:r>
+    </w:p>
+    <w:p>
+      <w:pPr>
+        <w:rPr>
+          <w:rFonts w:hint="eastAsia"/>
+        </w:rPr>
+      </w:pPr>
+    </w:p>
+    <w:p>
+      <w:pPr>
+        <w:rPr>
+          <w:rFonts w:hint="eastAsia"/>
+        </w:rPr>
+      </w:pPr>
+      <w:r>
+        <w:rPr>
+          <w:rFonts w:hint="eastAsia"/>
+        </w:rPr>
+        <w:t>Rates:</w:t>
+      </w:r>
+    </w:p>
+    <w:p>
+      <w:pPr>
+        <w:rPr>
+          <w:rFonts w:hint="eastAsia"/>
+        </w:rPr>
+      </w:pPr>
+      <w:r>
+        <w:rPr>
+          <w:rFonts w:hint="eastAsia"/>
+        </w:rPr>
+        <w:t xml:space="preserve">1. GCC ruling: market slowly digest the news. </w:t>
+      </w:r>
+    </w:p>
+    <w:p>
+      <w:pPr>
+        <w:rPr>
+          <w:rFonts w:hint="eastAsia"/>
+        </w:rPr>
+      </w:pPr>
+      <w:r>
+        <w:rPr>
+          <w:rFonts w:hint="eastAsia"/>
+        </w:rPr>
+        <w:t>2. EGB: widening a little bit. French Germany spread is 10 bps wider.</w:t>
+      </w:r>
+    </w:p>
+    <w:p>
+      <w:pPr>
+        <w:rPr>
+          <w:rFonts w:hint="eastAsia"/>
+        </w:rPr>
+      </w:pPr>
+      <w:r>
+        <w:rPr>
+          <w:rFonts w:hint="eastAsia"/>
+        </w:rPr>
+        <w:t xml:space="preserve">3. End of Apr releasing, 8bn per day, </w:t>
+      </w:r>
+      <w:r>
+        <w:rPr>
+          <w:rFonts w:hint="eastAsia"/>
+        </w:rPr>
+        <w:t>bought more in Italy and France, less in Germany.</w:t>
+      </w:r>
+    </w:p>
+    <w:p>
+      <w:pPr>
+        <w:rPr>
+          <w:rFonts w:hint="eastAsia"/>
+        </w:rPr>
+      </w:pPr>
+      <w:r>
+        <w:rPr>
+          <w:rFonts w:hint="eastAsia"/>
+        </w:rPr>
+        <w:t>4. ECB less wiggle room after the pandemic purchases after the ruling</w:t>
+      </w:r>
+    </w:p>
+    <w:p>
+      <w:pPr>
+        <w:rPr>
+          <w:rFonts w:hint="eastAsia"/>
+        </w:rPr>
+      </w:pPr>
+      <w:r>
+        <w:rPr>
+          <w:rFonts w:hint="eastAsia"/>
+        </w:rPr>
+        <w:t xml:space="preserve">5. US curve bear steepening. </w:t>
+      </w:r>
+    </w:p>
+    <w:p>
+      <w:r>
+        <w:rPr>
+          <w:rFonts w:hint="eastAsia"/>
+        </w:rPr>
+        <w:t xml:space="preserve">6. 3 trillion for Q2? </w:t>
       </w:r>
     </w:p>
     <w:sectPr>

</xml_diff>

<commit_message>
adding all forward growth parameter
</commit_message>
<xml_diff>
--- a/Caxton/script and emails/daily market recap.docx
+++ b/Caxton/script and emails/daily market recap.docx
@@ -3,36 +3,20 @@
 <w:document xmlns:ve="http://schemas.openxmlformats.org/markup-compatibility/2006" xmlns:o="urn:schemas-microsoft-com:office:office" xmlns:r="http://schemas.openxmlformats.org/officeDocument/2006/relationships" xmlns:m="http://schemas.openxmlformats.org/officeDocument/2006/math" xmlns:v="urn:schemas-microsoft-com:vml" xmlns:wp="http://schemas.openxmlformats.org/drawingml/2006/wordprocessingDrawing" xmlns:w10="urn:schemas-microsoft-com:office:word" xmlns:w="http://schemas.openxmlformats.org/wordprocessingml/2006/main" xmlns:wne="http://schemas.microsoft.com/office/word/2006/wordml">
   <w:body>
     <w:p>
-      <w:proofErr w:type="spellStart"/>
-      <w:r>
-        <w:rPr>
-          <w:rFonts w:hint="eastAsia"/>
-        </w:rPr>
-        <w:t>OIl</w:t>
-      </w:r>
-      <w:proofErr w:type="spellEnd"/>
-      <w:r>
-        <w:rPr>
-          <w:rFonts w:hint="eastAsia"/>
-        </w:rPr>
-        <w:t xml:space="preserve"> market recap</w:t>
-      </w:r>
-    </w:p>
-    <w:p>
-      <w:r>
-        <w:rPr>
-          <w:rFonts w:hint="eastAsia"/>
-        </w:rPr>
-        <w:t xml:space="preserve">physical constraints, fundamental, trading </w:t>
-      </w:r>
-      <w:proofErr w:type="spellStart"/>
-      <w:r>
-        <w:rPr>
-          <w:rFonts w:hint="eastAsia"/>
-        </w:rPr>
-        <w:t>dynamcis</w:t>
-      </w:r>
-      <w:proofErr w:type="spellEnd"/>
+      <w:r>
+        <w:rPr>
+          <w:rFonts w:hint="eastAsia"/>
+        </w:rPr>
+        <w:t>OIl market recap</w:t>
+      </w:r>
+    </w:p>
+    <w:p>
+      <w:r>
+        <w:rPr>
+          <w:rFonts w:hint="eastAsia"/>
+        </w:rPr>
+        <w:t>physical constraints, fundamental, trading dynamcis</w:t>
+      </w:r>
     </w:p>
     <w:p>
       <w:r>
@@ -231,35 +215,7 @@
         <w:rPr>
           <w:rFonts w:hint="eastAsia"/>
         </w:rPr>
-        <w:t xml:space="preserve">super </w:t>
-      </w:r>
-      <w:proofErr w:type="spellStart"/>
-      <w:r>
-        <w:rPr>
-          <w:rFonts w:hint="eastAsia"/>
-        </w:rPr>
-        <w:t>contago</w:t>
-      </w:r>
-      <w:proofErr w:type="spellEnd"/>
-      <w:r>
-        <w:rPr>
-          <w:rFonts w:hint="eastAsia"/>
-        </w:rPr>
-        <w:t xml:space="preserve"> curve. 98 </w:t>
-      </w:r>
-      <w:proofErr w:type="spellStart"/>
-      <w:r>
-        <w:rPr>
-          <w:rFonts w:hint="eastAsia"/>
-        </w:rPr>
-        <w:t>cloest</w:t>
-      </w:r>
-      <w:proofErr w:type="spellEnd"/>
-      <w:r>
-        <w:rPr>
-          <w:rFonts w:hint="eastAsia"/>
-        </w:rPr>
-        <w:t xml:space="preserve"> to current environ. price war, Asian financial crisis</w:t>
+        <w:t>super contago curve. 98 cloest to current environ. price war, Asian financial crisis</w:t>
       </w:r>
     </w:p>
     <w:p>
@@ -371,21 +327,7 @@
         <w:rPr>
           <w:rFonts w:hint="eastAsia"/>
         </w:rPr>
-        <w:t xml:space="preserve">outlook: 20 dollars </w:t>
-      </w:r>
-      <w:proofErr w:type="spellStart"/>
-      <w:r>
-        <w:rPr>
-          <w:rFonts w:hint="eastAsia"/>
-        </w:rPr>
-        <w:t>pb</w:t>
-      </w:r>
-      <w:proofErr w:type="spellEnd"/>
-      <w:r>
-        <w:rPr>
-          <w:rFonts w:hint="eastAsia"/>
-        </w:rPr>
-        <w:t xml:space="preserve"> near term</w:t>
+        <w:t>outlook: 20 dollars pb near term</w:t>
       </w:r>
     </w:p>
     <w:p>
@@ -465,30 +407,8 @@
         <w:rPr>
           <w:rFonts w:hint="eastAsia"/>
         </w:rPr>
-        <w:t xml:space="preserve">gasoline, </w:t>
-      </w:r>
-      <w:proofErr w:type="spellStart"/>
-      <w:r>
-        <w:rPr>
-          <w:rFonts w:hint="eastAsia"/>
-        </w:rPr>
-        <w:t>desial</w:t>
-      </w:r>
-      <w:proofErr w:type="spellEnd"/>
-      <w:r>
-        <w:rPr>
-          <w:rFonts w:hint="eastAsia"/>
-        </w:rPr>
-        <w:t xml:space="preserve"> </w:t>
-      </w:r>
-      <w:proofErr w:type="spellStart"/>
-      <w:r>
-        <w:rPr>
-          <w:rFonts w:hint="eastAsia"/>
-        </w:rPr>
-        <w:t>suturation</w:t>
-      </w:r>
-      <w:proofErr w:type="spellEnd"/>
+        <w:t>gasoline, desial suturation</w:t>
+      </w:r>
     </w:p>
     <w:p>
       <w:pPr>
@@ -612,19 +532,11 @@
       </w:r>
     </w:p>
     <w:p>
-      <w:proofErr w:type="spellStart"/>
-      <w:r>
-        <w:rPr>
-          <w:rFonts w:hint="eastAsia"/>
-        </w:rPr>
-        <w:t>stabilisation</w:t>
-      </w:r>
-      <w:proofErr w:type="spellEnd"/>
-      <w:r>
-        <w:rPr>
-          <w:rFonts w:hint="eastAsia"/>
-        </w:rPr>
-        <w:t xml:space="preserve"> on the sequential basis from last month. External demand evolution. China r</w:t>
+      <w:r>
+        <w:rPr>
+          <w:rFonts w:hint="eastAsia"/>
+        </w:rPr>
+        <w:t>stabilisation on the sequential basis from last month. External demand evolution. China r</w:t>
       </w:r>
       <w:r>
         <w:rPr>
@@ -638,21 +550,7 @@
         <w:rPr>
           <w:rFonts w:hint="eastAsia"/>
         </w:rPr>
-        <w:t xml:space="preserve">European </w:t>
-      </w:r>
-      <w:proofErr w:type="spellStart"/>
-      <w:r>
-        <w:rPr>
-          <w:rFonts w:hint="eastAsia"/>
-        </w:rPr>
-        <w:t>pmi</w:t>
-      </w:r>
-      <w:proofErr w:type="spellEnd"/>
-      <w:r>
-        <w:rPr>
-          <w:rFonts w:hint="eastAsia"/>
-        </w:rPr>
-        <w:t xml:space="preserve">: flash number revised down. below financial crisis. </w:t>
+        <w:t xml:space="preserve">European pmi: flash number revised down. below financial crisis. </w:t>
       </w:r>
     </w:p>
     <w:p>
@@ -674,21 +572,7 @@
         <w:rPr>
           <w:rFonts w:hint="eastAsia"/>
         </w:rPr>
-        <w:t xml:space="preserve">2. </w:t>
-      </w:r>
-      <w:proofErr w:type="spellStart"/>
-      <w:r>
-        <w:rPr>
-          <w:rFonts w:hint="eastAsia"/>
-        </w:rPr>
-        <w:t>programme</w:t>
-      </w:r>
-      <w:proofErr w:type="spellEnd"/>
-      <w:r>
-        <w:rPr>
-          <w:rFonts w:hint="eastAsia"/>
-        </w:rPr>
-        <w:t xml:space="preserve"> to support companies</w:t>
+        <w:t>2. programme to support companies</w:t>
       </w:r>
     </w:p>
     <w:p>
@@ -704,21 +588,7 @@
         <w:rPr>
           <w:rFonts w:hint="eastAsia"/>
         </w:rPr>
-        <w:t xml:space="preserve">- US </w:t>
-      </w:r>
-      <w:proofErr w:type="spellStart"/>
-      <w:r>
-        <w:rPr>
-          <w:rFonts w:hint="eastAsia"/>
-        </w:rPr>
-        <w:t>Pompeo</w:t>
-      </w:r>
-      <w:proofErr w:type="spellEnd"/>
-      <w:r>
-        <w:rPr>
-          <w:rFonts w:hint="eastAsia"/>
-        </w:rPr>
-        <w:t xml:space="preserve"> ease sanctions on Iran. Bearish thing in general.</w:t>
+        <w:t>- US Pompeo ease sanctions on Iran. Bearish thing in general.</w:t>
       </w:r>
     </w:p>
     <w:p>
@@ -774,21 +644,7 @@
         <w:rPr>
           <w:rFonts w:hint="eastAsia"/>
         </w:rPr>
-        <w:t xml:space="preserve">service </w:t>
-      </w:r>
-      <w:proofErr w:type="spellStart"/>
-      <w:r>
-        <w:rPr>
-          <w:rFonts w:hint="eastAsia"/>
-        </w:rPr>
-        <w:t>Pmi</w:t>
-      </w:r>
-      <w:proofErr w:type="spellEnd"/>
-      <w:r>
-        <w:rPr>
-          <w:rFonts w:hint="eastAsia"/>
-        </w:rPr>
-        <w:t>. 23.5 better than the consensus.</w:t>
+        <w:t>service Pmi. 23.5 better than the consensus.</w:t>
       </w:r>
     </w:p>
     <w:p>
@@ -1025,19 +881,11 @@
         </w:numPr>
         <w:ind w:firstLineChars="0"/>
       </w:pPr>
-      <w:proofErr w:type="spellStart"/>
-      <w:r>
-        <w:rPr>
-          <w:rFonts w:hint="eastAsia"/>
-        </w:rPr>
-        <w:t>libor</w:t>
-      </w:r>
-      <w:proofErr w:type="spellEnd"/>
-      <w:r>
-        <w:rPr>
-          <w:rFonts w:hint="eastAsia"/>
-        </w:rPr>
-        <w:t xml:space="preserve"> expected to lower</w:t>
+      <w:r>
+        <w:rPr>
+          <w:rFonts w:hint="eastAsia"/>
+        </w:rPr>
+        <w:t>libor expected to lower</w:t>
       </w:r>
     </w:p>
     <w:p/>
@@ -1171,21 +1019,7 @@
           <w:rFonts w:hint="eastAsia"/>
         </w:rPr>
         <w:lastRenderedPageBreak/>
-        <w:t xml:space="preserve">6. </w:t>
-      </w:r>
-      <w:proofErr w:type="spellStart"/>
-      <w:r>
-        <w:rPr>
-          <w:rFonts w:hint="eastAsia"/>
-        </w:rPr>
-        <w:t>labour</w:t>
-      </w:r>
-      <w:proofErr w:type="spellEnd"/>
-      <w:r>
-        <w:rPr>
-          <w:rFonts w:hint="eastAsia"/>
-        </w:rPr>
-        <w:t xml:space="preserve"> market and credit market damage different.</w:t>
+        <w:t>6. labour market and credit market damage different.</w:t>
       </w:r>
     </w:p>
     <w:p>
@@ -1201,43 +1035,15 @@
         <w:rPr>
           <w:rFonts w:hint="eastAsia"/>
         </w:rPr>
-        <w:t xml:space="preserve">8. Western </w:t>
-      </w:r>
-      <w:proofErr w:type="spellStart"/>
-      <w:r>
-        <w:rPr>
-          <w:rFonts w:hint="eastAsia"/>
-        </w:rPr>
-        <w:t>europe</w:t>
-      </w:r>
-      <w:proofErr w:type="spellEnd"/>
-      <w:r>
-        <w:rPr>
-          <w:rFonts w:hint="eastAsia"/>
-        </w:rPr>
-        <w:t xml:space="preserve"> even more</w:t>
-      </w:r>
-    </w:p>
-    <w:p>
-      <w:r>
-        <w:rPr>
-          <w:rFonts w:hint="eastAsia"/>
-        </w:rPr>
-        <w:t xml:space="preserve">9. Set for rebound in mid year, 13% </w:t>
-      </w:r>
-      <w:proofErr w:type="spellStart"/>
-      <w:r>
-        <w:rPr>
-          <w:rFonts w:hint="eastAsia"/>
-        </w:rPr>
-        <w:t>annualised</w:t>
-      </w:r>
-      <w:proofErr w:type="spellEnd"/>
-      <w:r>
-        <w:rPr>
-          <w:rFonts w:hint="eastAsia"/>
-        </w:rPr>
-        <w:t xml:space="preserve"> globally. </w:t>
+        <w:t>8. Western europe even more</w:t>
+      </w:r>
+    </w:p>
+    <w:p>
+      <w:r>
+        <w:rPr>
+          <w:rFonts w:hint="eastAsia"/>
+        </w:rPr>
+        <w:t xml:space="preserve">9. Set for rebound in mid year, 13% annualised globally. </w:t>
       </w:r>
     </w:p>
     <w:p>
@@ -1253,143 +1059,31 @@
         <w:rPr>
           <w:rFonts w:hint="eastAsia"/>
         </w:rPr>
-        <w:t xml:space="preserve">11. Credit is going to a </w:t>
-      </w:r>
-      <w:proofErr w:type="spellStart"/>
-      <w:r>
-        <w:rPr>
-          <w:rFonts w:hint="eastAsia"/>
-        </w:rPr>
-        <w:t>onging</w:t>
-      </w:r>
-      <w:proofErr w:type="spellEnd"/>
-      <w:r>
-        <w:rPr>
-          <w:rFonts w:hint="eastAsia"/>
-        </w:rPr>
-        <w:t xml:space="preserve"> problem here.</w:t>
-      </w:r>
-    </w:p>
-    <w:p>
-      <w:r>
-        <w:rPr>
-          <w:rFonts w:hint="eastAsia"/>
-        </w:rPr>
-        <w:t xml:space="preserve">12. Rebound: how </w:t>
-      </w:r>
-      <w:proofErr w:type="spellStart"/>
-      <w:r>
-        <w:rPr>
-          <w:rFonts w:hint="eastAsia"/>
-        </w:rPr>
-        <w:t>succesful</w:t>
-      </w:r>
-      <w:proofErr w:type="spellEnd"/>
-      <w:r>
-        <w:rPr>
-          <w:rFonts w:hint="eastAsia"/>
-        </w:rPr>
-        <w:t xml:space="preserve"> in containing the virus, financial stress.</w:t>
-      </w:r>
-    </w:p>
-    <w:p>
-      <w:r>
-        <w:rPr>
-          <w:rFonts w:hint="eastAsia"/>
-        </w:rPr>
-        <w:t xml:space="preserve">13. 12% GDP fiscal stimulus. Package. 300bn to mortality. 3 most </w:t>
-      </w:r>
-      <w:proofErr w:type="spellStart"/>
-      <w:r>
-        <w:rPr>
-          <w:rFonts w:hint="eastAsia"/>
-        </w:rPr>
-        <w:t>improtant</w:t>
-      </w:r>
-      <w:proofErr w:type="spellEnd"/>
-      <w:r>
-        <w:rPr>
-          <w:rFonts w:hint="eastAsia"/>
-        </w:rPr>
-        <w:t xml:space="preserve">, FBA </w:t>
-      </w:r>
-      <w:proofErr w:type="spellStart"/>
-      <w:r>
-        <w:rPr>
-          <w:rFonts w:hint="eastAsia"/>
-        </w:rPr>
-        <w:t>programme</w:t>
-      </w:r>
-      <w:proofErr w:type="spellEnd"/>
-      <w:r>
-        <w:rPr>
-          <w:rFonts w:hint="eastAsia"/>
-        </w:rPr>
-        <w:t xml:space="preserve">, </w:t>
-      </w:r>
-      <w:proofErr w:type="spellStart"/>
-      <w:r>
-        <w:rPr>
-          <w:rFonts w:hint="eastAsia"/>
-        </w:rPr>
-        <w:t>unemplotmeny</w:t>
-      </w:r>
-      <w:proofErr w:type="spellEnd"/>
-      <w:r>
-        <w:rPr>
-          <w:rFonts w:hint="eastAsia"/>
-        </w:rPr>
-        <w:t xml:space="preserve">. Will support consumption. 3Q perhaps. </w:t>
-      </w:r>
-    </w:p>
-    <w:p>
-      <w:r>
-        <w:rPr>
-          <w:rFonts w:hint="eastAsia"/>
-        </w:rPr>
-        <w:t xml:space="preserve">14. </w:t>
-      </w:r>
-      <w:proofErr w:type="spellStart"/>
-      <w:r>
-        <w:rPr>
-          <w:rFonts w:hint="eastAsia"/>
-        </w:rPr>
-        <w:t>ow</w:t>
-      </w:r>
-      <w:proofErr w:type="spellEnd"/>
-      <w:r>
-        <w:rPr>
-          <w:rFonts w:hint="eastAsia"/>
-        </w:rPr>
-        <w:t xml:space="preserve"> equities, </w:t>
-      </w:r>
-      <w:proofErr w:type="spellStart"/>
-      <w:r>
-        <w:rPr>
-          <w:rFonts w:hint="eastAsia"/>
-        </w:rPr>
-        <w:t>uw</w:t>
-      </w:r>
-      <w:proofErr w:type="spellEnd"/>
-      <w:r>
-        <w:rPr>
-          <w:rFonts w:hint="eastAsia"/>
-        </w:rPr>
-        <w:t xml:space="preserve"> bonds. Flushing </w:t>
-      </w:r>
-      <w:proofErr w:type="spellStart"/>
-      <w:r>
-        <w:rPr>
-          <w:rFonts w:hint="eastAsia"/>
-        </w:rPr>
-        <w:t>positionings</w:t>
-      </w:r>
-      <w:proofErr w:type="spellEnd"/>
-      <w:r>
-        <w:rPr>
-          <w:rFonts w:hint="eastAsia"/>
-        </w:rPr>
-        <w:t xml:space="preserve">. </w:t>
+        <w:t>11. Credit is going to a onging problem here.</w:t>
+      </w:r>
+    </w:p>
+    <w:p>
+      <w:r>
+        <w:rPr>
+          <w:rFonts w:hint="eastAsia"/>
+        </w:rPr>
+        <w:t>12. Rebound: how succesful in containing the virus, financial stress.</w:t>
+      </w:r>
+    </w:p>
+    <w:p>
+      <w:r>
+        <w:rPr>
+          <w:rFonts w:hint="eastAsia"/>
+        </w:rPr>
+        <w:t xml:space="preserve">13. 12% GDP fiscal stimulus. Package. 300bn to mortality. 3 most improtant, FBA programme, unemplotmeny. Will support consumption. 3Q perhaps. </w:t>
+      </w:r>
+    </w:p>
+    <w:p>
+      <w:r>
+        <w:rPr>
+          <w:rFonts w:hint="eastAsia"/>
+        </w:rPr>
+        <w:t xml:space="preserve">14. ow equities, uw bonds. Flushing positionings. </w:t>
       </w:r>
     </w:p>
     <w:p>
@@ -1405,21 +1099,7 @@
         <w:rPr>
           <w:rFonts w:hint="eastAsia"/>
         </w:rPr>
-        <w:t xml:space="preserve">16. When will the economy reopen? </w:t>
-      </w:r>
-      <w:proofErr w:type="spellStart"/>
-      <w:r>
-        <w:rPr>
-          <w:rFonts w:hint="eastAsia"/>
-        </w:rPr>
-        <w:t>Uni</w:t>
-      </w:r>
-      <w:proofErr w:type="spellEnd"/>
-      <w:r>
-        <w:rPr>
-          <w:rFonts w:hint="eastAsia"/>
-        </w:rPr>
-        <w:t xml:space="preserve"> of Washington.</w:t>
+        <w:t>16. When will the economy reopen? Uni of Washington.</w:t>
       </w:r>
     </w:p>
     <w:p>
@@ -1443,21 +1123,7 @@
         <w:rPr>
           <w:rFonts w:hint="eastAsia"/>
         </w:rPr>
-        <w:t xml:space="preserve">19. 4 weeks to </w:t>
-      </w:r>
-      <w:proofErr w:type="spellStart"/>
-      <w:r>
-        <w:rPr>
-          <w:rFonts w:hint="eastAsia"/>
-        </w:rPr>
-        <w:t>normalised</w:t>
-      </w:r>
-      <w:proofErr w:type="spellEnd"/>
-      <w:r>
-        <w:rPr>
-          <w:rFonts w:hint="eastAsia"/>
-        </w:rPr>
-        <w:t xml:space="preserve">, some limited reopen. </w:t>
+        <w:t xml:space="preserve">19. 4 weeks to normalised, some limited reopen. </w:t>
       </w:r>
     </w:p>
     <w:p>
@@ -1473,35 +1139,7 @@
         <w:rPr>
           <w:rFonts w:hint="eastAsia"/>
         </w:rPr>
-        <w:t xml:space="preserve">21. growth </w:t>
-      </w:r>
-      <w:proofErr w:type="spellStart"/>
-      <w:r>
-        <w:rPr>
-          <w:rFonts w:hint="eastAsia"/>
-        </w:rPr>
-        <w:t>vs</w:t>
-      </w:r>
-      <w:proofErr w:type="spellEnd"/>
-      <w:r>
-        <w:rPr>
-          <w:rFonts w:hint="eastAsia"/>
-        </w:rPr>
-        <w:t xml:space="preserve"> value. </w:t>
-      </w:r>
-      <w:proofErr w:type="spellStart"/>
-      <w:r>
-        <w:rPr>
-          <w:rFonts w:hint="eastAsia"/>
-        </w:rPr>
-        <w:t>Perf</w:t>
-      </w:r>
-      <w:proofErr w:type="spellEnd"/>
-      <w:r>
-        <w:rPr>
-          <w:rFonts w:hint="eastAsia"/>
-        </w:rPr>
-        <w:t xml:space="preserve"> differential. </w:t>
+        <w:t xml:space="preserve">21. growth vs value. Perf differential. </w:t>
       </w:r>
       <w:r>
         <w:rPr>
@@ -1562,65 +1200,23 @@
         <w:rPr>
           <w:rFonts w:hint="eastAsia"/>
         </w:rPr>
-        <w:t xml:space="preserve">4. </w:t>
-      </w:r>
-      <w:proofErr w:type="spellStart"/>
-      <w:r>
-        <w:rPr>
-          <w:rFonts w:hint="eastAsia"/>
-        </w:rPr>
-        <w:t>BoJo</w:t>
-      </w:r>
-      <w:proofErr w:type="spellEnd"/>
-      <w:r>
-        <w:rPr>
-          <w:rFonts w:hint="eastAsia"/>
-        </w:rPr>
-        <w:t>: household concerns</w:t>
-      </w:r>
-    </w:p>
-    <w:p>
-      <w:r>
-        <w:rPr>
-          <w:rFonts w:hint="eastAsia"/>
-        </w:rPr>
-        <w:t xml:space="preserve">5. German finance Minister. Nowhere near </w:t>
-      </w:r>
-      <w:proofErr w:type="spellStart"/>
-      <w:r>
-        <w:rPr>
-          <w:rFonts w:hint="eastAsia"/>
-        </w:rPr>
-        <w:t>Eurozonecrisis</w:t>
-      </w:r>
-      <w:proofErr w:type="spellEnd"/>
-      <w:r>
-        <w:rPr>
-          <w:rFonts w:hint="eastAsia"/>
-        </w:rPr>
-        <w:t>? Money only for virus related. No tangible progress on a package when the crisis is over.</w:t>
-      </w:r>
-    </w:p>
-    <w:p>
-      <w:r>
-        <w:rPr>
-          <w:rFonts w:hint="eastAsia"/>
-        </w:rPr>
-        <w:t xml:space="preserve">6. Should be ok to patch over thing in the near term. Solitary?? EU </w:t>
-      </w:r>
-      <w:proofErr w:type="spellStart"/>
-      <w:r>
-        <w:rPr>
-          <w:rFonts w:hint="eastAsia"/>
-        </w:rPr>
-        <w:t>conmission</w:t>
-      </w:r>
-      <w:proofErr w:type="spellEnd"/>
-      <w:r>
-        <w:rPr>
-          <w:rFonts w:hint="eastAsia"/>
-        </w:rPr>
-        <w:t>?</w:t>
+        <w:t>4. BoJo: household concerns</w:t>
+      </w:r>
+    </w:p>
+    <w:p>
+      <w:r>
+        <w:rPr>
+          <w:rFonts w:hint="eastAsia"/>
+        </w:rPr>
+        <w:t>5. German finance Minister. Nowhere near Eurozonecrisis? Money only for virus related. No tangible progress on a package when the crisis is over.</w:t>
+      </w:r>
+    </w:p>
+    <w:p>
+      <w:r>
+        <w:rPr>
+          <w:rFonts w:hint="eastAsia"/>
+        </w:rPr>
+        <w:t>6. Should be ok to patch over thing in the near term. Solitary?? EU conmission?</w:t>
       </w:r>
     </w:p>
     <w:p/>
@@ -1730,21 +1326,7 @@
           <w:rFonts w:hint="eastAsia"/>
         </w:rPr>
         <w:lastRenderedPageBreak/>
-        <w:t xml:space="preserve">2. Compromise is at hand. Hopefully </w:t>
-      </w:r>
-      <w:proofErr w:type="spellStart"/>
-      <w:r>
-        <w:rPr>
-          <w:rFonts w:hint="eastAsia"/>
-        </w:rPr>
-        <w:t>easter</w:t>
-      </w:r>
-      <w:proofErr w:type="spellEnd"/>
-      <w:r>
-        <w:rPr>
-          <w:rFonts w:hint="eastAsia"/>
-        </w:rPr>
-        <w:t xml:space="preserve"> from Germany.</w:t>
+        <w:t>2. Compromise is at hand. Hopefully easter from Germany.</w:t>
       </w:r>
     </w:p>
     <w:p>
@@ -1760,21 +1342,7 @@
         <w:rPr>
           <w:rFonts w:hint="eastAsia"/>
         </w:rPr>
-        <w:t xml:space="preserve">4. </w:t>
-      </w:r>
-      <w:proofErr w:type="spellStart"/>
-      <w:r>
-        <w:rPr>
-          <w:rFonts w:hint="eastAsia"/>
-        </w:rPr>
-        <w:t>Prob</w:t>
-      </w:r>
-      <w:proofErr w:type="spellEnd"/>
-      <w:r>
-        <w:rPr>
-          <w:rFonts w:hint="eastAsia"/>
-        </w:rPr>
-        <w:t xml:space="preserve"> OK in near term.</w:t>
+        <w:t>4. Prob OK in near term.</w:t>
       </w:r>
     </w:p>
     <w:p>
@@ -1790,21 +1358,7 @@
         <w:rPr>
           <w:rFonts w:hint="eastAsia"/>
         </w:rPr>
-        <w:t xml:space="preserve">6. Lufthansa worse case </w:t>
-      </w:r>
-      <w:proofErr w:type="spellStart"/>
-      <w:r>
-        <w:rPr>
-          <w:rFonts w:hint="eastAsia"/>
-        </w:rPr>
-        <w:t>senario</w:t>
-      </w:r>
-      <w:proofErr w:type="spellEnd"/>
-      <w:r>
-        <w:rPr>
-          <w:rFonts w:hint="eastAsia"/>
-        </w:rPr>
-        <w:t xml:space="preserve"> out there, cut 25% by Oct?</w:t>
+        <w:t>6. Lufthansa worse case senario out there, cut 25% by Oct?</w:t>
       </w:r>
     </w:p>
     <w:p>
@@ -1922,21 +1476,7 @@
         <w:rPr>
           <w:rFonts w:hint="eastAsia"/>
         </w:rPr>
-        <w:t xml:space="preserve">new </w:t>
-      </w:r>
-      <w:proofErr w:type="spellStart"/>
-      <w:r>
-        <w:rPr>
-          <w:rFonts w:hint="eastAsia"/>
-        </w:rPr>
-        <w:t>programme</w:t>
-      </w:r>
-      <w:proofErr w:type="spellEnd"/>
-      <w:r>
-        <w:rPr>
-          <w:rFonts w:hint="eastAsia"/>
-        </w:rPr>
-        <w:t>. Concerns remain.</w:t>
+        <w:t>new programme. Concerns remain.</w:t>
       </w:r>
     </w:p>
     <w:p>
@@ -1958,21 +1498,7 @@
         <w:rPr>
           <w:rFonts w:hint="eastAsia"/>
         </w:rPr>
-        <w:t xml:space="preserve">7. Report from South Korea, </w:t>
-      </w:r>
-      <w:proofErr w:type="spellStart"/>
-      <w:r>
-        <w:rPr>
-          <w:rFonts w:hint="eastAsia"/>
-        </w:rPr>
-        <w:t>recontracted</w:t>
-      </w:r>
-      <w:proofErr w:type="spellEnd"/>
-      <w:r>
-        <w:rPr>
-          <w:rFonts w:hint="eastAsia"/>
-        </w:rPr>
-        <w:t>.</w:t>
+        <w:t>7. Report from South Korea, recontracted.</w:t>
       </w:r>
     </w:p>
     <w:p/>
@@ -1989,21 +1515,7 @@
         <w:rPr>
           <w:rFonts w:hint="eastAsia"/>
         </w:rPr>
-        <w:t xml:space="preserve">1. OPEC+ today. </w:t>
-      </w:r>
-      <w:proofErr w:type="spellStart"/>
-      <w:r>
-        <w:rPr>
-          <w:rFonts w:hint="eastAsia"/>
-        </w:rPr>
-        <w:t>Tmr</w:t>
-      </w:r>
-      <w:proofErr w:type="spellEnd"/>
-      <w:r>
-        <w:rPr>
-          <w:rFonts w:hint="eastAsia"/>
-        </w:rPr>
-        <w:t xml:space="preserve"> G20 energy call. Contribute to the cut.</w:t>
+        <w:t>1. OPEC+ today. Tmr G20 energy call. Contribute to the cut.</w:t>
       </w:r>
     </w:p>
     <w:p>
@@ -2280,21 +1792,7 @@
         <w:rPr>
           <w:rFonts w:hint="eastAsia"/>
         </w:rPr>
-        <w:t xml:space="preserve">7. 23rd is EU </w:t>
-      </w:r>
-      <w:proofErr w:type="spellStart"/>
-      <w:r>
-        <w:rPr>
-          <w:rFonts w:hint="eastAsia"/>
-        </w:rPr>
-        <w:t>concil</w:t>
-      </w:r>
-      <w:proofErr w:type="spellEnd"/>
-      <w:r>
-        <w:rPr>
-          <w:rFonts w:hint="eastAsia"/>
-        </w:rPr>
-        <w:t xml:space="preserve"> meeting. Expect another muddle through. Difficult to see favorable outcome.</w:t>
+        <w:t>7. 23rd is EU concil meeting. Expect another muddle through. Difficult to see favorable outcome.</w:t>
       </w:r>
     </w:p>
     <w:p/>
@@ -2311,21 +1809,7 @@
         <w:rPr>
           <w:rFonts w:hint="eastAsia"/>
         </w:rPr>
-        <w:t xml:space="preserve">1. IEA report revised down demand. </w:t>
-      </w:r>
-      <w:proofErr w:type="spellStart"/>
-      <w:r>
-        <w:rPr>
-          <w:rFonts w:hint="eastAsia"/>
-        </w:rPr>
-        <w:t>Inline</w:t>
-      </w:r>
-      <w:proofErr w:type="spellEnd"/>
-      <w:r>
-        <w:rPr>
-          <w:rFonts w:hint="eastAsia"/>
-        </w:rPr>
-        <w:t xml:space="preserve"> with where the street i</w:t>
+        <w:t>1. IEA report revised down demand. Inline with where the street i</w:t>
       </w:r>
       <w:r>
         <w:rPr>
@@ -2373,21 +1857,7 @@
         <w:rPr>
           <w:rFonts w:hint="eastAsia"/>
         </w:rPr>
-        <w:t>nada, 400 in US, 300 in Brazil. 4m ex-</w:t>
-      </w:r>
-      <w:proofErr w:type="spellStart"/>
-      <w:r>
-        <w:rPr>
-          <w:rFonts w:hint="eastAsia"/>
-        </w:rPr>
-        <w:t>opec</w:t>
-      </w:r>
-      <w:proofErr w:type="spellEnd"/>
-      <w:r>
-        <w:rPr>
-          <w:rFonts w:hint="eastAsia"/>
-        </w:rPr>
-        <w:t xml:space="preserve"> to shut in</w:t>
+        <w:t>nada, 400 in US, 300 in Brazil. 4m ex-opec to shut in</w:t>
       </w:r>
     </w:p>
     <w:p>
@@ -2403,21 +1873,7 @@
         <w:rPr>
           <w:rFonts w:hint="eastAsia"/>
         </w:rPr>
-        <w:t xml:space="preserve">6. Texas to </w:t>
-      </w:r>
-      <w:proofErr w:type="spellStart"/>
-      <w:r>
-        <w:rPr>
-          <w:rFonts w:hint="eastAsia"/>
-        </w:rPr>
-        <w:t>deicide</w:t>
-      </w:r>
-      <w:proofErr w:type="spellEnd"/>
-      <w:r>
-        <w:rPr>
-          <w:rFonts w:hint="eastAsia"/>
-        </w:rPr>
-        <w:t xml:space="preserve"> on 11</w:t>
+        <w:t>6. Texas to deicide on 11</w:t>
       </w:r>
     </w:p>
     <w:p/>
@@ -2442,43 +1898,374 @@
         <w:rPr>
           <w:rFonts w:hint="eastAsia"/>
         </w:rPr>
+        <w:t>2. Zoltan put out his piece.</w:t>
+      </w:r>
+    </w:p>
+    <w:p>
+      <w:r>
+        <w:rPr>
+          <w:rFonts w:hint="eastAsia"/>
+        </w:rPr>
+        <w:t>3. Euribor, curve flattening.</w:t>
+      </w:r>
+    </w:p>
+    <w:p/>
+    <w:p>
+      <w:r>
+        <w:rPr>
+          <w:rFonts w:hint="eastAsia"/>
+        </w:rPr>
+        <w:t>2020-4-16</w:t>
+      </w:r>
+    </w:p>
+    <w:p>
+      <w:r>
+        <w:rPr>
+          <w:rFonts w:hint="eastAsia"/>
+        </w:rPr>
+        <w:t>1. debate on opening up continues.</w:t>
+      </w:r>
+    </w:p>
+    <w:p>
+      <w:r>
+        <w:rPr>
+          <w:rFonts w:hint="eastAsia"/>
+        </w:rPr>
+        <w:t>2. UK: There'll be social distancing in place until vaccine is developed. This will be surprise to many people. Survey: life return to normal 6months?</w:t>
+      </w:r>
+    </w:p>
+    <w:p>
+      <w:r>
+        <w:rPr>
+          <w:rFonts w:hint="eastAsia"/>
+        </w:rPr>
+        <w:t>3. Large scale bankruptcies. Large retailers in Europe. Department sector. Labor market reverse take longer than thinking?</w:t>
+      </w:r>
+    </w:p>
+    <w:p>
+      <w:r>
+        <w:rPr>
+          <w:rFonts w:hint="eastAsia"/>
+        </w:rPr>
+        <w:t xml:space="preserve">4. Largarde: new version on whatever it takes. Longer list of things they can do. </w:t>
+      </w:r>
+    </w:p>
+    <w:p>
+      <w:r>
+        <w:rPr>
+          <w:rFonts w:hint="eastAsia"/>
+        </w:rPr>
+        <w:t>5. IMF week, a lot of comments out next days.</w:t>
+      </w:r>
+    </w:p>
+    <w:p/>
+    <w:p>
+      <w:r>
+        <w:rPr>
+          <w:rFonts w:hint="eastAsia"/>
+        </w:rPr>
+        <w:t>Oil:</w:t>
+      </w:r>
+    </w:p>
+    <w:p>
+      <w:r>
+        <w:rPr>
+          <w:rFonts w:hint="eastAsia"/>
+        </w:rPr>
+        <w:t>1. bearish IEA, down day.</w:t>
+      </w:r>
+    </w:p>
+    <w:p>
+      <w:r>
+        <w:rPr>
+          <w:rFonts w:hint="eastAsia"/>
+        </w:rPr>
+        <w:t>2. Curve strengthen, following local differentials.</w:t>
+      </w:r>
+    </w:p>
+    <w:p>
+      <w:r>
+        <w:rPr>
+          <w:rFonts w:hint="eastAsia"/>
+        </w:rPr>
+        <w:t>3. News: Trump admin: paying producers to not producing oil. 20 dollar WTI</w:t>
+      </w:r>
+    </w:p>
+    <w:p>
+      <w:r>
+        <w:rPr>
+          <w:rFonts w:hint="eastAsia"/>
+        </w:rPr>
+        <w:t>4. Trying to get creative here.</w:t>
+      </w:r>
+    </w:p>
+    <w:p>
+      <w:r>
+        <w:rPr>
+          <w:rFonts w:hint="eastAsia"/>
+        </w:rPr>
+        <w:t>5. we got some data from EU and US, 3 weeks of lock down. Maybe 30% yoy.</w:t>
+      </w:r>
+    </w:p>
+    <w:p>
+      <w:r>
+        <w:rPr>
+          <w:rFonts w:hint="eastAsia"/>
+        </w:rPr>
+        <w:t>6. The market is very bearish.</w:t>
+      </w:r>
+    </w:p>
+    <w:p/>
+    <w:p>
+      <w:r>
+        <w:rPr>
+          <w:rFonts w:hint="eastAsia"/>
+        </w:rPr>
+        <w:t>2020-4-17</w:t>
+      </w:r>
+    </w:p>
+    <w:p>
+      <w:r>
+        <w:rPr>
+          <w:rFonts w:hint="eastAsia"/>
+        </w:rPr>
+        <w:t>1. HF data from EU shows a little bit of easing up of severe lockdown.</w:t>
+      </w:r>
+    </w:p>
+    <w:p>
+      <w:r>
+        <w:rPr>
+          <w:rFonts w:hint="eastAsia"/>
+        </w:rPr>
+        <w:t xml:space="preserve">2. FT published: a) clear China sceptics. No way to back to business as usual with China. Geopolitical shift certainly in place. b) environmental change. c) European to step up. Government bond. </w:t>
+      </w:r>
+    </w:p>
+    <w:p/>
+    <w:p>
+      <w:r>
+        <w:rPr>
+          <w:rFonts w:hint="eastAsia"/>
+        </w:rPr>
+        <w:t>Oil</w:t>
+      </w:r>
+    </w:p>
+    <w:p>
+      <w:r>
+        <w:rPr>
+          <w:rFonts w:hint="eastAsia"/>
+        </w:rPr>
+        <w:t>1. Curve goes banana's</w:t>
+      </w:r>
+    </w:p>
+    <w:p>
+      <w:r>
+        <w:rPr>
+          <w:rFonts w:hint="eastAsia"/>
+        </w:rPr>
+        <w:t>2. Roll...cover...</w:t>
+      </w:r>
+      <w:r>
+        <w:rPr>
+          <w:rFonts w:hint="eastAsia"/>
+        </w:rPr>
+        <w:t xml:space="preserve"> They've already rolled.</w:t>
+      </w:r>
+    </w:p>
+    <w:p>
+      <w:r>
+        <w:rPr>
+          <w:rFonts w:hint="eastAsia"/>
+        </w:rPr>
+        <w:t>3.</w:t>
+      </w:r>
+      <w:r>
+        <w:rPr>
+          <w:rFonts w:hint="eastAsia"/>
+        </w:rPr>
+        <w:t xml:space="preserve"> Saudi Aramco came out, news...</w:t>
+      </w:r>
+    </w:p>
+    <w:p>
+      <w:r>
+        <w:rPr>
+          <w:rFonts w:hint="eastAsia"/>
+        </w:rPr>
+        <w:t>4. China public transportation, planes, down 60% yoy. High way traffic up 40% yoy. Refinery runs hitting record high in China. Massive shift. Apr energy d</w:t>
+      </w:r>
+      <w:r>
+        <w:rPr>
+          <w:rFonts w:hint="eastAsia"/>
+        </w:rPr>
+        <w:t>own 20%. Refineries run up yoy.</w:t>
+      </w:r>
+    </w:p>
+    <w:p/>
+    <w:p>
+      <w:r>
+        <w:rPr>
+          <w:rFonts w:hint="eastAsia"/>
+        </w:rPr>
+        <w:t>2020-4-20</w:t>
+      </w:r>
+    </w:p>
+    <w:p>
+      <w:r>
+        <w:rPr>
+          <w:rFonts w:hint="eastAsia"/>
+        </w:rPr>
+        <w:t>Oil</w:t>
+      </w:r>
+    </w:p>
+    <w:p>
+      <w:r>
+        <w:rPr>
+          <w:rFonts w:hint="eastAsia"/>
+        </w:rPr>
+        <w:t>1. sell-off in the WTI curve, drag everything lower.</w:t>
+      </w:r>
+    </w:p>
+    <w:p>
+      <w:r>
+        <w:rPr>
+          <w:rFonts w:hint="eastAsia"/>
+        </w:rPr>
+        <w:t>2. clean of non-physical position</w:t>
+      </w:r>
+      <w:r>
+        <w:rPr>
+          <w:rFonts w:hint="eastAsia"/>
+        </w:rPr>
+        <w:t>.</w:t>
+      </w:r>
+    </w:p>
+    <w:p>
+      <w:r>
+        <w:rPr>
+          <w:rFonts w:hint="eastAsia"/>
+        </w:rPr>
+        <w:t>3. Bananas.</w:t>
+      </w:r>
+    </w:p>
+    <w:p>
+      <w:r>
+        <w:rPr>
+          <w:rFonts w:hint="eastAsia"/>
+        </w:rPr>
+        <w:t>4. No real news on this.</w:t>
+      </w:r>
+    </w:p>
+    <w:p>
+      <w:r>
+        <w:rPr>
+          <w:rFonts w:hint="eastAsia"/>
+        </w:rPr>
+        <w:t>5. c</w:t>
+      </w:r>
+      <w:r>
+        <w:rPr>
+          <w:rFonts w:hint="eastAsia"/>
+        </w:rPr>
+        <w:t>onfirming cushing going to be fu</w:t>
+      </w:r>
+      <w:r>
+        <w:rPr>
+          <w:rFonts w:hint="eastAsia"/>
+        </w:rPr>
+        <w:t>ll in May. Very bearish WTI.</w:t>
+      </w:r>
+    </w:p>
+    <w:p/>
+    <w:p>
+      <w:r>
+        <w:rPr>
+          <w:rFonts w:hint="eastAsia"/>
+        </w:rPr>
+        <w:t xml:space="preserve">What needs to change to help the volume in the </w:t>
+      </w:r>
+      <w:r>
+        <w:rPr>
+          <w:rFonts w:hint="eastAsia"/>
+        </w:rPr>
+        <w:t>next 30 days.</w:t>
+      </w:r>
+    </w:p>
+    <w:p>
+      <w:r>
+        <w:rPr>
+          <w:rFonts w:hint="eastAsia"/>
+        </w:rPr>
+        <w:t>1. For other areas to have storage to have the excess crude.</w:t>
+      </w:r>
+    </w:p>
+    <w:p>
+      <w:r>
+        <w:rPr>
+          <w:rFonts w:hint="eastAsia"/>
+        </w:rPr>
+        <w:t>2. Nobody could redirect it.</w:t>
+      </w:r>
+    </w:p>
+    <w:p>
+      <w:r>
+        <w:rPr>
+          <w:rFonts w:hint="eastAsia"/>
+        </w:rPr>
+        <w:t>3. Cushing supply/demand perspective.</w:t>
+      </w:r>
+    </w:p>
+    <w:p>
+      <w:r>
+        <w:rPr>
+          <w:rFonts w:hint="eastAsia"/>
+        </w:rPr>
+        <w:t>4. Mainly a cushing problem.</w:t>
+      </w:r>
+    </w:p>
+    <w:p/>
+    <w:p>
+      <w:r>
+        <w:rPr>
+          <w:rFonts w:hint="eastAsia"/>
+        </w:rPr>
+        <w:t>Macro</w:t>
+      </w:r>
+    </w:p>
+    <w:p>
+      <w:r>
+        <w:rPr>
+          <w:rFonts w:hint="eastAsia"/>
+        </w:rPr>
+        <w:t xml:space="preserve">1. EU: BTPs slope ok, ECB continue to buy them. </w:t>
+      </w:r>
+    </w:p>
+    <w:p>
+      <w:r>
+        <w:rPr>
+          <w:rFonts w:hint="eastAsia"/>
+        </w:rPr>
         <w:t xml:space="preserve">2. </w:t>
       </w:r>
-      <w:proofErr w:type="spellStart"/>
-      <w:r>
-        <w:rPr>
-          <w:rFonts w:hint="eastAsia"/>
-        </w:rPr>
-        <w:t>Zoltan</w:t>
-      </w:r>
-      <w:proofErr w:type="spellEnd"/>
-      <w:r>
-        <w:rPr>
-          <w:rFonts w:hint="eastAsia"/>
-        </w:rPr>
-        <w:t xml:space="preserve"> put out his piece.</w:t>
-      </w:r>
-    </w:p>
-    <w:p>
-      <w:r>
-        <w:rPr>
-          <w:rFonts w:hint="eastAsia"/>
-        </w:rPr>
-        <w:t xml:space="preserve">3. </w:t>
-      </w:r>
-      <w:proofErr w:type="spellStart"/>
-      <w:r>
-        <w:rPr>
-          <w:rFonts w:hint="eastAsia"/>
-        </w:rPr>
-        <w:t>Euribor</w:t>
-      </w:r>
-      <w:proofErr w:type="spellEnd"/>
-      <w:r>
-        <w:rPr>
-          <w:rFonts w:hint="eastAsia"/>
-        </w:rPr>
-        <w:t>, curve flattening.</w:t>
+      <w:r>
+        <w:rPr>
+          <w:rFonts w:hint="eastAsia"/>
+        </w:rPr>
+        <w:t>Italy more fudge.</w:t>
+      </w:r>
+    </w:p>
+    <w:p>
+      <w:r>
+        <w:rPr>
+          <w:rFonts w:hint="eastAsia"/>
+        </w:rPr>
+        <w:t xml:space="preserve">3. US package stage 4. Funding for small business, hospitals. </w:t>
+      </w:r>
+    </w:p>
+    <w:p>
+      <w:r>
+        <w:rPr>
+          <w:rFonts w:hint="eastAsia"/>
+        </w:rPr>
+        <w:t>4. China considering more stimulus measures on the fiscal side.</w:t>
       </w:r>
     </w:p>
     <w:p/>
@@ -2487,61 +2274,15 @@
         <w:rPr>
           <w:rFonts w:hint="eastAsia"/>
         </w:rPr>
-        <w:t>2020-4-16</w:t>
-      </w:r>
-    </w:p>
-    <w:p>
-      <w:r>
-        <w:rPr>
-          <w:rFonts w:hint="eastAsia"/>
-        </w:rPr>
-        <w:t>1. debate on opening up continues.</w:t>
-      </w:r>
-    </w:p>
-    <w:p>
-      <w:r>
-        <w:rPr>
-          <w:rFonts w:hint="eastAsia"/>
-        </w:rPr>
-        <w:t>2. UK: There'll be social distancing in place until vaccine is developed. This will be surprise to many people. Survey: life return to normal 6months?</w:t>
-      </w:r>
-    </w:p>
-    <w:p>
-      <w:r>
-        <w:rPr>
-          <w:rFonts w:hint="eastAsia"/>
-        </w:rPr>
-        <w:t>3. Large scale bankruptcies. Large retailers in Europe. Department sector. Labor market reverse take longer than thinking?</w:t>
-      </w:r>
-    </w:p>
-    <w:p>
-      <w:r>
-        <w:rPr>
-          <w:rFonts w:hint="eastAsia"/>
-        </w:rPr>
-        <w:t xml:space="preserve">4. </w:t>
-      </w:r>
-      <w:proofErr w:type="spellStart"/>
-      <w:r>
-        <w:rPr>
-          <w:rFonts w:hint="eastAsia"/>
-        </w:rPr>
-        <w:t>Largarde</w:t>
-      </w:r>
-      <w:proofErr w:type="spellEnd"/>
-      <w:r>
-        <w:rPr>
-          <w:rFonts w:hint="eastAsia"/>
-        </w:rPr>
-        <w:t xml:space="preserve">: new version on whatever it takes. Longer list of things they can do. </w:t>
-      </w:r>
-    </w:p>
-    <w:p>
-      <w:r>
-        <w:rPr>
-          <w:rFonts w:hint="eastAsia"/>
-        </w:rPr>
-        <w:t>5. IMF week, a lot of comments out next days.</w:t>
+        <w:t>Rates:</w:t>
+      </w:r>
+    </w:p>
+    <w:p>
+      <w:r>
+        <w:rPr>
+          <w:rFonts w:hint="eastAsia"/>
+        </w:rPr>
+        <w:t>1. ??</w:t>
       </w:r>
     </w:p>
     <w:p/>
@@ -2550,69 +2291,23 @@
         <w:rPr>
           <w:rFonts w:hint="eastAsia"/>
         </w:rPr>
-        <w:t>Oil:</w:t>
-      </w:r>
-    </w:p>
-    <w:p>
-      <w:r>
-        <w:rPr>
-          <w:rFonts w:hint="eastAsia"/>
-        </w:rPr>
-        <w:t>1. bearish IEA, down day.</w:t>
-      </w:r>
-    </w:p>
-    <w:p>
-      <w:r>
-        <w:rPr>
-          <w:rFonts w:hint="eastAsia"/>
-        </w:rPr>
-        <w:t>2. Curve strengthen, following local differentials.</w:t>
-      </w:r>
-    </w:p>
-    <w:p>
-      <w:r>
-        <w:rPr>
-          <w:rFonts w:hint="eastAsia"/>
-        </w:rPr>
-        <w:t>3. News: Trump admin: paying producers to not producing oil. 20 dollar WTI</w:t>
-      </w:r>
-    </w:p>
-    <w:p>
-      <w:r>
-        <w:rPr>
-          <w:rFonts w:hint="eastAsia"/>
-        </w:rPr>
-        <w:t>4. Trying to get creative here.</w:t>
-      </w:r>
-    </w:p>
-    <w:p>
-      <w:r>
-        <w:rPr>
-          <w:rFonts w:hint="eastAsia"/>
-        </w:rPr>
-        <w:t xml:space="preserve">5. we got some data from EU and US, 3 weeks of lock down. Maybe 30% </w:t>
-      </w:r>
-      <w:proofErr w:type="spellStart"/>
-      <w:r>
-        <w:rPr>
-          <w:rFonts w:hint="eastAsia"/>
-        </w:rPr>
-        <w:t>yoy</w:t>
-      </w:r>
-      <w:proofErr w:type="spellEnd"/>
-      <w:r>
-        <w:rPr>
-          <w:rFonts w:hint="eastAsia"/>
-        </w:rPr>
-        <w:t>.</w:t>
-      </w:r>
-    </w:p>
-    <w:p>
-      <w:r>
-        <w:rPr>
-          <w:rFonts w:hint="eastAsia"/>
-        </w:rPr>
-        <w:t>6. The market is very bearish.</w:t>
+        <w:t>2020-4-21</w:t>
+      </w:r>
+    </w:p>
+    <w:p>
+      <w:r>
+        <w:rPr>
+          <w:rFonts w:hint="eastAsia"/>
+        </w:rPr>
+        <w:t>1. Unlike to come to a final decision to come to a agreement</w:t>
+      </w:r>
+    </w:p>
+    <w:p>
+      <w:r>
+        <w:rPr>
+          <w:rFonts w:hint="eastAsia"/>
+        </w:rPr>
+        <w:t>2. Rescue package</w:t>
       </w:r>
     </w:p>
     <w:p/>
@@ -2621,45 +2316,6 @@
         <w:rPr>
           <w:rFonts w:hint="eastAsia"/>
         </w:rPr>
-        <w:t>2020-4-17</w:t>
-      </w:r>
-    </w:p>
-    <w:p>
-      <w:r>
-        <w:rPr>
-          <w:rFonts w:hint="eastAsia"/>
-        </w:rPr>
-        <w:t>1. HF data from EU shows a little bit of easing up of severe lockdown.</w:t>
-      </w:r>
-    </w:p>
-    <w:p>
-      <w:r>
-        <w:rPr>
-          <w:rFonts w:hint="eastAsia"/>
-        </w:rPr>
-        <w:t xml:space="preserve">2. FT published: a) clear China </w:t>
-      </w:r>
-      <w:proofErr w:type="spellStart"/>
-      <w:r>
-        <w:rPr>
-          <w:rFonts w:hint="eastAsia"/>
-        </w:rPr>
-        <w:t>sceptics</w:t>
-      </w:r>
-      <w:proofErr w:type="spellEnd"/>
-      <w:r>
-        <w:rPr>
-          <w:rFonts w:hint="eastAsia"/>
-        </w:rPr>
-        <w:t xml:space="preserve">. No way to back to business as usual with China. Geopolitical shift certainly in place. b) environmental change. c) European to step up. Government bond. </w:t>
-      </w:r>
-    </w:p>
-    <w:p/>
-    <w:p>
-      <w:r>
-        <w:rPr>
-          <w:rFonts w:hint="eastAsia"/>
-        </w:rPr>
         <w:t>Oil</w:t>
       </w:r>
     </w:p>
@@ -2668,370 +2324,8 @@
         <w:rPr>
           <w:rFonts w:hint="eastAsia"/>
         </w:rPr>
-        <w:t>1. Curve goes banana's</w:t>
-      </w:r>
-    </w:p>
-    <w:p>
-      <w:r>
-        <w:rPr>
-          <w:rFonts w:hint="eastAsia"/>
-        </w:rPr>
-        <w:t>2. Roll...cover...</w:t>
-      </w:r>
-      <w:r>
-        <w:rPr>
-          <w:rFonts w:hint="eastAsia"/>
-        </w:rPr>
-        <w:t xml:space="preserve"> They've already rolled.</w:t>
-      </w:r>
-    </w:p>
-    <w:p>
-      <w:r>
-        <w:rPr>
-          <w:rFonts w:hint="eastAsia"/>
-        </w:rPr>
-        <w:t>3.</w:t>
-      </w:r>
-      <w:r>
-        <w:rPr>
-          <w:rFonts w:hint="eastAsia"/>
-        </w:rPr>
-        <w:t xml:space="preserve"> Saudi </w:t>
-      </w:r>
-      <w:proofErr w:type="spellStart"/>
-      <w:r>
-        <w:rPr>
-          <w:rFonts w:hint="eastAsia"/>
-        </w:rPr>
-        <w:t>Aramco</w:t>
-      </w:r>
-      <w:proofErr w:type="spellEnd"/>
-      <w:r>
-        <w:rPr>
-          <w:rFonts w:hint="eastAsia"/>
-        </w:rPr>
-        <w:t xml:space="preserve"> came out, news...</w:t>
-      </w:r>
-    </w:p>
-    <w:p>
-      <w:r>
-        <w:rPr>
-          <w:rFonts w:hint="eastAsia"/>
-        </w:rPr>
-        <w:t xml:space="preserve">4. China public transportation, planes, down 60% </w:t>
-      </w:r>
-      <w:proofErr w:type="spellStart"/>
-      <w:r>
-        <w:rPr>
-          <w:rFonts w:hint="eastAsia"/>
-        </w:rPr>
-        <w:t>yoy</w:t>
-      </w:r>
-      <w:proofErr w:type="spellEnd"/>
-      <w:r>
-        <w:rPr>
-          <w:rFonts w:hint="eastAsia"/>
-        </w:rPr>
-        <w:t xml:space="preserve">. High way traffic up 40% </w:t>
-      </w:r>
-      <w:proofErr w:type="spellStart"/>
-      <w:r>
-        <w:rPr>
-          <w:rFonts w:hint="eastAsia"/>
-        </w:rPr>
-        <w:t>yoy</w:t>
-      </w:r>
-      <w:proofErr w:type="spellEnd"/>
-      <w:r>
-        <w:rPr>
-          <w:rFonts w:hint="eastAsia"/>
-        </w:rPr>
-        <w:t>. Refinery runs hitting record high in China. Massive shift. Apr energy d</w:t>
-      </w:r>
-      <w:r>
-        <w:rPr>
-          <w:rFonts w:hint="eastAsia"/>
-        </w:rPr>
-        <w:t xml:space="preserve">own 20%. Refineries run up </w:t>
-      </w:r>
-      <w:proofErr w:type="spellStart"/>
-      <w:r>
-        <w:rPr>
-          <w:rFonts w:hint="eastAsia"/>
-        </w:rPr>
-        <w:t>yoy</w:t>
-      </w:r>
-      <w:proofErr w:type="spellEnd"/>
-      <w:r>
-        <w:rPr>
-          <w:rFonts w:hint="eastAsia"/>
-        </w:rPr>
-        <w:t>.</w:t>
-      </w:r>
-    </w:p>
-    <w:p/>
-    <w:p>
-      <w:r>
-        <w:rPr>
-          <w:rFonts w:hint="eastAsia"/>
-        </w:rPr>
-        <w:t>2020-4-20</w:t>
-      </w:r>
-    </w:p>
-    <w:p>
-      <w:r>
-        <w:rPr>
-          <w:rFonts w:hint="eastAsia"/>
-        </w:rPr>
-        <w:t>Oil</w:t>
-      </w:r>
-    </w:p>
-    <w:p>
-      <w:r>
-        <w:rPr>
-          <w:rFonts w:hint="eastAsia"/>
-        </w:rPr>
-        <w:t>1. sell-off in the WTI curve, drag everything lower.</w:t>
-      </w:r>
-    </w:p>
-    <w:p>
-      <w:r>
-        <w:rPr>
-          <w:rFonts w:hint="eastAsia"/>
-        </w:rPr>
-        <w:t>2. clean of non-physical position</w:t>
-      </w:r>
-      <w:r>
-        <w:rPr>
-          <w:rFonts w:hint="eastAsia"/>
-        </w:rPr>
-        <w:t>.</w:t>
-      </w:r>
-    </w:p>
-    <w:p>
-      <w:r>
-        <w:rPr>
-          <w:rFonts w:hint="eastAsia"/>
-        </w:rPr>
-        <w:t>3. Bananas.</w:t>
-      </w:r>
-    </w:p>
-    <w:p>
-      <w:r>
-        <w:rPr>
-          <w:rFonts w:hint="eastAsia"/>
-        </w:rPr>
-        <w:t>4. No real news on this.</w:t>
-      </w:r>
-    </w:p>
-    <w:p>
-      <w:r>
-        <w:rPr>
-          <w:rFonts w:hint="eastAsia"/>
-        </w:rPr>
-        <w:t>5. c</w:t>
-      </w:r>
-      <w:r>
-        <w:rPr>
-          <w:rFonts w:hint="eastAsia"/>
-        </w:rPr>
-        <w:t xml:space="preserve">onfirming </w:t>
-      </w:r>
-      <w:proofErr w:type="spellStart"/>
-      <w:r>
-        <w:rPr>
-          <w:rFonts w:hint="eastAsia"/>
-        </w:rPr>
-        <w:t>cushing</w:t>
-      </w:r>
-      <w:proofErr w:type="spellEnd"/>
-      <w:r>
-        <w:rPr>
-          <w:rFonts w:hint="eastAsia"/>
-        </w:rPr>
-        <w:t xml:space="preserve"> going to be fu</w:t>
-      </w:r>
-      <w:r>
-        <w:rPr>
-          <w:rFonts w:hint="eastAsia"/>
-        </w:rPr>
-        <w:t>ll in May. Very bearish WTI.</w:t>
-      </w:r>
-    </w:p>
-    <w:p/>
-    <w:p>
-      <w:r>
-        <w:rPr>
-          <w:rFonts w:hint="eastAsia"/>
-        </w:rPr>
-        <w:t xml:space="preserve">What needs to change to help the volume in the </w:t>
-      </w:r>
-      <w:r>
-        <w:rPr>
-          <w:rFonts w:hint="eastAsia"/>
-        </w:rPr>
-        <w:t>next 30 days.</w:t>
-      </w:r>
-    </w:p>
-    <w:p>
-      <w:r>
-        <w:rPr>
-          <w:rFonts w:hint="eastAsia"/>
-        </w:rPr>
-        <w:t>1. For other areas to have storage to have the excess crude.</w:t>
-      </w:r>
-    </w:p>
-    <w:p>
-      <w:r>
-        <w:rPr>
-          <w:rFonts w:hint="eastAsia"/>
-        </w:rPr>
-        <w:t>2. Nobody could redirect it.</w:t>
-      </w:r>
-    </w:p>
-    <w:p>
-      <w:r>
-        <w:rPr>
-          <w:rFonts w:hint="eastAsia"/>
-        </w:rPr>
-        <w:t>3. Cushing supply/demand perspective.</w:t>
-      </w:r>
-    </w:p>
-    <w:p>
-      <w:r>
-        <w:rPr>
-          <w:rFonts w:hint="eastAsia"/>
-        </w:rPr>
-        <w:t xml:space="preserve">4. Mainly a </w:t>
-      </w:r>
-      <w:proofErr w:type="spellStart"/>
-      <w:r>
-        <w:rPr>
-          <w:rFonts w:hint="eastAsia"/>
-        </w:rPr>
-        <w:t>cushing</w:t>
-      </w:r>
-      <w:proofErr w:type="spellEnd"/>
-      <w:r>
-        <w:rPr>
-          <w:rFonts w:hint="eastAsia"/>
-        </w:rPr>
-        <w:t xml:space="preserve"> problem.</w:t>
-      </w:r>
-    </w:p>
-    <w:p/>
-    <w:p>
-      <w:r>
-        <w:rPr>
-          <w:rFonts w:hint="eastAsia"/>
-        </w:rPr>
-        <w:t>Macro</w:t>
-      </w:r>
-    </w:p>
-    <w:p>
-      <w:r>
-        <w:rPr>
-          <w:rFonts w:hint="eastAsia"/>
-        </w:rPr>
-        <w:t xml:space="preserve">1. EU: BTPs slope ok, ECB continue to buy them. </w:t>
-      </w:r>
-    </w:p>
-    <w:p>
-      <w:r>
-        <w:rPr>
-          <w:rFonts w:hint="eastAsia"/>
-        </w:rPr>
-        <w:t xml:space="preserve">2. </w:t>
-      </w:r>
-      <w:r>
-        <w:rPr>
-          <w:rFonts w:hint="eastAsia"/>
-        </w:rPr>
-        <w:t>Italy more fudge.</w:t>
-      </w:r>
-    </w:p>
-    <w:p>
-      <w:r>
-        <w:rPr>
-          <w:rFonts w:hint="eastAsia"/>
-        </w:rPr>
-        <w:t xml:space="preserve">3. US package stage 4. Funding for small business, hospitals. </w:t>
-      </w:r>
-    </w:p>
-    <w:p>
-      <w:r>
-        <w:rPr>
-          <w:rFonts w:hint="eastAsia"/>
-        </w:rPr>
-        <w:t>4. China considering more stimulus measures on the fiscal side.</w:t>
-      </w:r>
-    </w:p>
-    <w:p/>
-    <w:p>
-      <w:r>
-        <w:rPr>
-          <w:rFonts w:hint="eastAsia"/>
-        </w:rPr>
-        <w:t>Rates:</w:t>
-      </w:r>
-    </w:p>
-    <w:p>
-      <w:r>
-        <w:rPr>
-          <w:rFonts w:hint="eastAsia"/>
-        </w:rPr>
-        <w:t>1. ??</w:t>
-      </w:r>
-    </w:p>
-    <w:p/>
-    <w:p>
-      <w:r>
-        <w:rPr>
-          <w:rFonts w:hint="eastAsia"/>
-        </w:rPr>
-        <w:t>2020-4-21</w:t>
-      </w:r>
-    </w:p>
-    <w:p>
-      <w:r>
-        <w:rPr>
-          <w:rFonts w:hint="eastAsia"/>
-        </w:rPr>
-        <w:t>1. Unlike to come to a final decision to come to a agreement</w:t>
-      </w:r>
-    </w:p>
-    <w:p>
-      <w:r>
-        <w:rPr>
-          <w:rFonts w:hint="eastAsia"/>
-        </w:rPr>
-        <w:t>2. Rescue package</w:t>
-      </w:r>
-    </w:p>
-    <w:p/>
-    <w:p>
-      <w:r>
-        <w:rPr>
-          <w:rFonts w:hint="eastAsia"/>
-        </w:rPr>
-        <w:t>Oil</w:t>
-      </w:r>
-    </w:p>
-    <w:p>
-      <w:r>
-        <w:rPr>
-          <w:rFonts w:hint="eastAsia"/>
-        </w:rPr>
-        <w:t xml:space="preserve">1. WTI collapsed -40 dollars </w:t>
-      </w:r>
-      <w:proofErr w:type="spellStart"/>
-      <w:r>
-        <w:rPr>
-          <w:rFonts w:hint="eastAsia"/>
-        </w:rPr>
-        <w:t>pb</w:t>
-      </w:r>
-      <w:proofErr w:type="spellEnd"/>
+        <w:t>1. WTI collapsed -40 dollars pb</w:t>
+      </w:r>
     </w:p>
     <w:p>
       <w:r>
@@ -3162,21 +2456,7 @@
         <w:rPr>
           <w:rFonts w:hint="eastAsia"/>
         </w:rPr>
-        <w:t xml:space="preserve">14. The market is sitting here, no </w:t>
-      </w:r>
-      <w:proofErr w:type="spellStart"/>
-      <w:r>
-        <w:rPr>
-          <w:rFonts w:hint="eastAsia"/>
-        </w:rPr>
-        <w:t>boday</w:t>
-      </w:r>
-      <w:proofErr w:type="spellEnd"/>
-      <w:r>
-        <w:rPr>
-          <w:rFonts w:hint="eastAsia"/>
-        </w:rPr>
-        <w:t xml:space="preserve"> understands what's going on. </w:t>
+        <w:t xml:space="preserve">14. The market is sitting here, no boday understands what's going on. </w:t>
       </w:r>
     </w:p>
     <w:p>
@@ -3201,21 +2481,7 @@
         <w:rPr>
           <w:rFonts w:hint="eastAsia"/>
         </w:rPr>
-        <w:t xml:space="preserve">1. US not very interesting. 15 </w:t>
-      </w:r>
-      <w:proofErr w:type="spellStart"/>
-      <w:r>
-        <w:rPr>
-          <w:rFonts w:hint="eastAsia"/>
-        </w:rPr>
-        <w:t>bn</w:t>
-      </w:r>
-      <w:proofErr w:type="spellEnd"/>
-      <w:r>
-        <w:rPr>
-          <w:rFonts w:hint="eastAsia"/>
-        </w:rPr>
-        <w:t xml:space="preserve"> per day</w:t>
+        <w:t>1. US not very interesting. 15 bn per day</w:t>
       </w:r>
     </w:p>
     <w:p>
@@ -3239,43 +2505,15 @@
         <w:rPr>
           <w:rFonts w:hint="eastAsia"/>
         </w:rPr>
-        <w:t xml:space="preserve">4. funding market </w:t>
-      </w:r>
-      <w:proofErr w:type="spellStart"/>
-      <w:r>
-        <w:rPr>
-          <w:rFonts w:hint="eastAsia"/>
-        </w:rPr>
-        <w:t>behaviour</w:t>
-      </w:r>
-      <w:proofErr w:type="spellEnd"/>
-      <w:r>
-        <w:rPr>
-          <w:rFonts w:hint="eastAsia"/>
-        </w:rPr>
-        <w:t xml:space="preserve"> ok?</w:t>
-      </w:r>
-    </w:p>
-    <w:p>
-      <w:r>
-        <w:rPr>
-          <w:rFonts w:hint="eastAsia"/>
-        </w:rPr>
-        <w:t>5. IK(</w:t>
-      </w:r>
-      <w:proofErr w:type="spellStart"/>
-      <w:r>
-        <w:rPr>
-          <w:rFonts w:hint="eastAsia"/>
-        </w:rPr>
-        <w:t>italy</w:t>
-      </w:r>
-      <w:proofErr w:type="spellEnd"/>
-      <w:r>
-        <w:rPr>
-          <w:rFonts w:hint="eastAsia"/>
-        </w:rPr>
-        <w:t xml:space="preserve"> bond) spread wider today again. Low expectation heading into the meetings.</w:t>
+        <w:t>4. funding market behaviour ok?</w:t>
+      </w:r>
+    </w:p>
+    <w:p>
+      <w:r>
+        <w:rPr>
+          <w:rFonts w:hint="eastAsia"/>
+        </w:rPr>
+        <w:t>5. IK(italy bond) spread wider today again. Low expectation heading into the meetings.</w:t>
       </w:r>
     </w:p>
     <w:p/>
@@ -3377,21 +2615,7 @@
         <w:rPr>
           <w:rFonts w:hint="eastAsia"/>
         </w:rPr>
-        <w:t xml:space="preserve">1. ETFs are trading, the only things </w:t>
-      </w:r>
-      <w:proofErr w:type="spellStart"/>
-      <w:r>
-        <w:rPr>
-          <w:rFonts w:hint="eastAsia"/>
-        </w:rPr>
-        <w:t>that're</w:t>
-      </w:r>
-      <w:proofErr w:type="spellEnd"/>
-      <w:r>
-        <w:rPr>
-          <w:rFonts w:hint="eastAsia"/>
-        </w:rPr>
-        <w:t xml:space="preserve"> trading</w:t>
+        <w:t>1. ETFs are trading, the only things that're trading</w:t>
       </w:r>
       <w:r>
         <w:rPr>
@@ -3776,21 +3000,7 @@
         <w:rPr>
           <w:rFonts w:hint="eastAsia"/>
         </w:rPr>
-        <w:t xml:space="preserve">5. East coast </w:t>
-      </w:r>
-      <w:proofErr w:type="spellStart"/>
-      <w:r>
-        <w:rPr>
-          <w:rFonts w:hint="eastAsia"/>
-        </w:rPr>
-        <w:t>lowndown</w:t>
-      </w:r>
-      <w:proofErr w:type="spellEnd"/>
-      <w:r>
-        <w:rPr>
-          <w:rFonts w:hint="eastAsia"/>
-        </w:rPr>
-        <w:t xml:space="preserve"> for another month at least. </w:t>
+        <w:t xml:space="preserve">5. East coast lowndown for another month at least. </w:t>
       </w:r>
     </w:p>
     <w:p/>
@@ -3852,35 +3062,7 @@
         <w:rPr>
           <w:rFonts w:hint="eastAsia"/>
         </w:rPr>
-        <w:t xml:space="preserve">3. Expect ECB upset the pad. </w:t>
-      </w:r>
-      <w:proofErr w:type="spellStart"/>
-      <w:r>
-        <w:rPr>
-          <w:rFonts w:hint="eastAsia"/>
-        </w:rPr>
-        <w:t>CHange</w:t>
-      </w:r>
-      <w:proofErr w:type="spellEnd"/>
-      <w:r>
-        <w:rPr>
-          <w:rFonts w:hint="eastAsia"/>
-        </w:rPr>
-        <w:t xml:space="preserve"> QE </w:t>
-      </w:r>
-      <w:proofErr w:type="spellStart"/>
-      <w:r>
-        <w:rPr>
-          <w:rFonts w:hint="eastAsia"/>
-        </w:rPr>
-        <w:t>programme</w:t>
-      </w:r>
-      <w:proofErr w:type="spellEnd"/>
-      <w:r>
-        <w:rPr>
-          <w:rFonts w:hint="eastAsia"/>
-        </w:rPr>
-        <w:t xml:space="preserve"> to a money easing. Rather than a backstop</w:t>
+        <w:t>3. Expect ECB upset the pad. CHange QE programme to a money easing. Rather than a backstop</w:t>
       </w:r>
     </w:p>
     <w:p>
@@ -3943,21 +3125,7 @@
         <w:rPr>
           <w:rFonts w:hint="eastAsia"/>
         </w:rPr>
-        <w:t xml:space="preserve">4. Consumer keep borrow money to buy. Corporate side: ECB </w:t>
-      </w:r>
-      <w:proofErr w:type="spellStart"/>
-      <w:r>
-        <w:rPr>
-          <w:rFonts w:hint="eastAsia"/>
-        </w:rPr>
-        <w:t>programmes</w:t>
-      </w:r>
-      <w:proofErr w:type="spellEnd"/>
-      <w:r>
-        <w:rPr>
-          <w:rFonts w:hint="eastAsia"/>
-        </w:rPr>
-        <w:t xml:space="preserve"> have helped.</w:t>
+        <w:t>4. Consumer keep borrow money to buy. Corporate side: ECB programmes have helped.</w:t>
       </w:r>
     </w:p>
     <w:p>
@@ -3981,35 +3149,7 @@
         <w:rPr>
           <w:rFonts w:hint="eastAsia"/>
         </w:rPr>
-        <w:t xml:space="preserve">1. </w:t>
-      </w:r>
-      <w:proofErr w:type="spellStart"/>
-      <w:r>
-        <w:rPr>
-          <w:rFonts w:hint="eastAsia"/>
-        </w:rPr>
-        <w:t>Markit</w:t>
-      </w:r>
-      <w:proofErr w:type="spellEnd"/>
-      <w:r>
-        <w:rPr>
-          <w:rFonts w:hint="eastAsia"/>
-        </w:rPr>
-        <w:t xml:space="preserve"> </w:t>
-      </w:r>
-      <w:proofErr w:type="spellStart"/>
-      <w:r>
-        <w:rPr>
-          <w:rFonts w:hint="eastAsia"/>
-        </w:rPr>
-        <w:t>pmi</w:t>
-      </w:r>
-      <w:proofErr w:type="spellEnd"/>
-      <w:r>
-        <w:rPr>
-          <w:rFonts w:hint="eastAsia"/>
-        </w:rPr>
-        <w:t xml:space="preserve">: the expansion is only marginal. Weak demand. </w:t>
+        <w:t xml:space="preserve">1. Markit pmi: the expansion is only marginal. Weak demand. </w:t>
       </w:r>
     </w:p>
     <w:p>
@@ -4116,16 +3256,8 @@
         <w:rPr>
           <w:rFonts w:hint="eastAsia"/>
         </w:rPr>
-        <w:t xml:space="preserve">4. Physical market: WTI physical cash is trading -20 cents almost </w:t>
-      </w:r>
-      <w:proofErr w:type="spellStart"/>
-      <w:r>
-        <w:rPr>
-          <w:rFonts w:hint="eastAsia"/>
-        </w:rPr>
-        <w:t>contango</w:t>
-      </w:r>
-      <w:proofErr w:type="spellEnd"/>
+        <w:t>4. Physical market: WTI physical cash is trading -20 cents almost contango</w:t>
+      </w:r>
       <w:r>
         <w:rPr>
           <w:rFonts w:hint="eastAsia"/>
@@ -4246,7 +3378,6 @@
         </w:rPr>
         <w:t xml:space="preserve">3. </w:t>
       </w:r>
-      <w:proofErr w:type="spellStart"/>
       <w:r>
         <w:rPr>
           <w:rFonts w:hint="eastAsia"/>
@@ -4257,36 +3388,15 @@
         <w:rPr>
           <w:rFonts w:hint="eastAsia"/>
         </w:rPr>
-        <w:t>de</w:t>
-      </w:r>
-      <w:proofErr w:type="spellEnd"/>
-      <w:r>
-        <w:rPr>
-          <w:rFonts w:hint="eastAsia"/>
-        </w:rPr>
-        <w:t xml:space="preserve"> performance is catastrophic? PEPP extension? Use flexibility as it can?</w:t>
-      </w:r>
-    </w:p>
-    <w:p>
-      <w:r>
-        <w:rPr>
-          <w:rFonts w:hint="eastAsia"/>
-        </w:rPr>
-        <w:t xml:space="preserve">4. A more generous LTRO will not impact money market. That will decided by the </w:t>
-      </w:r>
-      <w:proofErr w:type="spellStart"/>
-      <w:r>
-        <w:rPr>
-          <w:rFonts w:hint="eastAsia"/>
-        </w:rPr>
-        <w:t>depo</w:t>
-      </w:r>
-      <w:proofErr w:type="spellEnd"/>
-      <w:r>
-        <w:rPr>
-          <w:rFonts w:hint="eastAsia"/>
-        </w:rPr>
-        <w:t xml:space="preserve"> rate and excess liquidity there. </w:t>
+        <w:t>de performance is catastrophic? PEPP extension? Use flexibility as it can?</w:t>
+      </w:r>
+    </w:p>
+    <w:p>
+      <w:r>
+        <w:rPr>
+          <w:rFonts w:hint="eastAsia"/>
+        </w:rPr>
+        <w:t xml:space="preserve">4. A more generous LTRO will not impact money market. That will decided by the depo rate and excess liquidity there. </w:t>
       </w:r>
     </w:p>
     <w:p>
@@ -4361,35 +3471,7 @@
         <w:rPr>
           <w:rFonts w:hint="eastAsia"/>
         </w:rPr>
-        <w:t xml:space="preserve">3. Germany will rule on ECB's ?? </w:t>
-      </w:r>
-      <w:proofErr w:type="spellStart"/>
-      <w:r>
-        <w:rPr>
-          <w:rFonts w:hint="eastAsia"/>
-        </w:rPr>
-        <w:t>programme</w:t>
-      </w:r>
-      <w:proofErr w:type="spellEnd"/>
-      <w:r>
-        <w:rPr>
-          <w:rFonts w:hint="eastAsia"/>
-        </w:rPr>
-        <w:t xml:space="preserve">. They should rule in </w:t>
-      </w:r>
-      <w:proofErr w:type="spellStart"/>
-      <w:r>
-        <w:rPr>
-          <w:rFonts w:hint="eastAsia"/>
-        </w:rPr>
-        <w:t>favour</w:t>
-      </w:r>
-      <w:proofErr w:type="spellEnd"/>
-      <w:r>
-        <w:rPr>
-          <w:rFonts w:hint="eastAsia"/>
-        </w:rPr>
-        <w:t>. Will get the decision tomorrow.</w:t>
+        <w:t>3. Germany will rule on ECB's ?? programme. They should rule in favour. Will get the decision tomorrow.</w:t>
       </w:r>
     </w:p>
     <w:p>
@@ -4446,21 +3528,7 @@
         <w:rPr>
           <w:rFonts w:hint="eastAsia"/>
         </w:rPr>
-        <w:t xml:space="preserve">4. US-China thing: new risk to the </w:t>
-      </w:r>
-      <w:proofErr w:type="spellStart"/>
-      <w:r>
-        <w:rPr>
-          <w:rFonts w:hint="eastAsia"/>
-        </w:rPr>
-        <w:t>market.Oil</w:t>
-      </w:r>
-      <w:proofErr w:type="spellEnd"/>
-      <w:r>
-        <w:rPr>
-          <w:rFonts w:hint="eastAsia"/>
-        </w:rPr>
-        <w:t xml:space="preserve"> included. Not clear what's going to happen.</w:t>
+        <w:t>4. US-China thing: new risk to the market.Oil included. Not clear what's going to happen.</w:t>
       </w:r>
     </w:p>
     <w:p>
@@ -4535,11 +3603,6 @@
       </w:r>
     </w:p>
     <w:p>
-      <w:pPr>
-        <w:rPr>
-          <w:rFonts w:hint="eastAsia"/>
-        </w:rPr>
-      </w:pPr>
       <w:r>
         <w:rPr>
           <w:rFonts w:hint="eastAsia"/>
@@ -4547,19 +3610,8 @@
         <w:t>4. Japan out for golden week (4,5,6 of May)</w:t>
       </w:r>
     </w:p>
-    <w:p>
-      <w:pPr>
-        <w:rPr>
-          <w:rFonts w:hint="eastAsia"/>
-        </w:rPr>
-      </w:pPr>
-    </w:p>
-    <w:p>
-      <w:pPr>
-        <w:rPr>
-          <w:rFonts w:hint="eastAsia"/>
-        </w:rPr>
-      </w:pPr>
+    <w:p/>
+    <w:p>
       <w:r>
         <w:rPr>
           <w:rFonts w:hint="eastAsia"/>
@@ -4568,11 +3620,6 @@
       </w:r>
     </w:p>
     <w:p>
-      <w:pPr>
-        <w:rPr>
-          <w:rFonts w:hint="eastAsia"/>
-        </w:rPr>
-      </w:pPr>
       <w:r>
         <w:rPr>
           <w:rFonts w:hint="eastAsia"/>
@@ -4581,11 +3628,6 @@
       </w:r>
     </w:p>
     <w:p>
-      <w:pPr>
-        <w:rPr>
-          <w:rFonts w:hint="eastAsia"/>
-        </w:rPr>
-      </w:pPr>
       <w:r>
         <w:rPr>
           <w:rFonts w:hint="eastAsia"/>
@@ -4594,11 +3636,6 @@
       </w:r>
     </w:p>
     <w:p>
-      <w:pPr>
-        <w:rPr>
-          <w:rFonts w:hint="eastAsia"/>
-        </w:rPr>
-      </w:pPr>
       <w:r>
         <w:rPr>
           <w:rFonts w:hint="eastAsia"/>
@@ -4609,16 +3646,61 @@
         <w:rPr>
           <w:rFonts w:hint="eastAsia"/>
         </w:rPr>
-        <w:t xml:space="preserve">r future purchasing </w:t>
-      </w:r>
-      <w:proofErr w:type="spellStart"/>
-      <w:r>
-        <w:rPr>
-          <w:rFonts w:hint="eastAsia"/>
-        </w:rPr>
-        <w:t>programmes</w:t>
-      </w:r>
-      <w:proofErr w:type="spellEnd"/>
+        <w:t>r future purchasing programmes.</w:t>
+      </w:r>
+    </w:p>
+    <w:p/>
+    <w:p>
+      <w:r>
+        <w:rPr>
+          <w:rFonts w:hint="eastAsia"/>
+        </w:rPr>
+        <w:t>Oil</w:t>
+      </w:r>
+    </w:p>
+    <w:p>
+      <w:r>
+        <w:rPr>
+          <w:rFonts w:hint="eastAsia"/>
+        </w:rPr>
+        <w:t xml:space="preserve">1. continue its rebound. </w:t>
+      </w:r>
+      <w:r>
+        <w:t>Strengthening</w:t>
+      </w:r>
+      <w:r>
+        <w:rPr>
+          <w:rFonts w:hint="eastAsia"/>
+        </w:rPr>
+        <w:t xml:space="preserve"> physical market. Driving is up in Ohio.</w:t>
+      </w:r>
+    </w:p>
+    <w:p>
+      <w:r>
+        <w:rPr>
+          <w:rFonts w:hint="eastAsia"/>
+        </w:rPr>
+        <w:t>2. More producers announced cut in production. Continue to come.</w:t>
+      </w:r>
+    </w:p>
+    <w:p>
+      <w:r>
+        <w:rPr>
+          <w:rFonts w:hint="eastAsia"/>
+        </w:rPr>
+        <w:t>3. Shut-in is going on in Canada.</w:t>
+      </w:r>
+    </w:p>
+    <w:p>
+      <w:r>
+        <w:rPr>
+          <w:rFonts w:hint="eastAsia"/>
+        </w:rPr>
+        <w:t xml:space="preserve">4. key thing is the </w:t>
+      </w:r>
+      <w:r>
+        <w:t>reopening</w:t>
+      </w:r>
       <w:r>
         <w:rPr>
           <w:rFonts w:hint="eastAsia"/>
@@ -4627,18 +3709,141 @@
       </w:r>
     </w:p>
     <w:p>
-      <w:pPr>
-        <w:rPr>
-          <w:rFonts w:hint="eastAsia"/>
-        </w:rPr>
-      </w:pPr>
-    </w:p>
-    <w:p>
-      <w:pPr>
-        <w:rPr>
-          <w:rFonts w:hint="eastAsia"/>
-        </w:rPr>
-      </w:pPr>
+      <w:r>
+        <w:rPr>
+          <w:rFonts w:hint="eastAsia"/>
+        </w:rPr>
+        <w:t>5. pace of inventory built tomorrow, quite important</w:t>
+      </w:r>
+    </w:p>
+    <w:p/>
+    <w:p>
+      <w:r>
+        <w:rPr>
+          <w:rFonts w:hint="eastAsia"/>
+        </w:rPr>
+        <w:t>Rates:</w:t>
+      </w:r>
+    </w:p>
+    <w:p>
+      <w:r>
+        <w:rPr>
+          <w:rFonts w:hint="eastAsia"/>
+        </w:rPr>
+        <w:t xml:space="preserve">1. GCC ruling: market slowly digest the news. </w:t>
+      </w:r>
+    </w:p>
+    <w:p>
+      <w:r>
+        <w:rPr>
+          <w:rFonts w:hint="eastAsia"/>
+        </w:rPr>
+        <w:t>2. EGB: widening a little bit. French Germany spread is 10 bps wider.</w:t>
+      </w:r>
+    </w:p>
+    <w:p>
+      <w:r>
+        <w:rPr>
+          <w:rFonts w:hint="eastAsia"/>
+        </w:rPr>
+        <w:t xml:space="preserve">3. End of Apr releasing, 8bn per day, </w:t>
+      </w:r>
+      <w:r>
+        <w:rPr>
+          <w:rFonts w:hint="eastAsia"/>
+        </w:rPr>
+        <w:t>bought more in Italy and France, less in Germany.</w:t>
+      </w:r>
+    </w:p>
+    <w:p>
+      <w:r>
+        <w:rPr>
+          <w:rFonts w:hint="eastAsia"/>
+        </w:rPr>
+        <w:t>4. ECB less wiggle room after the pandemic purchases after the ruling</w:t>
+      </w:r>
+    </w:p>
+    <w:p>
+      <w:r>
+        <w:rPr>
+          <w:rFonts w:hint="eastAsia"/>
+        </w:rPr>
+        <w:t xml:space="preserve">5. US curve bear steepening. </w:t>
+      </w:r>
+    </w:p>
+    <w:p>
+      <w:r>
+        <w:rPr>
+          <w:rFonts w:hint="eastAsia"/>
+        </w:rPr>
+        <w:t xml:space="preserve">6. 3 trillion for Q2? </w:t>
+      </w:r>
+    </w:p>
+    <w:p>
+      <w:r>
+        <w:rPr>
+          <w:rFonts w:hint="eastAsia"/>
+        </w:rPr>
+        <w:lastRenderedPageBreak/>
+        <w:t>2020-5-6</w:t>
+      </w:r>
+    </w:p>
+    <w:p>
+      <w:r>
+        <w:rPr>
+          <w:rFonts w:hint="eastAsia"/>
+        </w:rPr>
+        <w:t>1. record job losses across all press releases.</w:t>
+      </w:r>
+    </w:p>
+    <w:p>
+      <w:r>
+        <w:rPr>
+          <w:rFonts w:hint="eastAsia"/>
+        </w:rPr>
+        <w:t>2. Impact on the prices is uniform</w:t>
+      </w:r>
+    </w:p>
+    <w:p>
+      <w:r>
+        <w:rPr>
+          <w:rFonts w:hint="eastAsia"/>
+        </w:rPr>
+        <w:t>3. Immediate disinflation shock</w:t>
+      </w:r>
+    </w:p>
+    <w:p>
+      <w:r>
+        <w:rPr>
+          <w:rFonts w:hint="eastAsia"/>
+        </w:rPr>
+        <w:t>4. confidence side: more split: stability in confidence in germany, improvement in italy. Continued deteroriation in france and spain.</w:t>
+      </w:r>
+    </w:p>
+    <w:p>
+      <w:r>
+        <w:rPr>
+          <w:rFonts w:hint="eastAsia"/>
+        </w:rPr>
+        <w:t>5. UK to announce on Sunday, staggered thoughout the summer</w:t>
+      </w:r>
+    </w:p>
+    <w:p>
+      <w:r>
+        <w:rPr>
+          <w:rFonts w:hint="eastAsia"/>
+        </w:rPr>
+        <w:t xml:space="preserve">6. </w:t>
+      </w:r>
+      <w:r>
+        <w:rPr>
+          <w:rFonts w:hint="eastAsia"/>
+        </w:rPr>
+        <w:t>ECB: on GCC's decision: not what they do. More defensive going forward.</w:t>
+      </w:r>
+    </w:p>
+    <w:p/>
+    <w:p>
       <w:r>
         <w:rPr>
           <w:rFonts w:hint="eastAsia"/>
@@ -4647,101 +3852,39 @@
       </w:r>
     </w:p>
     <w:p>
-      <w:pPr>
-        <w:rPr>
-          <w:rFonts w:hint="eastAsia"/>
-        </w:rPr>
-      </w:pPr>
-      <w:r>
-        <w:rPr>
-          <w:rFonts w:hint="eastAsia"/>
-        </w:rPr>
-        <w:t xml:space="preserve">1. continue its rebound. </w:t>
-      </w:r>
-      <w:r>
-        <w:t>Strengthening</w:t>
-      </w:r>
-      <w:r>
-        <w:rPr>
-          <w:rFonts w:hint="eastAsia"/>
-        </w:rPr>
-        <w:t xml:space="preserve"> physical market. Driving is up in Ohio.</w:t>
-      </w:r>
-    </w:p>
-    <w:p>
-      <w:pPr>
-        <w:rPr>
-          <w:rFonts w:hint="eastAsia"/>
-        </w:rPr>
-      </w:pPr>
-      <w:r>
-        <w:rPr>
-          <w:rFonts w:hint="eastAsia"/>
-        </w:rPr>
-        <w:t>2. More producers announced cut in production. Continue to come.</w:t>
-      </w:r>
-    </w:p>
-    <w:p>
-      <w:pPr>
-        <w:rPr>
-          <w:rFonts w:hint="eastAsia"/>
-        </w:rPr>
-      </w:pPr>
-      <w:r>
-        <w:rPr>
-          <w:rFonts w:hint="eastAsia"/>
-        </w:rPr>
-        <w:t>3. Shut-in is going on in Canada.</w:t>
-      </w:r>
-    </w:p>
-    <w:p>
-      <w:pPr>
-        <w:rPr>
-          <w:rFonts w:hint="eastAsia"/>
-        </w:rPr>
-      </w:pPr>
-      <w:r>
-        <w:rPr>
-          <w:rFonts w:hint="eastAsia"/>
-        </w:rPr>
-        <w:t xml:space="preserve">4. key thing is the </w:t>
-      </w:r>
-      <w:r>
-        <w:t>reopening</w:t>
-      </w:r>
-      <w:r>
-        <w:rPr>
-          <w:rFonts w:hint="eastAsia"/>
-        </w:rPr>
-        <w:t>.</w:t>
-      </w:r>
-    </w:p>
-    <w:p>
-      <w:pPr>
-        <w:rPr>
-          <w:rFonts w:hint="eastAsia"/>
-        </w:rPr>
-      </w:pPr>
-      <w:r>
-        <w:rPr>
-          <w:rFonts w:hint="eastAsia"/>
-        </w:rPr>
-        <w:t>5. pace of inventory built tomorrow, quite important</w:t>
-      </w:r>
-    </w:p>
-    <w:p>
-      <w:pPr>
-        <w:rPr>
-          <w:rFonts w:hint="eastAsia"/>
-        </w:rPr>
-      </w:pPr>
-    </w:p>
-    <w:p>
-      <w:pPr>
-        <w:rPr>
-          <w:rFonts w:hint="eastAsia"/>
-        </w:rPr>
-      </w:pPr>
+      <w:r>
+        <w:rPr>
+          <w:rFonts w:hint="eastAsia"/>
+        </w:rPr>
+        <w:t>1. rally yesterday. Erased all the ETF sell-offs in WTI. Brent over 30</w:t>
+      </w:r>
+    </w:p>
+    <w:p>
+      <w:r>
+        <w:rPr>
+          <w:rFonts w:hint="eastAsia"/>
+        </w:rPr>
+        <w:t>2. Market: supply is lower, demand is better because the inventory is lower than thought</w:t>
+      </w:r>
+    </w:p>
+    <w:p>
+      <w:r>
+        <w:rPr>
+          <w:rFonts w:hint="eastAsia"/>
+        </w:rPr>
+        <w:t>3. Not sure further catalyst to go up.</w:t>
+      </w:r>
+    </w:p>
+    <w:p>
+      <w:r>
+        <w:rPr>
+          <w:rFonts w:hint="eastAsia"/>
+        </w:rPr>
+        <w:t xml:space="preserve">4. At for May it will be good. </w:t>
+      </w:r>
+    </w:p>
+    <w:p/>
+    <w:p>
       <w:r>
         <w:rPr>
           <w:rFonts w:hint="eastAsia"/>
@@ -4750,82 +3893,514 @@
       </w:r>
     </w:p>
     <w:p>
-      <w:pPr>
-        <w:rPr>
-          <w:rFonts w:hint="eastAsia"/>
-        </w:rPr>
-      </w:pPr>
-      <w:r>
-        <w:rPr>
-          <w:rFonts w:hint="eastAsia"/>
-        </w:rPr>
-        <w:t xml:space="preserve">1. GCC ruling: market slowly digest the news. </w:t>
-      </w:r>
-    </w:p>
-    <w:p>
-      <w:pPr>
-        <w:rPr>
-          <w:rFonts w:hint="eastAsia"/>
-        </w:rPr>
-      </w:pPr>
-      <w:r>
-        <w:rPr>
-          <w:rFonts w:hint="eastAsia"/>
-        </w:rPr>
-        <w:t>2. EGB: widening a little bit. French Germany spread is 10 bps wider.</w:t>
-      </w:r>
-    </w:p>
-    <w:p>
-      <w:pPr>
-        <w:rPr>
-          <w:rFonts w:hint="eastAsia"/>
-        </w:rPr>
-      </w:pPr>
-      <w:r>
-        <w:rPr>
-          <w:rFonts w:hint="eastAsia"/>
-        </w:rPr>
-        <w:t xml:space="preserve">3. End of Apr releasing, 8bn per day, </w:t>
-      </w:r>
-      <w:r>
-        <w:rPr>
-          <w:rFonts w:hint="eastAsia"/>
-        </w:rPr>
-        <w:t>bought more in Italy and France, less in Germany.</w:t>
-      </w:r>
-    </w:p>
-    <w:p>
-      <w:pPr>
-        <w:rPr>
-          <w:rFonts w:hint="eastAsia"/>
-        </w:rPr>
-      </w:pPr>
-      <w:r>
-        <w:rPr>
-          <w:rFonts w:hint="eastAsia"/>
-        </w:rPr>
-        <w:t>4. ECB less wiggle room after the pandemic purchases after the ruling</w:t>
-      </w:r>
-    </w:p>
-    <w:p>
-      <w:pPr>
-        <w:rPr>
-          <w:rFonts w:hint="eastAsia"/>
-        </w:rPr>
-      </w:pPr>
-      <w:r>
-        <w:rPr>
-          <w:rFonts w:hint="eastAsia"/>
-        </w:rPr>
-        <w:t xml:space="preserve">5. US curve bear steepening. </w:t>
-      </w:r>
-    </w:p>
-    <w:p>
-      <w:r>
-        <w:rPr>
-          <w:rFonts w:hint="eastAsia"/>
-        </w:rPr>
-        <w:t xml:space="preserve">6. 3 trillion for Q2? </w:t>
+      <w:r>
+        <w:rPr>
+          <w:rFonts w:hint="eastAsia"/>
+        </w:rPr>
+        <w:t xml:space="preserve">1. </w:t>
+      </w:r>
+    </w:p>
+    <w:p/>
+    <w:p>
+      <w:r>
+        <w:rPr>
+          <w:rFonts w:hint="eastAsia"/>
+        </w:rPr>
+        <w:t>2020-5-12</w:t>
+      </w:r>
+    </w:p>
+    <w:p>
+      <w:r>
+        <w:rPr>
+          <w:rFonts w:hint="eastAsia"/>
+        </w:rPr>
+        <w:t xml:space="preserve">1. NFIB survey, both declined, better than expected. First data surprising </w:t>
+      </w:r>
+    </w:p>
+    <w:p>
+      <w:r>
+        <w:rPr>
+          <w:rFonts w:hint="eastAsia"/>
+        </w:rPr>
+        <w:t>2. Fiscal solidarity across europe.</w:t>
+      </w:r>
+    </w:p>
+    <w:p>
+      <w:r>
+        <w:rPr>
+          <w:rFonts w:hint="eastAsia"/>
+        </w:rPr>
+        <w:t>3. Another indicator of some more friendly atmosphere.</w:t>
+      </w:r>
+    </w:p>
+    <w:p>
+      <w:r>
+        <w:rPr>
+          <w:rFonts w:hint="eastAsia"/>
+        </w:rPr>
+        <w:t>4. UK: Upsize QE, fiscal package; Announce today that will stay till summer.</w:t>
+      </w:r>
+    </w:p>
+    <w:p>
+      <w:r>
+        <w:rPr>
+          <w:rFonts w:hint="eastAsia"/>
+        </w:rPr>
+        <w:t xml:space="preserve">5. AL: Buying Nowegian Krona with the proceeds? </w:t>
+      </w:r>
+    </w:p>
+    <w:p/>
+    <w:p>
+      <w:r>
+        <w:rPr>
+          <w:rFonts w:hint="eastAsia"/>
+        </w:rPr>
+        <w:t>Rates:</w:t>
+      </w:r>
+    </w:p>
+    <w:p>
+      <w:r>
+        <w:rPr>
+          <w:rFonts w:hint="eastAsia"/>
+        </w:rPr>
+        <w:t>1. Quite on the EU rates; credit decent buying across morning</w:t>
+      </w:r>
+    </w:p>
+    <w:p>
+      <w:r>
+        <w:rPr>
+          <w:rFonts w:hint="eastAsia"/>
+        </w:rPr>
+        <w:t>2. 10 year gilt, demand over 65 billion in the order book.</w:t>
+      </w:r>
+    </w:p>
+    <w:p>
+      <w:r>
+        <w:rPr>
+          <w:rFonts w:hint="eastAsia"/>
+        </w:rPr>
+        <w:t xml:space="preserve">3. No obvious reaction to the market. </w:t>
+      </w:r>
+    </w:p>
+    <w:p>
+      <w:r>
+        <w:rPr>
+          <w:rFonts w:hint="eastAsia"/>
+        </w:rPr>
+        <w:t xml:space="preserve">4. US: treasury auction of 32bn in the 10 year. Market worried. New 20 year auction in the market. </w:t>
+      </w:r>
+    </w:p>
+    <w:p>
+      <w:r>
+        <w:rPr>
+          <w:rFonts w:hint="eastAsia"/>
+        </w:rPr>
+        <w:t>5. Spreads: selling spreads in the last 3-4 days.</w:t>
+      </w:r>
+    </w:p>
+    <w:p>
+      <w:r>
+        <w:rPr>
+          <w:rFonts w:hint="eastAsia"/>
+        </w:rPr>
+        <w:t xml:space="preserve">6. Corporate supply: IG space issue. 90% ahead of where it was last year. </w:t>
+      </w:r>
+    </w:p>
+    <w:p/>
+    <w:p>
+      <w:pPr>
+        <w:rPr>
+          <w:rFonts w:hint="eastAsia"/>
+        </w:rPr>
+      </w:pPr>
+      <w:r>
+        <w:rPr>
+          <w:rFonts w:hint="eastAsia"/>
+        </w:rPr>
+        <w:t>2020-5-13</w:t>
+      </w:r>
+    </w:p>
+    <w:p>
+      <w:pPr>
+        <w:rPr>
+          <w:rFonts w:hint="eastAsia"/>
+        </w:rPr>
+      </w:pPr>
+      <w:r>
+        <w:rPr>
+          <w:rFonts w:hint="eastAsia"/>
+        </w:rPr>
+        <w:t>1. UK down less than BOE forecasted.</w:t>
+      </w:r>
+    </w:p>
+    <w:p>
+      <w:pPr>
+        <w:rPr>
+          <w:rFonts w:hint="eastAsia"/>
+        </w:rPr>
+      </w:pPr>
+      <w:r>
+        <w:rPr>
+          <w:rFonts w:hint="eastAsia"/>
+        </w:rPr>
+        <w:t>2. growth indicators in Japan. Large fall in mortgage survey.</w:t>
+      </w:r>
+    </w:p>
+    <w:p>
+      <w:pPr>
+        <w:rPr>
+          <w:rFonts w:hint="eastAsia"/>
+        </w:rPr>
+      </w:pPr>
+      <w:r>
+        <w:rPr>
+          <w:rFonts w:hint="eastAsia"/>
+        </w:rPr>
+        <w:t>3. Bankruptcies in Japan up 15% yoy.</w:t>
+      </w:r>
+    </w:p>
+    <w:p>
+      <w:pPr>
+        <w:rPr>
+          <w:rFonts w:hint="eastAsia"/>
+        </w:rPr>
+      </w:pPr>
+      <w:r>
+        <w:rPr>
+          <w:rFonts w:hint="eastAsia"/>
+        </w:rPr>
+        <w:t xml:space="preserve">4. EU: decline in industrial production. Anticipated. </w:t>
+      </w:r>
+    </w:p>
+    <w:p>
+      <w:pPr>
+        <w:rPr>
+          <w:rFonts w:hint="eastAsia"/>
+        </w:rPr>
+      </w:pPr>
+      <w:r>
+        <w:rPr>
+          <w:rFonts w:hint="eastAsia"/>
+        </w:rPr>
+        <w:t>5. VW: they will slow down production due to weak demand.</w:t>
+      </w:r>
+    </w:p>
+    <w:p>
+      <w:pPr>
+        <w:rPr>
+          <w:rFonts w:hint="eastAsia"/>
+        </w:rPr>
+      </w:pPr>
+      <w:r>
+        <w:rPr>
+          <w:rFonts w:hint="eastAsia"/>
+        </w:rPr>
+        <w:t>6. US, China: weaker inflation. Sweden: more dramatic decline 1% from 1.5%.</w:t>
+      </w:r>
+    </w:p>
+    <w:p>
+      <w:pPr>
+        <w:rPr>
+          <w:rFonts w:hint="eastAsia"/>
+        </w:rPr>
+      </w:pPr>
+      <w:r>
+        <w:rPr>
+          <w:rFonts w:hint="eastAsia"/>
+        </w:rPr>
+        <w:t xml:space="preserve">7. Quite wide spread decline. Massive issue here. </w:t>
+      </w:r>
+    </w:p>
+    <w:p>
+      <w:pPr>
+        <w:rPr>
+          <w:rFonts w:hint="eastAsia"/>
+        </w:rPr>
+      </w:pPr>
+      <w:r>
+        <w:rPr>
+          <w:rFonts w:hint="eastAsia"/>
+        </w:rPr>
+        <w:t xml:space="preserve">8. disinflation greater than near term globally. </w:t>
+      </w:r>
+    </w:p>
+    <w:p>
+      <w:pPr>
+        <w:rPr>
+          <w:rFonts w:hint="eastAsia"/>
+        </w:rPr>
+      </w:pPr>
+      <w:r>
+        <w:rPr>
+          <w:rFonts w:hint="eastAsia"/>
+        </w:rPr>
+        <w:t xml:space="preserve">9. New York fed: increase in uncertainty in inflation expectation. Warning sign that it could be </w:t>
+      </w:r>
+      <w:r>
+        <w:rPr>
+          <w:rFonts w:hint="eastAsia"/>
+        </w:rPr>
+        <w:lastRenderedPageBreak/>
+        <w:t>unanchored in the near term.</w:t>
+      </w:r>
+    </w:p>
+    <w:p>
+      <w:pPr>
+        <w:rPr>
+          <w:rFonts w:hint="eastAsia"/>
+        </w:rPr>
+      </w:pPr>
+      <w:r>
+        <w:rPr>
+          <w:rFonts w:hint="eastAsia"/>
+        </w:rPr>
+        <w:t>10. Negative rates in ECB: big paper this morning justify &lt;0 rates. Boosts bank lending of 0.7 yoy.</w:t>
+      </w:r>
+    </w:p>
+    <w:p>
+      <w:pPr>
+        <w:rPr>
+          <w:rFonts w:hint="eastAsia"/>
+        </w:rPr>
+      </w:pPr>
+      <w:r>
+        <w:rPr>
+          <w:rFonts w:hint="eastAsia"/>
+        </w:rPr>
+        <w:t>11. OECD conference this morning: warn about increase debt levels. More elevated than before</w:t>
+      </w:r>
+      <w:r>
+        <w:rPr>
+          <w:rFonts w:hint="eastAsia"/>
+        </w:rPr>
+        <w:t>. Nothing particularly new.</w:t>
+      </w:r>
+    </w:p>
+    <w:p>
+      <w:pPr>
+        <w:rPr>
+          <w:rFonts w:hint="eastAsia"/>
+        </w:rPr>
+      </w:pPr>
+      <w:r>
+        <w:rPr>
+          <w:rFonts w:hint="eastAsia"/>
+        </w:rPr>
+        <w:t>12. Report from Powell today from 9am. Would be surprised if open to &lt;0 rates.</w:t>
+      </w:r>
+    </w:p>
+    <w:p>
+      <w:pPr>
+        <w:rPr>
+          <w:rFonts w:hint="eastAsia"/>
+        </w:rPr>
+      </w:pPr>
+    </w:p>
+    <w:p>
+      <w:pPr>
+        <w:rPr>
+          <w:rFonts w:hint="eastAsia"/>
+        </w:rPr>
+      </w:pPr>
+      <w:r>
+        <w:rPr>
+          <w:rFonts w:hint="eastAsia"/>
+        </w:rPr>
+        <w:t>Oil:</w:t>
+      </w:r>
+    </w:p>
+    <w:p>
+      <w:pPr>
+        <w:rPr>
+          <w:rFonts w:hint="eastAsia"/>
+        </w:rPr>
+      </w:pPr>
+      <w:r>
+        <w:rPr>
+          <w:rFonts w:hint="eastAsia"/>
+        </w:rPr>
+        <w:t xml:space="preserve">1. </w:t>
+      </w:r>
+      <w:r>
+        <w:rPr>
+          <w:rFonts w:hint="eastAsia"/>
+        </w:rPr>
+        <w:t>Chilling out here for a wti for a week. Additional cut for yesterday Saudi, 1.2 mm per day.</w:t>
+      </w:r>
+    </w:p>
+    <w:p>
+      <w:pPr>
+        <w:rPr>
+          <w:rFonts w:hint="eastAsia"/>
+        </w:rPr>
+      </w:pPr>
+      <w:r>
+        <w:rPr>
+          <w:rFonts w:hint="eastAsia"/>
+        </w:rPr>
+        <w:t>2. Inventory trajectory: focusing on this.</w:t>
+      </w:r>
+    </w:p>
+    <w:p>
+      <w:pPr>
+        <w:rPr>
+          <w:rFonts w:hint="eastAsia"/>
+        </w:rPr>
+      </w:pPr>
+      <w:r>
+        <w:rPr>
+          <w:rFonts w:hint="eastAsia"/>
+        </w:rPr>
+        <w:t>3. Global inventory build not close to what people expected.</w:t>
+      </w:r>
+    </w:p>
+    <w:p>
+      <w:pPr>
+        <w:rPr>
+          <w:rFonts w:hint="eastAsia"/>
+        </w:rPr>
+      </w:pPr>
+      <w:r>
+        <w:rPr>
+          <w:rFonts w:hint="eastAsia"/>
+        </w:rPr>
+        <w:t>4. API: imply a draw last week.</w:t>
+      </w:r>
+    </w:p>
+    <w:p>
+      <w:pPr>
+        <w:rPr>
+          <w:rFonts w:hint="eastAsia"/>
+        </w:rPr>
+      </w:pPr>
+      <w:r>
+        <w:rPr>
+          <w:rFonts w:hint="eastAsia"/>
+        </w:rPr>
+        <w:t>5. Other: IEA report on Thursday. Gonna be important to see if the level back up.</w:t>
+      </w:r>
+    </w:p>
+    <w:p>
+      <w:pPr>
+        <w:rPr>
+          <w:rFonts w:hint="eastAsia"/>
+        </w:rPr>
+      </w:pPr>
+      <w:r>
+        <w:rPr>
+          <w:rFonts w:hint="eastAsia"/>
+        </w:rPr>
+        <w:t xml:space="preserve">6. Physical market quite big. 5 year average contango. Brent side quite strong. </w:t>
+      </w:r>
+    </w:p>
+    <w:p>
+      <w:pPr>
+        <w:rPr>
+          <w:rFonts w:hint="eastAsia"/>
+        </w:rPr>
+      </w:pPr>
+      <w:r>
+        <w:rPr>
+          <w:rFonts w:hint="eastAsia"/>
+        </w:rPr>
+        <w:t xml:space="preserve">7. 65% people in US are not under lockdown. </w:t>
+      </w:r>
+    </w:p>
+    <w:p>
+      <w:pPr>
+        <w:rPr>
+          <w:rFonts w:hint="eastAsia"/>
+        </w:rPr>
+      </w:pPr>
+    </w:p>
+    <w:p>
+      <w:pPr>
+        <w:rPr>
+          <w:rFonts w:hint="eastAsia"/>
+        </w:rPr>
+      </w:pPr>
+      <w:r>
+        <w:rPr>
+          <w:rFonts w:hint="eastAsia"/>
+        </w:rPr>
+        <w:t>Rates:</w:t>
+      </w:r>
+    </w:p>
+    <w:p>
+      <w:pPr>
+        <w:rPr>
+          <w:rFonts w:hint="eastAsia"/>
+        </w:rPr>
+      </w:pPr>
+      <w:r>
+        <w:rPr>
+          <w:rFonts w:hint="eastAsia"/>
+        </w:rPr>
+        <w:t xml:space="preserve">1. </w:t>
+      </w:r>
+      <w:r>
+        <w:rPr>
+          <w:rFonts w:hint="eastAsia"/>
+        </w:rPr>
+        <w:t>RBNZ last night: didn;t cut rate. Opened to negative rate. Substantial flattening. 1s2s inversion. Priced in negative rate next year. Local banks call for 50 cut this year.</w:t>
+      </w:r>
+    </w:p>
+    <w:p>
+      <w:pPr>
+        <w:rPr>
+          <w:rFonts w:hint="eastAsia"/>
+        </w:rPr>
+      </w:pPr>
+      <w:r>
+        <w:rPr>
+          <w:rFonts w:hint="eastAsia"/>
+        </w:rPr>
+        <w:t xml:space="preserve">2. Auction flows continue flow through UK. </w:t>
+      </w:r>
+    </w:p>
+    <w:p>
+      <w:pPr>
+        <w:rPr>
+          <w:rFonts w:hint="eastAsia"/>
+        </w:rPr>
+      </w:pPr>
+      <w:r>
+        <w:rPr>
+          <w:rFonts w:hint="eastAsia"/>
+        </w:rPr>
+        <w:t xml:space="preserve">3. Dollars: </w:t>
+      </w:r>
+      <w:r>
+        <w:rPr>
+          <w:rFonts w:hint="eastAsia"/>
+        </w:rPr>
+        <w:t xml:space="preserve">if </w:t>
+      </w:r>
+      <w:r>
+        <w:rPr>
+          <w:rFonts w:hint="eastAsia"/>
+        </w:rPr>
+        <w:t>risk off move, some of the futures sell off.</w:t>
+      </w:r>
+    </w:p>
+    <w:p>
+      <w:r>
+        <w:rPr>
+          <w:rFonts w:hint="eastAsia"/>
+        </w:rPr>
+        <w:t xml:space="preserve">4. </w:t>
+      </w:r>
+      <w:r>
+        <w:rPr>
+          <w:rFonts w:hint="eastAsia"/>
+        </w:rPr>
+        <w:t>Nothing in EU.</w:t>
+      </w:r>
+      <w:r>
+        <w:rPr>
+          <w:rFonts w:hint="eastAsia"/>
+        </w:rPr>
+        <w:t xml:space="preserve"> </w:t>
       </w:r>
     </w:p>
     <w:sectPr>

</xml_diff>

<commit_message>
adding more codes; more scripts
</commit_message>
<xml_diff>
--- a/Caxton/script and emails/daily market recap.docx
+++ b/Caxton/script and emails/daily market recap.docx
@@ -4008,11 +4008,6 @@
     </w:p>
     <w:p/>
     <w:p>
-      <w:pPr>
-        <w:rPr>
-          <w:rFonts w:hint="eastAsia"/>
-        </w:rPr>
-      </w:pPr>
       <w:r>
         <w:rPr>
           <w:rFonts w:hint="eastAsia"/>
@@ -4021,11 +4016,6 @@
       </w:r>
     </w:p>
     <w:p>
-      <w:pPr>
-        <w:rPr>
-          <w:rFonts w:hint="eastAsia"/>
-        </w:rPr>
-      </w:pPr>
       <w:r>
         <w:rPr>
           <w:rFonts w:hint="eastAsia"/>
@@ -4034,11 +4024,6 @@
       </w:r>
     </w:p>
     <w:p>
-      <w:pPr>
-        <w:rPr>
-          <w:rFonts w:hint="eastAsia"/>
-        </w:rPr>
-      </w:pPr>
       <w:r>
         <w:rPr>
           <w:rFonts w:hint="eastAsia"/>
@@ -4047,11 +4032,6 @@
       </w:r>
     </w:p>
     <w:p>
-      <w:pPr>
-        <w:rPr>
-          <w:rFonts w:hint="eastAsia"/>
-        </w:rPr>
-      </w:pPr>
       <w:r>
         <w:rPr>
           <w:rFonts w:hint="eastAsia"/>
@@ -4060,11 +4040,6 @@
       </w:r>
     </w:p>
     <w:p>
-      <w:pPr>
-        <w:rPr>
-          <w:rFonts w:hint="eastAsia"/>
-        </w:rPr>
-      </w:pPr>
       <w:r>
         <w:rPr>
           <w:rFonts w:hint="eastAsia"/>
@@ -4073,11 +4048,6 @@
       </w:r>
     </w:p>
     <w:p>
-      <w:pPr>
-        <w:rPr>
-          <w:rFonts w:hint="eastAsia"/>
-        </w:rPr>
-      </w:pPr>
       <w:r>
         <w:rPr>
           <w:rFonts w:hint="eastAsia"/>
@@ -4086,11 +4056,6 @@
       </w:r>
     </w:p>
     <w:p>
-      <w:pPr>
-        <w:rPr>
-          <w:rFonts w:hint="eastAsia"/>
-        </w:rPr>
-      </w:pPr>
       <w:r>
         <w:rPr>
           <w:rFonts w:hint="eastAsia"/>
@@ -4099,11 +4064,6 @@
       </w:r>
     </w:p>
     <w:p>
-      <w:pPr>
-        <w:rPr>
-          <w:rFonts w:hint="eastAsia"/>
-        </w:rPr>
-      </w:pPr>
       <w:r>
         <w:rPr>
           <w:rFonts w:hint="eastAsia"/>
@@ -4112,11 +4072,6 @@
       </w:r>
     </w:p>
     <w:p>
-      <w:pPr>
-        <w:rPr>
-          <w:rFonts w:hint="eastAsia"/>
-        </w:rPr>
-      </w:pPr>
       <w:r>
         <w:rPr>
           <w:rFonts w:hint="eastAsia"/>
@@ -4125,11 +4080,6 @@
       </w:r>
     </w:p>
     <w:p>
-      <w:pPr>
-        <w:rPr>
-          <w:rFonts w:hint="eastAsia"/>
-        </w:rPr>
-      </w:pPr>
       <w:r>
         <w:rPr>
           <w:rFonts w:hint="eastAsia"/>
@@ -4145,11 +4095,6 @@
       </w:r>
     </w:p>
     <w:p>
-      <w:pPr>
-        <w:rPr>
-          <w:rFonts w:hint="eastAsia"/>
-        </w:rPr>
-      </w:pPr>
       <w:r>
         <w:rPr>
           <w:rFonts w:hint="eastAsia"/>
@@ -4158,11 +4103,6 @@
       </w:r>
     </w:p>
     <w:p>
-      <w:pPr>
-        <w:rPr>
-          <w:rFonts w:hint="eastAsia"/>
-        </w:rPr>
-      </w:pPr>
       <w:r>
         <w:rPr>
           <w:rFonts w:hint="eastAsia"/>
@@ -4177,11 +4117,6 @@
       </w:r>
     </w:p>
     <w:p>
-      <w:pPr>
-        <w:rPr>
-          <w:rFonts w:hint="eastAsia"/>
-        </w:rPr>
-      </w:pPr>
       <w:r>
         <w:rPr>
           <w:rFonts w:hint="eastAsia"/>
@@ -4189,19 +4124,8 @@
         <w:t>12. Report from Powell today from 9am. Would be surprised if open to &lt;0 rates.</w:t>
       </w:r>
     </w:p>
-    <w:p>
-      <w:pPr>
-        <w:rPr>
-          <w:rFonts w:hint="eastAsia"/>
-        </w:rPr>
-      </w:pPr>
-    </w:p>
-    <w:p>
-      <w:pPr>
-        <w:rPr>
-          <w:rFonts w:hint="eastAsia"/>
-        </w:rPr>
-      </w:pPr>
+    <w:p/>
+    <w:p>
       <w:r>
         <w:rPr>
           <w:rFonts w:hint="eastAsia"/>
@@ -4210,11 +4134,6 @@
       </w:r>
     </w:p>
     <w:p>
-      <w:pPr>
-        <w:rPr>
-          <w:rFonts w:hint="eastAsia"/>
-        </w:rPr>
-      </w:pPr>
       <w:r>
         <w:rPr>
           <w:rFonts w:hint="eastAsia"/>
@@ -4229,11 +4148,6 @@
       </w:r>
     </w:p>
     <w:p>
-      <w:pPr>
-        <w:rPr>
-          <w:rFonts w:hint="eastAsia"/>
-        </w:rPr>
-      </w:pPr>
       <w:r>
         <w:rPr>
           <w:rFonts w:hint="eastAsia"/>
@@ -4242,11 +4156,6 @@
       </w:r>
     </w:p>
     <w:p>
-      <w:pPr>
-        <w:rPr>
-          <w:rFonts w:hint="eastAsia"/>
-        </w:rPr>
-      </w:pPr>
       <w:r>
         <w:rPr>
           <w:rFonts w:hint="eastAsia"/>
@@ -4255,11 +4164,6 @@
       </w:r>
     </w:p>
     <w:p>
-      <w:pPr>
-        <w:rPr>
-          <w:rFonts w:hint="eastAsia"/>
-        </w:rPr>
-      </w:pPr>
       <w:r>
         <w:rPr>
           <w:rFonts w:hint="eastAsia"/>
@@ -4268,11 +4172,6 @@
       </w:r>
     </w:p>
     <w:p>
-      <w:pPr>
-        <w:rPr>
-          <w:rFonts w:hint="eastAsia"/>
-        </w:rPr>
-      </w:pPr>
       <w:r>
         <w:rPr>
           <w:rFonts w:hint="eastAsia"/>
@@ -4281,11 +4180,6 @@
       </w:r>
     </w:p>
     <w:p>
-      <w:pPr>
-        <w:rPr>
-          <w:rFonts w:hint="eastAsia"/>
-        </w:rPr>
-      </w:pPr>
       <w:r>
         <w:rPr>
           <w:rFonts w:hint="eastAsia"/>
@@ -4294,11 +4188,6 @@
       </w:r>
     </w:p>
     <w:p>
-      <w:pPr>
-        <w:rPr>
-          <w:rFonts w:hint="eastAsia"/>
-        </w:rPr>
-      </w:pPr>
       <w:r>
         <w:rPr>
           <w:rFonts w:hint="eastAsia"/>
@@ -4306,19 +4195,8 @@
         <w:t xml:space="preserve">7. 65% people in US are not under lockdown. </w:t>
       </w:r>
     </w:p>
-    <w:p>
-      <w:pPr>
-        <w:rPr>
-          <w:rFonts w:hint="eastAsia"/>
-        </w:rPr>
-      </w:pPr>
-    </w:p>
-    <w:p>
-      <w:pPr>
-        <w:rPr>
-          <w:rFonts w:hint="eastAsia"/>
-        </w:rPr>
-      </w:pPr>
+    <w:p/>
+    <w:p>
       <w:r>
         <w:rPr>
           <w:rFonts w:hint="eastAsia"/>
@@ -4327,11 +4205,6 @@
       </w:r>
     </w:p>
     <w:p>
-      <w:pPr>
-        <w:rPr>
-          <w:rFonts w:hint="eastAsia"/>
-        </w:rPr>
-      </w:pPr>
       <w:r>
         <w:rPr>
           <w:rFonts w:hint="eastAsia"/>
@@ -4346,11 +4219,6 @@
       </w:r>
     </w:p>
     <w:p>
-      <w:pPr>
-        <w:rPr>
-          <w:rFonts w:hint="eastAsia"/>
-        </w:rPr>
-      </w:pPr>
       <w:r>
         <w:rPr>
           <w:rFonts w:hint="eastAsia"/>
@@ -4359,11 +4227,6 @@
       </w:r>
     </w:p>
     <w:p>
-      <w:pPr>
-        <w:rPr>
-          <w:rFonts w:hint="eastAsia"/>
-        </w:rPr>
-      </w:pPr>
       <w:r>
         <w:rPr>
           <w:rFonts w:hint="eastAsia"/>
@@ -4396,11 +4259,453 @@
         </w:rPr>
         <w:t>Nothing in EU.</w:t>
       </w:r>
+    </w:p>
+    <w:p/>
+    <w:p>
+      <w:r>
+        <w:rPr>
+          <w:rFonts w:hint="eastAsia"/>
+        </w:rPr>
+        <w:t>2020-5-14</w:t>
+      </w:r>
+    </w:p>
+    <w:p>
+      <w:r>
+        <w:rPr>
+          <w:rFonts w:hint="eastAsia"/>
+        </w:rPr>
+        <w:t>1. Labor market in Australia: sink. record job losses.</w:t>
+      </w:r>
+    </w:p>
+    <w:p>
+      <w:r>
+        <w:rPr>
+          <w:rFonts w:hint="eastAsia"/>
+        </w:rPr>
+        <w:t>2. Unemployment rate : participation rate dropped.</w:t>
+      </w:r>
+    </w:p>
+    <w:p>
+      <w:r>
+        <w:rPr>
+          <w:rFonts w:hint="eastAsia"/>
+        </w:rPr>
+        <w:t>3. New forecast GS published this morning: peak 25% in June, come back to 10% at the end of the year.</w:t>
+      </w:r>
+    </w:p>
+    <w:p>
+      <w:r>
+        <w:rPr>
+          <w:rFonts w:hint="eastAsia"/>
+        </w:rPr>
+        <w:t>4. CBO: dare forecast. The point: the theme of recovery being U shaped.</w:t>
+      </w:r>
+    </w:p>
+    <w:p>
+      <w:r>
+        <w:rPr>
+          <w:rFonts w:hint="eastAsia"/>
+        </w:rPr>
+        <w:t>5. Difficulty in the openning up.</w:t>
+      </w:r>
+    </w:p>
+    <w:p>
+      <w:r>
+        <w:rPr>
+          <w:rFonts w:hint="eastAsia"/>
+        </w:rPr>
+        <w:t>6. ONS: survey in UK: over half of companies in the survey out of cash within 6 months.</w:t>
+      </w:r>
+    </w:p>
+    <w:p>
+      <w:r>
+        <w:rPr>
+          <w:rFonts w:hint="eastAsia"/>
+        </w:rPr>
+        <w:t>7. 2 themes: the bank will have to elegate the period in support for the gov.</w:t>
+      </w:r>
+    </w:p>
+    <w:p>
+      <w:r>
+        <w:rPr>
+          <w:rFonts w:hint="eastAsia"/>
+        </w:rPr>
+        <w:t>8. On negative rate: quite far off. Would need quite a bit of work.</w:t>
+      </w:r>
+    </w:p>
+    <w:p>
+      <w:r>
+        <w:rPr>
+          <w:rFonts w:hint="eastAsia"/>
+        </w:rPr>
+        <w:t>9. Inflation got so far: measurement issues.</w:t>
+      </w:r>
+    </w:p>
+    <w:p>
+      <w:r>
+        <w:rPr>
+          <w:rFonts w:hint="eastAsia"/>
+        </w:rPr>
+        <w:t>10. BMW: April in China quite encouraging.</w:t>
+      </w:r>
+    </w:p>
+    <w:p/>
+    <w:p>
+      <w:r>
+        <w:rPr>
+          <w:rFonts w:hint="eastAsia"/>
+        </w:rPr>
+        <w:t>Oil:</w:t>
+      </w:r>
+    </w:p>
+    <w:p>
+      <w:r>
+        <w:rPr>
+          <w:rFonts w:hint="eastAsia"/>
+        </w:rPr>
+        <w:t>1. IEA report: as expected, start revising up Q2, +3m bpd, mobility better than expected.</w:t>
+      </w:r>
+    </w:p>
+    <w:p>
+      <w:r>
+        <w:rPr>
+          <w:rFonts w:hint="eastAsia"/>
+        </w:rPr>
+        <w:t xml:space="preserve">2. </w:t>
+      </w:r>
+      <w:r>
+        <w:rPr>
+          <w:rFonts w:hint="eastAsia"/>
+        </w:rPr>
+        <w:t xml:space="preserve">On inventories in march: OECD build about 64m in March. </w:t>
+      </w:r>
+    </w:p>
+    <w:p>
+      <w:r>
+        <w:rPr>
+          <w:rFonts w:hint="eastAsia"/>
+        </w:rPr>
+        <w:t>3. Equities coming off. Chilling here for the next week.</w:t>
+      </w:r>
+    </w:p>
+    <w:p/>
+    <w:p>
+      <w:r>
+        <w:rPr>
+          <w:rFonts w:hint="eastAsia"/>
+        </w:rPr>
+        <w:t>Rates:</w:t>
+      </w:r>
+    </w:p>
+    <w:p>
+      <w:r>
+        <w:rPr>
+          <w:rFonts w:hint="eastAsia"/>
+        </w:rPr>
+        <w:t xml:space="preserve">1. </w:t>
+      </w:r>
+      <w:r>
+        <w:rPr>
+          <w:rFonts w:hint="eastAsia"/>
+        </w:rPr>
+        <w:t xml:space="preserve">EU traded strong yesterday. </w:t>
+      </w:r>
+    </w:p>
+    <w:p>
+      <w:r>
+        <w:rPr>
+          <w:rFonts w:hint="eastAsia"/>
+        </w:rPr>
+        <w:t>2. Weak stock market and China headlines.</w:t>
+      </w:r>
+    </w:p>
+    <w:p>
+      <w:r>
+        <w:rPr>
+          <w:rFonts w:hint="eastAsia"/>
+        </w:rPr>
+        <w:t xml:space="preserve">3. </w:t>
+      </w:r>
+      <w:r>
+        <w:rPr>
+          <w:rFonts w:hint="eastAsia"/>
+        </w:rPr>
+        <w:t>Several auctions in UK.</w:t>
+      </w:r>
+    </w:p>
+    <w:p>
+      <w:pPr>
+        <w:rPr>
+          <w:rFonts w:hint="eastAsia"/>
+        </w:rPr>
+      </w:pPr>
+      <w:r>
+        <w:rPr>
+          <w:rFonts w:hint="eastAsia"/>
+        </w:rPr>
+        <w:lastRenderedPageBreak/>
+        <w:t xml:space="preserve">4. Italian package: strong auction yesterday. Market in general 55bn, pretty much in line. </w:t>
+      </w:r>
       <w:r>
         <w:rPr>
           <w:rFonts w:hint="eastAsia"/>
         </w:rPr>
         <w:t xml:space="preserve"> </w:t>
+      </w:r>
+    </w:p>
+    <w:p>
+      <w:pPr>
+        <w:rPr>
+          <w:rFonts w:hint="eastAsia"/>
+        </w:rPr>
+      </w:pPr>
+    </w:p>
+    <w:p>
+      <w:pPr>
+        <w:rPr>
+          <w:rFonts w:hint="eastAsia"/>
+        </w:rPr>
+      </w:pPr>
+      <w:r>
+        <w:rPr>
+          <w:rFonts w:hint="eastAsia"/>
+        </w:rPr>
+        <w:t>2020-5-18</w:t>
+      </w:r>
+    </w:p>
+    <w:p>
+      <w:pPr>
+        <w:rPr>
+          <w:rFonts w:hint="eastAsia"/>
+        </w:rPr>
+      </w:pPr>
+      <w:r>
+        <w:rPr>
+          <w:rFonts w:hint="eastAsia"/>
+        </w:rPr>
+        <w:t>1. Positive on Vaccine front.</w:t>
+      </w:r>
+    </w:p>
+    <w:p>
+      <w:pPr>
+        <w:rPr>
+          <w:rFonts w:hint="eastAsia"/>
+        </w:rPr>
+      </w:pPr>
+      <w:r>
+        <w:rPr>
+          <w:rFonts w:hint="eastAsia"/>
+        </w:rPr>
+        <w:t>2. US: Vaccine will be the benefit of the world</w:t>
+      </w:r>
+    </w:p>
+    <w:p>
+      <w:pPr>
+        <w:rPr>
+          <w:rFonts w:hint="eastAsia"/>
+        </w:rPr>
+      </w:pPr>
+      <w:r>
+        <w:rPr>
+          <w:rFonts w:hint="eastAsia"/>
+        </w:rPr>
+        <w:t>3. Japan contracted 3%. Not as bad as expected.</w:t>
+      </w:r>
+    </w:p>
+    <w:p>
+      <w:pPr>
+        <w:rPr>
+          <w:rFonts w:hint="eastAsia"/>
+        </w:rPr>
+      </w:pPr>
+      <w:r>
+        <w:rPr>
+          <w:rFonts w:hint="eastAsia"/>
+        </w:rPr>
+        <w:t>4. Bundesbank monthly report: real time indicator of activity, decline in March. Apr: -4.6%, another sharp decline in early May.</w:t>
+      </w:r>
+    </w:p>
+    <w:p>
+      <w:pPr>
+        <w:rPr>
+          <w:rFonts w:hint="eastAsia"/>
+        </w:rPr>
+      </w:pPr>
+    </w:p>
+    <w:p>
+      <w:pPr>
+        <w:rPr>
+          <w:rFonts w:hint="eastAsia"/>
+        </w:rPr>
+      </w:pPr>
+      <w:r>
+        <w:rPr>
+          <w:rFonts w:hint="eastAsia"/>
+        </w:rPr>
+        <w:t>Oil</w:t>
+      </w:r>
+    </w:p>
+    <w:p>
+      <w:pPr>
+        <w:rPr>
+          <w:rFonts w:hint="eastAsia"/>
+        </w:rPr>
+      </w:pPr>
+      <w:r>
+        <w:rPr>
+          <w:rFonts w:hint="eastAsia"/>
+        </w:rPr>
+        <w:t>1. continue rally today. Broker 30 overnight.</w:t>
+      </w:r>
+    </w:p>
+    <w:p>
+      <w:pPr>
+        <w:rPr>
+          <w:rFonts w:hint="eastAsia"/>
+        </w:rPr>
+      </w:pPr>
+      <w:r>
+        <w:rPr>
+          <w:rFonts w:hint="eastAsia"/>
+        </w:rPr>
+        <w:t xml:space="preserve">2. Demand: Chinese demand back to pre virus level. More people are driving than public transport. </w:t>
+      </w:r>
+    </w:p>
+    <w:p>
+      <w:pPr>
+        <w:rPr>
+          <w:rFonts w:hint="eastAsia"/>
+        </w:rPr>
+      </w:pPr>
+      <w:r>
+        <w:rPr>
+          <w:rFonts w:hint="eastAsia"/>
+        </w:rPr>
+        <w:t xml:space="preserve">3. US: driving in weekend +5% vs pre-covid travel. </w:t>
+      </w:r>
+    </w:p>
+    <w:p>
+      <w:pPr>
+        <w:rPr>
+          <w:rFonts w:hint="eastAsia"/>
+        </w:rPr>
+      </w:pPr>
+      <w:r>
+        <w:rPr>
+          <w:rFonts w:hint="eastAsia"/>
+        </w:rPr>
+        <w:t>4. WTI backward dated. Brent slight contango. Market tightened front significantly.</w:t>
+      </w:r>
+    </w:p>
+    <w:p>
+      <w:pPr>
+        <w:rPr>
+          <w:rFonts w:hint="eastAsia"/>
+        </w:rPr>
+      </w:pPr>
+      <w:r>
+        <w:rPr>
+          <w:rFonts w:hint="eastAsia"/>
+        </w:rPr>
+        <w:t xml:space="preserve">5. US production: some of the shut-in to come back. </w:t>
+      </w:r>
+      <w:r>
+        <w:rPr>
+          <w:rFonts w:hint="eastAsia"/>
+        </w:rPr>
+        <w:t xml:space="preserve">Not sure all of them will. </w:t>
+      </w:r>
+      <w:r>
+        <w:rPr>
+          <w:rFonts w:hint="eastAsia"/>
+        </w:rPr>
+        <w:t xml:space="preserve">May need oil production to go up. </w:t>
+      </w:r>
+    </w:p>
+    <w:p>
+      <w:pPr>
+        <w:rPr>
+          <w:rFonts w:hint="eastAsia"/>
+        </w:rPr>
+      </w:pPr>
+      <w:r>
+        <w:rPr>
+          <w:rFonts w:hint="eastAsia"/>
+        </w:rPr>
+        <w:t>6. Iran: market forgotten this, not relevant at this point in time but?</w:t>
+      </w:r>
+    </w:p>
+    <w:p>
+      <w:pPr>
+        <w:rPr>
+          <w:rFonts w:hint="eastAsia"/>
+        </w:rPr>
+      </w:pPr>
+      <w:r>
+        <w:rPr>
+          <w:rFonts w:hint="eastAsia"/>
+        </w:rPr>
+        <w:t>7. CTA should get out max short positioning in their oil complex.</w:t>
+      </w:r>
+    </w:p>
+    <w:p>
+      <w:pPr>
+        <w:rPr>
+          <w:rFonts w:hint="eastAsia"/>
+        </w:rPr>
+      </w:pPr>
+    </w:p>
+    <w:p>
+      <w:pPr>
+        <w:rPr>
+          <w:rFonts w:hint="eastAsia"/>
+        </w:rPr>
+      </w:pPr>
+      <w:r>
+        <w:rPr>
+          <w:rFonts w:hint="eastAsia"/>
+        </w:rPr>
+        <w:t>Rates:</w:t>
+      </w:r>
+    </w:p>
+    <w:p>
+      <w:pPr>
+        <w:rPr>
+          <w:rFonts w:hint="eastAsia"/>
+        </w:rPr>
+      </w:pPr>
+      <w:r>
+        <w:rPr>
+          <w:rFonts w:hint="eastAsia"/>
+        </w:rPr>
+        <w:t>1. New 20 year auction this W</w:t>
+      </w:r>
+      <w:r>
+        <w:rPr>
+          <w:rFonts w:hint="eastAsia"/>
+        </w:rPr>
+        <w:t xml:space="preserve">ednesday. </w:t>
+      </w:r>
+    </w:p>
+    <w:p>
+      <w:pPr>
+        <w:rPr>
+          <w:rFonts w:hint="eastAsia"/>
+        </w:rPr>
+      </w:pPr>
+      <w:r>
+        <w:rPr>
+          <w:rFonts w:hint="eastAsia"/>
+        </w:rPr>
+        <w:t xml:space="preserve">2. BOE: negative interest rate over the weekend. </w:t>
+      </w:r>
+    </w:p>
+    <w:p>
+      <w:r>
+        <w:rPr>
+          <w:rFonts w:hint="eastAsia"/>
+        </w:rPr>
+        <w:t xml:space="preserve">3. </w:t>
       </w:r>
     </w:p>
     <w:sectPr>

</xml_diff>

<commit_message>
adding more to EMFX doc
</commit_message>
<xml_diff>
--- a/Caxton/script and emails/daily market recap.docx
+++ b/Caxton/script and emails/daily market recap.docx
@@ -3,20 +3,36 @@
 <w:document xmlns:ve="http://schemas.openxmlformats.org/markup-compatibility/2006" xmlns:o="urn:schemas-microsoft-com:office:office" xmlns:r="http://schemas.openxmlformats.org/officeDocument/2006/relationships" xmlns:m="http://schemas.openxmlformats.org/officeDocument/2006/math" xmlns:v="urn:schemas-microsoft-com:vml" xmlns:wp="http://schemas.openxmlformats.org/drawingml/2006/wordprocessingDrawing" xmlns:w10="urn:schemas-microsoft-com:office:word" xmlns:w="http://schemas.openxmlformats.org/wordprocessingml/2006/main" xmlns:wne="http://schemas.microsoft.com/office/word/2006/wordml">
   <w:body>
     <w:p>
-      <w:r>
-        <w:rPr>
-          <w:rFonts w:hint="eastAsia"/>
-        </w:rPr>
-        <w:t>OIl market recap</w:t>
-      </w:r>
-    </w:p>
-    <w:p>
-      <w:r>
-        <w:rPr>
-          <w:rFonts w:hint="eastAsia"/>
-        </w:rPr>
-        <w:t>physical constraints, fundamental, trading dynamcis</w:t>
-      </w:r>
+      <w:proofErr w:type="spellStart"/>
+      <w:r>
+        <w:rPr>
+          <w:rFonts w:hint="eastAsia"/>
+        </w:rPr>
+        <w:t>OIl</w:t>
+      </w:r>
+      <w:proofErr w:type="spellEnd"/>
+      <w:r>
+        <w:rPr>
+          <w:rFonts w:hint="eastAsia"/>
+        </w:rPr>
+        <w:t xml:space="preserve"> market recap</w:t>
+      </w:r>
+    </w:p>
+    <w:p>
+      <w:r>
+        <w:rPr>
+          <w:rFonts w:hint="eastAsia"/>
+        </w:rPr>
+        <w:t xml:space="preserve">physical constraints, fundamental, trading </w:t>
+      </w:r>
+      <w:proofErr w:type="spellStart"/>
+      <w:r>
+        <w:rPr>
+          <w:rFonts w:hint="eastAsia"/>
+        </w:rPr>
+        <w:t>dynamcis</w:t>
+      </w:r>
+      <w:proofErr w:type="spellEnd"/>
     </w:p>
     <w:p>
       <w:r>
@@ -215,7 +231,35 @@
         <w:rPr>
           <w:rFonts w:hint="eastAsia"/>
         </w:rPr>
-        <w:t>super contago curve. 98 cloest to current environ. price war, Asian financial crisis</w:t>
+        <w:t xml:space="preserve">super </w:t>
+      </w:r>
+      <w:proofErr w:type="spellStart"/>
+      <w:r>
+        <w:rPr>
+          <w:rFonts w:hint="eastAsia"/>
+        </w:rPr>
+        <w:t>contago</w:t>
+      </w:r>
+      <w:proofErr w:type="spellEnd"/>
+      <w:r>
+        <w:rPr>
+          <w:rFonts w:hint="eastAsia"/>
+        </w:rPr>
+        <w:t xml:space="preserve"> curve. 98 </w:t>
+      </w:r>
+      <w:proofErr w:type="spellStart"/>
+      <w:r>
+        <w:rPr>
+          <w:rFonts w:hint="eastAsia"/>
+        </w:rPr>
+        <w:t>cloest</w:t>
+      </w:r>
+      <w:proofErr w:type="spellEnd"/>
+      <w:r>
+        <w:rPr>
+          <w:rFonts w:hint="eastAsia"/>
+        </w:rPr>
+        <w:t xml:space="preserve"> to current environ. price war, Asian financial crisis</w:t>
       </w:r>
     </w:p>
     <w:p>
@@ -327,7 +371,21 @@
         <w:rPr>
           <w:rFonts w:hint="eastAsia"/>
         </w:rPr>
-        <w:t>outlook: 20 dollars pb near term</w:t>
+        <w:t xml:space="preserve">outlook: 20 dollars </w:t>
+      </w:r>
+      <w:proofErr w:type="spellStart"/>
+      <w:r>
+        <w:rPr>
+          <w:rFonts w:hint="eastAsia"/>
+        </w:rPr>
+        <w:t>pb</w:t>
+      </w:r>
+      <w:proofErr w:type="spellEnd"/>
+      <w:r>
+        <w:rPr>
+          <w:rFonts w:hint="eastAsia"/>
+        </w:rPr>
+        <w:t xml:space="preserve"> near term</w:t>
       </w:r>
     </w:p>
     <w:p>
@@ -407,8 +465,30 @@
         <w:rPr>
           <w:rFonts w:hint="eastAsia"/>
         </w:rPr>
-        <w:t>gasoline, desial suturation</w:t>
-      </w:r>
+        <w:t xml:space="preserve">gasoline, </w:t>
+      </w:r>
+      <w:proofErr w:type="spellStart"/>
+      <w:r>
+        <w:rPr>
+          <w:rFonts w:hint="eastAsia"/>
+        </w:rPr>
+        <w:t>desial</w:t>
+      </w:r>
+      <w:proofErr w:type="spellEnd"/>
+      <w:r>
+        <w:rPr>
+          <w:rFonts w:hint="eastAsia"/>
+        </w:rPr>
+        <w:t xml:space="preserve"> </w:t>
+      </w:r>
+      <w:proofErr w:type="spellStart"/>
+      <w:r>
+        <w:rPr>
+          <w:rFonts w:hint="eastAsia"/>
+        </w:rPr>
+        <w:t>suturation</w:t>
+      </w:r>
+      <w:proofErr w:type="spellEnd"/>
     </w:p>
     <w:p>
       <w:pPr>
@@ -532,11 +612,19 @@
       </w:r>
     </w:p>
     <w:p>
-      <w:r>
-        <w:rPr>
-          <w:rFonts w:hint="eastAsia"/>
-        </w:rPr>
-        <w:t>stabilisation on the sequential basis from last month. External demand evolution. China r</w:t>
+      <w:proofErr w:type="spellStart"/>
+      <w:r>
+        <w:rPr>
+          <w:rFonts w:hint="eastAsia"/>
+        </w:rPr>
+        <w:t>stabilisation</w:t>
+      </w:r>
+      <w:proofErr w:type="spellEnd"/>
+      <w:r>
+        <w:rPr>
+          <w:rFonts w:hint="eastAsia"/>
+        </w:rPr>
+        <w:t xml:space="preserve"> on the sequential basis from last month. External demand evolution. China r</w:t>
       </w:r>
       <w:r>
         <w:rPr>
@@ -550,7 +638,21 @@
         <w:rPr>
           <w:rFonts w:hint="eastAsia"/>
         </w:rPr>
-        <w:t xml:space="preserve">European pmi: flash number revised down. below financial crisis. </w:t>
+        <w:t xml:space="preserve">European </w:t>
+      </w:r>
+      <w:proofErr w:type="spellStart"/>
+      <w:r>
+        <w:rPr>
+          <w:rFonts w:hint="eastAsia"/>
+        </w:rPr>
+        <w:t>pmi</w:t>
+      </w:r>
+      <w:proofErr w:type="spellEnd"/>
+      <w:r>
+        <w:rPr>
+          <w:rFonts w:hint="eastAsia"/>
+        </w:rPr>
+        <w:t xml:space="preserve">: flash number revised down. below financial crisis. </w:t>
       </w:r>
     </w:p>
     <w:p>
@@ -572,7 +674,21 @@
         <w:rPr>
           <w:rFonts w:hint="eastAsia"/>
         </w:rPr>
-        <w:t>2. programme to support companies</w:t>
+        <w:t xml:space="preserve">2. </w:t>
+      </w:r>
+      <w:proofErr w:type="spellStart"/>
+      <w:r>
+        <w:rPr>
+          <w:rFonts w:hint="eastAsia"/>
+        </w:rPr>
+        <w:t>programme</w:t>
+      </w:r>
+      <w:proofErr w:type="spellEnd"/>
+      <w:r>
+        <w:rPr>
+          <w:rFonts w:hint="eastAsia"/>
+        </w:rPr>
+        <w:t xml:space="preserve"> to support companies</w:t>
       </w:r>
     </w:p>
     <w:p>
@@ -588,7 +704,21 @@
         <w:rPr>
           <w:rFonts w:hint="eastAsia"/>
         </w:rPr>
-        <w:t>- US Pompeo ease sanctions on Iran. Bearish thing in general.</w:t>
+        <w:t xml:space="preserve">- US </w:t>
+      </w:r>
+      <w:proofErr w:type="spellStart"/>
+      <w:r>
+        <w:rPr>
+          <w:rFonts w:hint="eastAsia"/>
+        </w:rPr>
+        <w:t>Pompeo</w:t>
+      </w:r>
+      <w:proofErr w:type="spellEnd"/>
+      <w:r>
+        <w:rPr>
+          <w:rFonts w:hint="eastAsia"/>
+        </w:rPr>
+        <w:t xml:space="preserve"> ease sanctions on Iran. Bearish thing in general.</w:t>
       </w:r>
     </w:p>
     <w:p>
@@ -644,7 +774,21 @@
         <w:rPr>
           <w:rFonts w:hint="eastAsia"/>
         </w:rPr>
-        <w:t>service Pmi. 23.5 better than the consensus.</w:t>
+        <w:t xml:space="preserve">service </w:t>
+      </w:r>
+      <w:proofErr w:type="spellStart"/>
+      <w:r>
+        <w:rPr>
+          <w:rFonts w:hint="eastAsia"/>
+        </w:rPr>
+        <w:t>Pmi</w:t>
+      </w:r>
+      <w:proofErr w:type="spellEnd"/>
+      <w:r>
+        <w:rPr>
+          <w:rFonts w:hint="eastAsia"/>
+        </w:rPr>
+        <w:t>. 23.5 better than the consensus.</w:t>
       </w:r>
     </w:p>
     <w:p>
@@ -881,11 +1025,19 @@
         </w:numPr>
         <w:ind w:firstLineChars="0"/>
       </w:pPr>
-      <w:r>
-        <w:rPr>
-          <w:rFonts w:hint="eastAsia"/>
-        </w:rPr>
-        <w:t>libor expected to lower</w:t>
+      <w:proofErr w:type="spellStart"/>
+      <w:r>
+        <w:rPr>
+          <w:rFonts w:hint="eastAsia"/>
+        </w:rPr>
+        <w:t>libor</w:t>
+      </w:r>
+      <w:proofErr w:type="spellEnd"/>
+      <w:r>
+        <w:rPr>
+          <w:rFonts w:hint="eastAsia"/>
+        </w:rPr>
+        <w:t xml:space="preserve"> expected to lower</w:t>
       </w:r>
     </w:p>
     <w:p/>
@@ -1019,7 +1171,21 @@
           <w:rFonts w:hint="eastAsia"/>
         </w:rPr>
         <w:lastRenderedPageBreak/>
-        <w:t>6. labour market and credit market damage different.</w:t>
+        <w:t xml:space="preserve">6. </w:t>
+      </w:r>
+      <w:proofErr w:type="spellStart"/>
+      <w:r>
+        <w:rPr>
+          <w:rFonts w:hint="eastAsia"/>
+        </w:rPr>
+        <w:t>labour</w:t>
+      </w:r>
+      <w:proofErr w:type="spellEnd"/>
+      <w:r>
+        <w:rPr>
+          <w:rFonts w:hint="eastAsia"/>
+        </w:rPr>
+        <w:t xml:space="preserve"> market and credit market damage different.</w:t>
       </w:r>
     </w:p>
     <w:p>
@@ -1035,15 +1201,43 @@
         <w:rPr>
           <w:rFonts w:hint="eastAsia"/>
         </w:rPr>
-        <w:t>8. Western europe even more</w:t>
-      </w:r>
-    </w:p>
-    <w:p>
-      <w:r>
-        <w:rPr>
-          <w:rFonts w:hint="eastAsia"/>
-        </w:rPr>
-        <w:t xml:space="preserve">9. Set for rebound in mid year, 13% annualised globally. </w:t>
+        <w:t xml:space="preserve">8. Western </w:t>
+      </w:r>
+      <w:proofErr w:type="spellStart"/>
+      <w:r>
+        <w:rPr>
+          <w:rFonts w:hint="eastAsia"/>
+        </w:rPr>
+        <w:t>europe</w:t>
+      </w:r>
+      <w:proofErr w:type="spellEnd"/>
+      <w:r>
+        <w:rPr>
+          <w:rFonts w:hint="eastAsia"/>
+        </w:rPr>
+        <w:t xml:space="preserve"> even more</w:t>
+      </w:r>
+    </w:p>
+    <w:p>
+      <w:r>
+        <w:rPr>
+          <w:rFonts w:hint="eastAsia"/>
+        </w:rPr>
+        <w:t xml:space="preserve">9. Set for rebound in mid year, 13% </w:t>
+      </w:r>
+      <w:proofErr w:type="spellStart"/>
+      <w:r>
+        <w:rPr>
+          <w:rFonts w:hint="eastAsia"/>
+        </w:rPr>
+        <w:t>annualised</w:t>
+      </w:r>
+      <w:proofErr w:type="spellEnd"/>
+      <w:r>
+        <w:rPr>
+          <w:rFonts w:hint="eastAsia"/>
+        </w:rPr>
+        <w:t xml:space="preserve"> globally. </w:t>
       </w:r>
     </w:p>
     <w:p>
@@ -1059,31 +1253,143 @@
         <w:rPr>
           <w:rFonts w:hint="eastAsia"/>
         </w:rPr>
-        <w:t>11. Credit is going to a onging problem here.</w:t>
-      </w:r>
-    </w:p>
-    <w:p>
-      <w:r>
-        <w:rPr>
-          <w:rFonts w:hint="eastAsia"/>
-        </w:rPr>
-        <w:t>12. Rebound: how succesful in containing the virus, financial stress.</w:t>
-      </w:r>
-    </w:p>
-    <w:p>
-      <w:r>
-        <w:rPr>
-          <w:rFonts w:hint="eastAsia"/>
-        </w:rPr>
-        <w:t xml:space="preserve">13. 12% GDP fiscal stimulus. Package. 300bn to mortality. 3 most improtant, FBA programme, unemplotmeny. Will support consumption. 3Q perhaps. </w:t>
-      </w:r>
-    </w:p>
-    <w:p>
-      <w:r>
-        <w:rPr>
-          <w:rFonts w:hint="eastAsia"/>
-        </w:rPr>
-        <w:t xml:space="preserve">14. ow equities, uw bonds. Flushing positionings. </w:t>
+        <w:t xml:space="preserve">11. Credit is going to a </w:t>
+      </w:r>
+      <w:proofErr w:type="spellStart"/>
+      <w:r>
+        <w:rPr>
+          <w:rFonts w:hint="eastAsia"/>
+        </w:rPr>
+        <w:t>onging</w:t>
+      </w:r>
+      <w:proofErr w:type="spellEnd"/>
+      <w:r>
+        <w:rPr>
+          <w:rFonts w:hint="eastAsia"/>
+        </w:rPr>
+        <w:t xml:space="preserve"> problem here.</w:t>
+      </w:r>
+    </w:p>
+    <w:p>
+      <w:r>
+        <w:rPr>
+          <w:rFonts w:hint="eastAsia"/>
+        </w:rPr>
+        <w:t xml:space="preserve">12. Rebound: how </w:t>
+      </w:r>
+      <w:proofErr w:type="spellStart"/>
+      <w:r>
+        <w:rPr>
+          <w:rFonts w:hint="eastAsia"/>
+        </w:rPr>
+        <w:t>succesful</w:t>
+      </w:r>
+      <w:proofErr w:type="spellEnd"/>
+      <w:r>
+        <w:rPr>
+          <w:rFonts w:hint="eastAsia"/>
+        </w:rPr>
+        <w:t xml:space="preserve"> in containing the virus, financial stress.</w:t>
+      </w:r>
+    </w:p>
+    <w:p>
+      <w:r>
+        <w:rPr>
+          <w:rFonts w:hint="eastAsia"/>
+        </w:rPr>
+        <w:t xml:space="preserve">13. 12% GDP fiscal stimulus. Package. 300bn to mortality. 3 most </w:t>
+      </w:r>
+      <w:proofErr w:type="spellStart"/>
+      <w:r>
+        <w:rPr>
+          <w:rFonts w:hint="eastAsia"/>
+        </w:rPr>
+        <w:t>improtant</w:t>
+      </w:r>
+      <w:proofErr w:type="spellEnd"/>
+      <w:r>
+        <w:rPr>
+          <w:rFonts w:hint="eastAsia"/>
+        </w:rPr>
+        <w:t xml:space="preserve">, FBA </w:t>
+      </w:r>
+      <w:proofErr w:type="spellStart"/>
+      <w:r>
+        <w:rPr>
+          <w:rFonts w:hint="eastAsia"/>
+        </w:rPr>
+        <w:t>programme</w:t>
+      </w:r>
+      <w:proofErr w:type="spellEnd"/>
+      <w:r>
+        <w:rPr>
+          <w:rFonts w:hint="eastAsia"/>
+        </w:rPr>
+        <w:t xml:space="preserve">, </w:t>
+      </w:r>
+      <w:proofErr w:type="spellStart"/>
+      <w:r>
+        <w:rPr>
+          <w:rFonts w:hint="eastAsia"/>
+        </w:rPr>
+        <w:t>unemplotmeny</w:t>
+      </w:r>
+      <w:proofErr w:type="spellEnd"/>
+      <w:r>
+        <w:rPr>
+          <w:rFonts w:hint="eastAsia"/>
+        </w:rPr>
+        <w:t xml:space="preserve">. Will support consumption. 3Q perhaps. </w:t>
+      </w:r>
+    </w:p>
+    <w:p>
+      <w:r>
+        <w:rPr>
+          <w:rFonts w:hint="eastAsia"/>
+        </w:rPr>
+        <w:t xml:space="preserve">14. </w:t>
+      </w:r>
+      <w:proofErr w:type="spellStart"/>
+      <w:r>
+        <w:rPr>
+          <w:rFonts w:hint="eastAsia"/>
+        </w:rPr>
+        <w:t>ow</w:t>
+      </w:r>
+      <w:proofErr w:type="spellEnd"/>
+      <w:r>
+        <w:rPr>
+          <w:rFonts w:hint="eastAsia"/>
+        </w:rPr>
+        <w:t xml:space="preserve"> equities, </w:t>
+      </w:r>
+      <w:proofErr w:type="spellStart"/>
+      <w:r>
+        <w:rPr>
+          <w:rFonts w:hint="eastAsia"/>
+        </w:rPr>
+        <w:t>uw</w:t>
+      </w:r>
+      <w:proofErr w:type="spellEnd"/>
+      <w:r>
+        <w:rPr>
+          <w:rFonts w:hint="eastAsia"/>
+        </w:rPr>
+        <w:t xml:space="preserve"> bonds. Flushing </w:t>
+      </w:r>
+      <w:proofErr w:type="spellStart"/>
+      <w:r>
+        <w:rPr>
+          <w:rFonts w:hint="eastAsia"/>
+        </w:rPr>
+        <w:t>positionings</w:t>
+      </w:r>
+      <w:proofErr w:type="spellEnd"/>
+      <w:r>
+        <w:rPr>
+          <w:rFonts w:hint="eastAsia"/>
+        </w:rPr>
+        <w:t xml:space="preserve">. </w:t>
       </w:r>
     </w:p>
     <w:p>
@@ -1099,7 +1405,21 @@
         <w:rPr>
           <w:rFonts w:hint="eastAsia"/>
         </w:rPr>
-        <w:t>16. When will the economy reopen? Uni of Washington.</w:t>
+        <w:t xml:space="preserve">16. When will the economy reopen? </w:t>
+      </w:r>
+      <w:proofErr w:type="spellStart"/>
+      <w:r>
+        <w:rPr>
+          <w:rFonts w:hint="eastAsia"/>
+        </w:rPr>
+        <w:t>Uni</w:t>
+      </w:r>
+      <w:proofErr w:type="spellEnd"/>
+      <w:r>
+        <w:rPr>
+          <w:rFonts w:hint="eastAsia"/>
+        </w:rPr>
+        <w:t xml:space="preserve"> of Washington.</w:t>
       </w:r>
     </w:p>
     <w:p>
@@ -1123,7 +1443,21 @@
         <w:rPr>
           <w:rFonts w:hint="eastAsia"/>
         </w:rPr>
-        <w:t xml:space="preserve">19. 4 weeks to normalised, some limited reopen. </w:t>
+        <w:t xml:space="preserve">19. 4 weeks to </w:t>
+      </w:r>
+      <w:proofErr w:type="spellStart"/>
+      <w:r>
+        <w:rPr>
+          <w:rFonts w:hint="eastAsia"/>
+        </w:rPr>
+        <w:t>normalised</w:t>
+      </w:r>
+      <w:proofErr w:type="spellEnd"/>
+      <w:r>
+        <w:rPr>
+          <w:rFonts w:hint="eastAsia"/>
+        </w:rPr>
+        <w:t xml:space="preserve">, some limited reopen. </w:t>
       </w:r>
     </w:p>
     <w:p>
@@ -1139,7 +1473,35 @@
         <w:rPr>
           <w:rFonts w:hint="eastAsia"/>
         </w:rPr>
-        <w:t xml:space="preserve">21. growth vs value. Perf differential. </w:t>
+        <w:t xml:space="preserve">21. growth </w:t>
+      </w:r>
+      <w:proofErr w:type="spellStart"/>
+      <w:r>
+        <w:rPr>
+          <w:rFonts w:hint="eastAsia"/>
+        </w:rPr>
+        <w:t>vs</w:t>
+      </w:r>
+      <w:proofErr w:type="spellEnd"/>
+      <w:r>
+        <w:rPr>
+          <w:rFonts w:hint="eastAsia"/>
+        </w:rPr>
+        <w:t xml:space="preserve"> value. </w:t>
+      </w:r>
+      <w:proofErr w:type="spellStart"/>
+      <w:r>
+        <w:rPr>
+          <w:rFonts w:hint="eastAsia"/>
+        </w:rPr>
+        <w:t>Perf</w:t>
+      </w:r>
+      <w:proofErr w:type="spellEnd"/>
+      <w:r>
+        <w:rPr>
+          <w:rFonts w:hint="eastAsia"/>
+        </w:rPr>
+        <w:t xml:space="preserve"> differential. </w:t>
       </w:r>
       <w:r>
         <w:rPr>
@@ -1200,23 +1562,65 @@
         <w:rPr>
           <w:rFonts w:hint="eastAsia"/>
         </w:rPr>
-        <w:t>4. BoJo: household concerns</w:t>
-      </w:r>
-    </w:p>
-    <w:p>
-      <w:r>
-        <w:rPr>
-          <w:rFonts w:hint="eastAsia"/>
-        </w:rPr>
-        <w:t>5. German finance Minister. Nowhere near Eurozonecrisis? Money only for virus related. No tangible progress on a package when the crisis is over.</w:t>
-      </w:r>
-    </w:p>
-    <w:p>
-      <w:r>
-        <w:rPr>
-          <w:rFonts w:hint="eastAsia"/>
-        </w:rPr>
-        <w:t>6. Should be ok to patch over thing in the near term. Solitary?? EU conmission?</w:t>
+        <w:t xml:space="preserve">4. </w:t>
+      </w:r>
+      <w:proofErr w:type="spellStart"/>
+      <w:r>
+        <w:rPr>
+          <w:rFonts w:hint="eastAsia"/>
+        </w:rPr>
+        <w:t>BoJo</w:t>
+      </w:r>
+      <w:proofErr w:type="spellEnd"/>
+      <w:r>
+        <w:rPr>
+          <w:rFonts w:hint="eastAsia"/>
+        </w:rPr>
+        <w:t>: household concerns</w:t>
+      </w:r>
+    </w:p>
+    <w:p>
+      <w:r>
+        <w:rPr>
+          <w:rFonts w:hint="eastAsia"/>
+        </w:rPr>
+        <w:t xml:space="preserve">5. German finance Minister. Nowhere near </w:t>
+      </w:r>
+      <w:proofErr w:type="spellStart"/>
+      <w:r>
+        <w:rPr>
+          <w:rFonts w:hint="eastAsia"/>
+        </w:rPr>
+        <w:t>Eurozonecrisis</w:t>
+      </w:r>
+      <w:proofErr w:type="spellEnd"/>
+      <w:r>
+        <w:rPr>
+          <w:rFonts w:hint="eastAsia"/>
+        </w:rPr>
+        <w:t>? Money only for virus related. No tangible progress on a package when the crisis is over.</w:t>
+      </w:r>
+    </w:p>
+    <w:p>
+      <w:r>
+        <w:rPr>
+          <w:rFonts w:hint="eastAsia"/>
+        </w:rPr>
+        <w:t xml:space="preserve">6. Should be ok to patch over thing in the near term. Solitary?? EU </w:t>
+      </w:r>
+      <w:proofErr w:type="spellStart"/>
+      <w:r>
+        <w:rPr>
+          <w:rFonts w:hint="eastAsia"/>
+        </w:rPr>
+        <w:t>conmission</w:t>
+      </w:r>
+      <w:proofErr w:type="spellEnd"/>
+      <w:r>
+        <w:rPr>
+          <w:rFonts w:hint="eastAsia"/>
+        </w:rPr>
+        <w:t>?</w:t>
       </w:r>
     </w:p>
     <w:p/>
@@ -1326,7 +1730,21 @@
           <w:rFonts w:hint="eastAsia"/>
         </w:rPr>
         <w:lastRenderedPageBreak/>
-        <w:t>2. Compromise is at hand. Hopefully easter from Germany.</w:t>
+        <w:t xml:space="preserve">2. Compromise is at hand. Hopefully </w:t>
+      </w:r>
+      <w:proofErr w:type="spellStart"/>
+      <w:r>
+        <w:rPr>
+          <w:rFonts w:hint="eastAsia"/>
+        </w:rPr>
+        <w:t>easter</w:t>
+      </w:r>
+      <w:proofErr w:type="spellEnd"/>
+      <w:r>
+        <w:rPr>
+          <w:rFonts w:hint="eastAsia"/>
+        </w:rPr>
+        <w:t xml:space="preserve"> from Germany.</w:t>
       </w:r>
     </w:p>
     <w:p>
@@ -1342,7 +1760,21 @@
         <w:rPr>
           <w:rFonts w:hint="eastAsia"/>
         </w:rPr>
-        <w:t>4. Prob OK in near term.</w:t>
+        <w:t xml:space="preserve">4. </w:t>
+      </w:r>
+      <w:proofErr w:type="spellStart"/>
+      <w:r>
+        <w:rPr>
+          <w:rFonts w:hint="eastAsia"/>
+        </w:rPr>
+        <w:t>Prob</w:t>
+      </w:r>
+      <w:proofErr w:type="spellEnd"/>
+      <w:r>
+        <w:rPr>
+          <w:rFonts w:hint="eastAsia"/>
+        </w:rPr>
+        <w:t xml:space="preserve"> OK in near term.</w:t>
       </w:r>
     </w:p>
     <w:p>
@@ -1358,7 +1790,21 @@
         <w:rPr>
           <w:rFonts w:hint="eastAsia"/>
         </w:rPr>
-        <w:t>6. Lufthansa worse case senario out there, cut 25% by Oct?</w:t>
+        <w:t xml:space="preserve">6. Lufthansa worse case </w:t>
+      </w:r>
+      <w:proofErr w:type="spellStart"/>
+      <w:r>
+        <w:rPr>
+          <w:rFonts w:hint="eastAsia"/>
+        </w:rPr>
+        <w:t>senario</w:t>
+      </w:r>
+      <w:proofErr w:type="spellEnd"/>
+      <w:r>
+        <w:rPr>
+          <w:rFonts w:hint="eastAsia"/>
+        </w:rPr>
+        <w:t xml:space="preserve"> out there, cut 25% by Oct?</w:t>
       </w:r>
     </w:p>
     <w:p>
@@ -1476,7 +1922,21 @@
         <w:rPr>
           <w:rFonts w:hint="eastAsia"/>
         </w:rPr>
-        <w:t>new programme. Concerns remain.</w:t>
+        <w:t xml:space="preserve">new </w:t>
+      </w:r>
+      <w:proofErr w:type="spellStart"/>
+      <w:r>
+        <w:rPr>
+          <w:rFonts w:hint="eastAsia"/>
+        </w:rPr>
+        <w:t>programme</w:t>
+      </w:r>
+      <w:proofErr w:type="spellEnd"/>
+      <w:r>
+        <w:rPr>
+          <w:rFonts w:hint="eastAsia"/>
+        </w:rPr>
+        <w:t>. Concerns remain.</w:t>
       </w:r>
     </w:p>
     <w:p>
@@ -1498,7 +1958,21 @@
         <w:rPr>
           <w:rFonts w:hint="eastAsia"/>
         </w:rPr>
-        <w:t>7. Report from South Korea, recontracted.</w:t>
+        <w:t xml:space="preserve">7. Report from South Korea, </w:t>
+      </w:r>
+      <w:proofErr w:type="spellStart"/>
+      <w:r>
+        <w:rPr>
+          <w:rFonts w:hint="eastAsia"/>
+        </w:rPr>
+        <w:t>recontracted</w:t>
+      </w:r>
+      <w:proofErr w:type="spellEnd"/>
+      <w:r>
+        <w:rPr>
+          <w:rFonts w:hint="eastAsia"/>
+        </w:rPr>
+        <w:t>.</w:t>
       </w:r>
     </w:p>
     <w:p/>
@@ -1515,7 +1989,21 @@
         <w:rPr>
           <w:rFonts w:hint="eastAsia"/>
         </w:rPr>
-        <w:t>1. OPEC+ today. Tmr G20 energy call. Contribute to the cut.</w:t>
+        <w:t xml:space="preserve">1. OPEC+ today. </w:t>
+      </w:r>
+      <w:proofErr w:type="spellStart"/>
+      <w:r>
+        <w:rPr>
+          <w:rFonts w:hint="eastAsia"/>
+        </w:rPr>
+        <w:t>Tmr</w:t>
+      </w:r>
+      <w:proofErr w:type="spellEnd"/>
+      <w:r>
+        <w:rPr>
+          <w:rFonts w:hint="eastAsia"/>
+        </w:rPr>
+        <w:t xml:space="preserve"> G20 energy call. Contribute to the cut.</w:t>
       </w:r>
     </w:p>
     <w:p>
@@ -1792,7 +2280,21 @@
         <w:rPr>
           <w:rFonts w:hint="eastAsia"/>
         </w:rPr>
-        <w:t>7. 23rd is EU concil meeting. Expect another muddle through. Difficult to see favorable outcome.</w:t>
+        <w:t xml:space="preserve">7. 23rd is EU </w:t>
+      </w:r>
+      <w:proofErr w:type="spellStart"/>
+      <w:r>
+        <w:rPr>
+          <w:rFonts w:hint="eastAsia"/>
+        </w:rPr>
+        <w:t>concil</w:t>
+      </w:r>
+      <w:proofErr w:type="spellEnd"/>
+      <w:r>
+        <w:rPr>
+          <w:rFonts w:hint="eastAsia"/>
+        </w:rPr>
+        <w:t xml:space="preserve"> meeting. Expect another muddle through. Difficult to see favorable outcome.</w:t>
       </w:r>
     </w:p>
     <w:p/>
@@ -1809,7 +2311,21 @@
         <w:rPr>
           <w:rFonts w:hint="eastAsia"/>
         </w:rPr>
-        <w:t>1. IEA report revised down demand. Inline with where the street i</w:t>
+        <w:t xml:space="preserve">1. IEA report revised down demand. </w:t>
+      </w:r>
+      <w:proofErr w:type="spellStart"/>
+      <w:r>
+        <w:rPr>
+          <w:rFonts w:hint="eastAsia"/>
+        </w:rPr>
+        <w:t>Inline</w:t>
+      </w:r>
+      <w:proofErr w:type="spellEnd"/>
+      <w:r>
+        <w:rPr>
+          <w:rFonts w:hint="eastAsia"/>
+        </w:rPr>
+        <w:t xml:space="preserve"> with where the street i</w:t>
       </w:r>
       <w:r>
         <w:rPr>
@@ -1857,7 +2373,21 @@
         <w:rPr>
           <w:rFonts w:hint="eastAsia"/>
         </w:rPr>
-        <w:t>nada, 400 in US, 300 in Brazil. 4m ex-opec to shut in</w:t>
+        <w:t>nada, 400 in US, 300 in Brazil. 4m ex-</w:t>
+      </w:r>
+      <w:proofErr w:type="spellStart"/>
+      <w:r>
+        <w:rPr>
+          <w:rFonts w:hint="eastAsia"/>
+        </w:rPr>
+        <w:t>opec</w:t>
+      </w:r>
+      <w:proofErr w:type="spellEnd"/>
+      <w:r>
+        <w:rPr>
+          <w:rFonts w:hint="eastAsia"/>
+        </w:rPr>
+        <w:t xml:space="preserve"> to shut in</w:t>
       </w:r>
     </w:p>
     <w:p>
@@ -1873,7 +2403,21 @@
         <w:rPr>
           <w:rFonts w:hint="eastAsia"/>
         </w:rPr>
-        <w:t>6. Texas to deicide on 11</w:t>
+        <w:t xml:space="preserve">6. Texas to </w:t>
+      </w:r>
+      <w:proofErr w:type="spellStart"/>
+      <w:r>
+        <w:rPr>
+          <w:rFonts w:hint="eastAsia"/>
+        </w:rPr>
+        <w:t>deicide</w:t>
+      </w:r>
+      <w:proofErr w:type="spellEnd"/>
+      <w:r>
+        <w:rPr>
+          <w:rFonts w:hint="eastAsia"/>
+        </w:rPr>
+        <w:t xml:space="preserve"> on 11</w:t>
       </w:r>
     </w:p>
     <w:p/>
@@ -1898,15 +2442,43 @@
         <w:rPr>
           <w:rFonts w:hint="eastAsia"/>
         </w:rPr>
-        <w:t>2. Zoltan put out his piece.</w:t>
-      </w:r>
-    </w:p>
-    <w:p>
-      <w:r>
-        <w:rPr>
-          <w:rFonts w:hint="eastAsia"/>
-        </w:rPr>
-        <w:t>3. Euribor, curve flattening.</w:t>
+        <w:t xml:space="preserve">2. </w:t>
+      </w:r>
+      <w:proofErr w:type="spellStart"/>
+      <w:r>
+        <w:rPr>
+          <w:rFonts w:hint="eastAsia"/>
+        </w:rPr>
+        <w:t>Zoltan</w:t>
+      </w:r>
+      <w:proofErr w:type="spellEnd"/>
+      <w:r>
+        <w:rPr>
+          <w:rFonts w:hint="eastAsia"/>
+        </w:rPr>
+        <w:t xml:space="preserve"> put out his piece.</w:t>
+      </w:r>
+    </w:p>
+    <w:p>
+      <w:r>
+        <w:rPr>
+          <w:rFonts w:hint="eastAsia"/>
+        </w:rPr>
+        <w:t xml:space="preserve">3. </w:t>
+      </w:r>
+      <w:proofErr w:type="spellStart"/>
+      <w:r>
+        <w:rPr>
+          <w:rFonts w:hint="eastAsia"/>
+        </w:rPr>
+        <w:t>Euribor</w:t>
+      </w:r>
+      <w:proofErr w:type="spellEnd"/>
+      <w:r>
+        <w:rPr>
+          <w:rFonts w:hint="eastAsia"/>
+        </w:rPr>
+        <w:t>, curve flattening.</w:t>
       </w:r>
     </w:p>
     <w:p/>
@@ -1947,7 +2519,21 @@
         <w:rPr>
           <w:rFonts w:hint="eastAsia"/>
         </w:rPr>
-        <w:t xml:space="preserve">4. Largarde: new version on whatever it takes. Longer list of things they can do. </w:t>
+        <w:t xml:space="preserve">4. </w:t>
+      </w:r>
+      <w:proofErr w:type="spellStart"/>
+      <w:r>
+        <w:rPr>
+          <w:rFonts w:hint="eastAsia"/>
+        </w:rPr>
+        <w:t>Largarde</w:t>
+      </w:r>
+      <w:proofErr w:type="spellEnd"/>
+      <w:r>
+        <w:rPr>
+          <w:rFonts w:hint="eastAsia"/>
+        </w:rPr>
+        <w:t xml:space="preserve">: new version on whatever it takes. Longer list of things they can do. </w:t>
       </w:r>
     </w:p>
     <w:p>
@@ -2004,7 +2590,21 @@
         <w:rPr>
           <w:rFonts w:hint="eastAsia"/>
         </w:rPr>
-        <w:t>5. we got some data from EU and US, 3 weeks of lock down. Maybe 30% yoy.</w:t>
+        <w:t xml:space="preserve">5. we got some data from EU and US, 3 weeks of lock down. Maybe 30% </w:t>
+      </w:r>
+      <w:proofErr w:type="spellStart"/>
+      <w:r>
+        <w:rPr>
+          <w:rFonts w:hint="eastAsia"/>
+        </w:rPr>
+        <w:t>yoy</w:t>
+      </w:r>
+      <w:proofErr w:type="spellEnd"/>
+      <w:r>
+        <w:rPr>
+          <w:rFonts w:hint="eastAsia"/>
+        </w:rPr>
+        <w:t>.</w:t>
       </w:r>
     </w:p>
     <w:p>
@@ -2037,7 +2637,21 @@
         <w:rPr>
           <w:rFonts w:hint="eastAsia"/>
         </w:rPr>
-        <w:t xml:space="preserve">2. FT published: a) clear China sceptics. No way to back to business as usual with China. Geopolitical shift certainly in place. b) environmental change. c) European to step up. Government bond. </w:t>
+        <w:t xml:space="preserve">2. FT published: a) clear China </w:t>
+      </w:r>
+      <w:proofErr w:type="spellStart"/>
+      <w:r>
+        <w:rPr>
+          <w:rFonts w:hint="eastAsia"/>
+        </w:rPr>
+        <w:t>sceptics</w:t>
+      </w:r>
+      <w:proofErr w:type="spellEnd"/>
+      <w:r>
+        <w:rPr>
+          <w:rFonts w:hint="eastAsia"/>
+        </w:rPr>
+        <w:t xml:space="preserve">. No way to back to business as usual with China. Geopolitical shift certainly in place. b) environmental change. c) European to step up. Government bond. </w:t>
       </w:r>
     </w:p>
     <w:p/>
@@ -2082,21 +2696,77 @@
         <w:rPr>
           <w:rFonts w:hint="eastAsia"/>
         </w:rPr>
-        <w:t xml:space="preserve"> Saudi Aramco came out, news...</w:t>
-      </w:r>
-    </w:p>
-    <w:p>
-      <w:r>
-        <w:rPr>
-          <w:rFonts w:hint="eastAsia"/>
-        </w:rPr>
-        <w:t>4. China public transportation, planes, down 60% yoy. High way traffic up 40% yoy. Refinery runs hitting record high in China. Massive shift. Apr energy d</w:t>
-      </w:r>
-      <w:r>
-        <w:rPr>
-          <w:rFonts w:hint="eastAsia"/>
-        </w:rPr>
-        <w:t>own 20%. Refineries run up yoy.</w:t>
+        <w:t xml:space="preserve"> Saudi </w:t>
+      </w:r>
+      <w:proofErr w:type="spellStart"/>
+      <w:r>
+        <w:rPr>
+          <w:rFonts w:hint="eastAsia"/>
+        </w:rPr>
+        <w:t>Aramco</w:t>
+      </w:r>
+      <w:proofErr w:type="spellEnd"/>
+      <w:r>
+        <w:rPr>
+          <w:rFonts w:hint="eastAsia"/>
+        </w:rPr>
+        <w:t xml:space="preserve"> came out, news...</w:t>
+      </w:r>
+    </w:p>
+    <w:p>
+      <w:r>
+        <w:rPr>
+          <w:rFonts w:hint="eastAsia"/>
+        </w:rPr>
+        <w:t xml:space="preserve">4. China public transportation, planes, down 60% </w:t>
+      </w:r>
+      <w:proofErr w:type="spellStart"/>
+      <w:r>
+        <w:rPr>
+          <w:rFonts w:hint="eastAsia"/>
+        </w:rPr>
+        <w:t>yoy</w:t>
+      </w:r>
+      <w:proofErr w:type="spellEnd"/>
+      <w:r>
+        <w:rPr>
+          <w:rFonts w:hint="eastAsia"/>
+        </w:rPr>
+        <w:t xml:space="preserve">. High way traffic up 40% </w:t>
+      </w:r>
+      <w:proofErr w:type="spellStart"/>
+      <w:r>
+        <w:rPr>
+          <w:rFonts w:hint="eastAsia"/>
+        </w:rPr>
+        <w:t>yoy</w:t>
+      </w:r>
+      <w:proofErr w:type="spellEnd"/>
+      <w:r>
+        <w:rPr>
+          <w:rFonts w:hint="eastAsia"/>
+        </w:rPr>
+        <w:t>. Refinery runs hitting record high in China. Massive shift. Apr energy d</w:t>
+      </w:r>
+      <w:r>
+        <w:rPr>
+          <w:rFonts w:hint="eastAsia"/>
+        </w:rPr>
+        <w:t xml:space="preserve">own 20%. Refineries run up </w:t>
+      </w:r>
+      <w:proofErr w:type="spellStart"/>
+      <w:r>
+        <w:rPr>
+          <w:rFonts w:hint="eastAsia"/>
+        </w:rPr>
+        <w:t>yoy</w:t>
+      </w:r>
+      <w:proofErr w:type="spellEnd"/>
+      <w:r>
+        <w:rPr>
+          <w:rFonts w:hint="eastAsia"/>
+        </w:rPr>
+        <w:t>.</w:t>
       </w:r>
     </w:p>
     <w:p/>
@@ -2165,7 +2835,21 @@
         <w:rPr>
           <w:rFonts w:hint="eastAsia"/>
         </w:rPr>
-        <w:t>onfirming cushing going to be fu</w:t>
+        <w:t xml:space="preserve">onfirming </w:t>
+      </w:r>
+      <w:proofErr w:type="spellStart"/>
+      <w:r>
+        <w:rPr>
+          <w:rFonts w:hint="eastAsia"/>
+        </w:rPr>
+        <w:t>cushing</w:t>
+      </w:r>
+      <w:proofErr w:type="spellEnd"/>
+      <w:r>
+        <w:rPr>
+          <w:rFonts w:hint="eastAsia"/>
+        </w:rPr>
+        <w:t xml:space="preserve"> going to be fu</w:t>
       </w:r>
       <w:r>
         <w:rPr>
@@ -2218,7 +2902,21 @@
         <w:rPr>
           <w:rFonts w:hint="eastAsia"/>
         </w:rPr>
-        <w:t>4. Mainly a cushing problem.</w:t>
+        <w:t xml:space="preserve">4. Mainly a </w:t>
+      </w:r>
+      <w:proofErr w:type="spellStart"/>
+      <w:r>
+        <w:rPr>
+          <w:rFonts w:hint="eastAsia"/>
+        </w:rPr>
+        <w:t>cushing</w:t>
+      </w:r>
+      <w:proofErr w:type="spellEnd"/>
+      <w:r>
+        <w:rPr>
+          <w:rFonts w:hint="eastAsia"/>
+        </w:rPr>
+        <w:t xml:space="preserve"> problem.</w:t>
       </w:r>
     </w:p>
     <w:p/>
@@ -2324,8 +3022,16 @@
         <w:rPr>
           <w:rFonts w:hint="eastAsia"/>
         </w:rPr>
-        <w:t>1. WTI collapsed -40 dollars pb</w:t>
-      </w:r>
+        <w:t xml:space="preserve">1. WTI collapsed -40 dollars </w:t>
+      </w:r>
+      <w:proofErr w:type="spellStart"/>
+      <w:r>
+        <w:rPr>
+          <w:rFonts w:hint="eastAsia"/>
+        </w:rPr>
+        <w:t>pb</w:t>
+      </w:r>
+      <w:proofErr w:type="spellEnd"/>
     </w:p>
     <w:p>
       <w:r>
@@ -2456,7 +3162,21 @@
         <w:rPr>
           <w:rFonts w:hint="eastAsia"/>
         </w:rPr>
-        <w:t xml:space="preserve">14. The market is sitting here, no boday understands what's going on. </w:t>
+        <w:t xml:space="preserve">14. The market is sitting here, no </w:t>
+      </w:r>
+      <w:proofErr w:type="spellStart"/>
+      <w:r>
+        <w:rPr>
+          <w:rFonts w:hint="eastAsia"/>
+        </w:rPr>
+        <w:t>boday</w:t>
+      </w:r>
+      <w:proofErr w:type="spellEnd"/>
+      <w:r>
+        <w:rPr>
+          <w:rFonts w:hint="eastAsia"/>
+        </w:rPr>
+        <w:t xml:space="preserve"> understands what's going on. </w:t>
       </w:r>
     </w:p>
     <w:p>
@@ -2481,7 +3201,21 @@
         <w:rPr>
           <w:rFonts w:hint="eastAsia"/>
         </w:rPr>
-        <w:t>1. US not very interesting. 15 bn per day</w:t>
+        <w:t xml:space="preserve">1. US not very interesting. 15 </w:t>
+      </w:r>
+      <w:proofErr w:type="spellStart"/>
+      <w:r>
+        <w:rPr>
+          <w:rFonts w:hint="eastAsia"/>
+        </w:rPr>
+        <w:t>bn</w:t>
+      </w:r>
+      <w:proofErr w:type="spellEnd"/>
+      <w:r>
+        <w:rPr>
+          <w:rFonts w:hint="eastAsia"/>
+        </w:rPr>
+        <w:t xml:space="preserve"> per day</w:t>
       </w:r>
     </w:p>
     <w:p>
@@ -2505,15 +3239,43 @@
         <w:rPr>
           <w:rFonts w:hint="eastAsia"/>
         </w:rPr>
-        <w:t>4. funding market behaviour ok?</w:t>
-      </w:r>
-    </w:p>
-    <w:p>
-      <w:r>
-        <w:rPr>
-          <w:rFonts w:hint="eastAsia"/>
-        </w:rPr>
-        <w:t>5. IK(italy bond) spread wider today again. Low expectation heading into the meetings.</w:t>
+        <w:t xml:space="preserve">4. funding market </w:t>
+      </w:r>
+      <w:proofErr w:type="spellStart"/>
+      <w:r>
+        <w:rPr>
+          <w:rFonts w:hint="eastAsia"/>
+        </w:rPr>
+        <w:t>behaviour</w:t>
+      </w:r>
+      <w:proofErr w:type="spellEnd"/>
+      <w:r>
+        <w:rPr>
+          <w:rFonts w:hint="eastAsia"/>
+        </w:rPr>
+        <w:t xml:space="preserve"> ok?</w:t>
+      </w:r>
+    </w:p>
+    <w:p>
+      <w:r>
+        <w:rPr>
+          <w:rFonts w:hint="eastAsia"/>
+        </w:rPr>
+        <w:t>5. IK(</w:t>
+      </w:r>
+      <w:proofErr w:type="spellStart"/>
+      <w:r>
+        <w:rPr>
+          <w:rFonts w:hint="eastAsia"/>
+        </w:rPr>
+        <w:t>italy</w:t>
+      </w:r>
+      <w:proofErr w:type="spellEnd"/>
+      <w:r>
+        <w:rPr>
+          <w:rFonts w:hint="eastAsia"/>
+        </w:rPr>
+        <w:t xml:space="preserve"> bond) spread wider today again. Low expectation heading into the meetings.</w:t>
       </w:r>
     </w:p>
     <w:p/>
@@ -2615,7 +3377,21 @@
         <w:rPr>
           <w:rFonts w:hint="eastAsia"/>
         </w:rPr>
-        <w:t>1. ETFs are trading, the only things that're trading</w:t>
+        <w:t xml:space="preserve">1. ETFs are trading, the only things </w:t>
+      </w:r>
+      <w:proofErr w:type="spellStart"/>
+      <w:r>
+        <w:rPr>
+          <w:rFonts w:hint="eastAsia"/>
+        </w:rPr>
+        <w:t>that're</w:t>
+      </w:r>
+      <w:proofErr w:type="spellEnd"/>
+      <w:r>
+        <w:rPr>
+          <w:rFonts w:hint="eastAsia"/>
+        </w:rPr>
+        <w:t xml:space="preserve"> trading</w:t>
       </w:r>
       <w:r>
         <w:rPr>
@@ -3000,7 +3776,21 @@
         <w:rPr>
           <w:rFonts w:hint="eastAsia"/>
         </w:rPr>
-        <w:t xml:space="preserve">5. East coast lowndown for another month at least. </w:t>
+        <w:t xml:space="preserve">5. East coast </w:t>
+      </w:r>
+      <w:proofErr w:type="spellStart"/>
+      <w:r>
+        <w:rPr>
+          <w:rFonts w:hint="eastAsia"/>
+        </w:rPr>
+        <w:t>lowndown</w:t>
+      </w:r>
+      <w:proofErr w:type="spellEnd"/>
+      <w:r>
+        <w:rPr>
+          <w:rFonts w:hint="eastAsia"/>
+        </w:rPr>
+        <w:t xml:space="preserve"> for another month at least. </w:t>
       </w:r>
     </w:p>
     <w:p/>
@@ -3062,7 +3852,35 @@
         <w:rPr>
           <w:rFonts w:hint="eastAsia"/>
         </w:rPr>
-        <w:t>3. Expect ECB upset the pad. CHange QE programme to a money easing. Rather than a backstop</w:t>
+        <w:t xml:space="preserve">3. Expect ECB upset the pad. </w:t>
+      </w:r>
+      <w:proofErr w:type="spellStart"/>
+      <w:r>
+        <w:rPr>
+          <w:rFonts w:hint="eastAsia"/>
+        </w:rPr>
+        <w:t>CHange</w:t>
+      </w:r>
+      <w:proofErr w:type="spellEnd"/>
+      <w:r>
+        <w:rPr>
+          <w:rFonts w:hint="eastAsia"/>
+        </w:rPr>
+        <w:t xml:space="preserve"> QE </w:t>
+      </w:r>
+      <w:proofErr w:type="spellStart"/>
+      <w:r>
+        <w:rPr>
+          <w:rFonts w:hint="eastAsia"/>
+        </w:rPr>
+        <w:t>programme</w:t>
+      </w:r>
+      <w:proofErr w:type="spellEnd"/>
+      <w:r>
+        <w:rPr>
+          <w:rFonts w:hint="eastAsia"/>
+        </w:rPr>
+        <w:t xml:space="preserve"> to a money easing. Rather than a backstop</w:t>
       </w:r>
     </w:p>
     <w:p>
@@ -3125,7 +3943,21 @@
         <w:rPr>
           <w:rFonts w:hint="eastAsia"/>
         </w:rPr>
-        <w:t>4. Consumer keep borrow money to buy. Corporate side: ECB programmes have helped.</w:t>
+        <w:t xml:space="preserve">4. Consumer keep borrow money to buy. Corporate side: ECB </w:t>
+      </w:r>
+      <w:proofErr w:type="spellStart"/>
+      <w:r>
+        <w:rPr>
+          <w:rFonts w:hint="eastAsia"/>
+        </w:rPr>
+        <w:t>programmes</w:t>
+      </w:r>
+      <w:proofErr w:type="spellEnd"/>
+      <w:r>
+        <w:rPr>
+          <w:rFonts w:hint="eastAsia"/>
+        </w:rPr>
+        <w:t xml:space="preserve"> have helped.</w:t>
       </w:r>
     </w:p>
     <w:p>
@@ -3149,7 +3981,35 @@
         <w:rPr>
           <w:rFonts w:hint="eastAsia"/>
         </w:rPr>
-        <w:t xml:space="preserve">1. Markit pmi: the expansion is only marginal. Weak demand. </w:t>
+        <w:t xml:space="preserve">1. </w:t>
+      </w:r>
+      <w:proofErr w:type="spellStart"/>
+      <w:r>
+        <w:rPr>
+          <w:rFonts w:hint="eastAsia"/>
+        </w:rPr>
+        <w:t>Markit</w:t>
+      </w:r>
+      <w:proofErr w:type="spellEnd"/>
+      <w:r>
+        <w:rPr>
+          <w:rFonts w:hint="eastAsia"/>
+        </w:rPr>
+        <w:t xml:space="preserve"> </w:t>
+      </w:r>
+      <w:proofErr w:type="spellStart"/>
+      <w:r>
+        <w:rPr>
+          <w:rFonts w:hint="eastAsia"/>
+        </w:rPr>
+        <w:t>pmi</w:t>
+      </w:r>
+      <w:proofErr w:type="spellEnd"/>
+      <w:r>
+        <w:rPr>
+          <w:rFonts w:hint="eastAsia"/>
+        </w:rPr>
+        <w:t xml:space="preserve">: the expansion is only marginal. Weak demand. </w:t>
       </w:r>
     </w:p>
     <w:p>
@@ -3256,8 +4116,16 @@
         <w:rPr>
           <w:rFonts w:hint="eastAsia"/>
         </w:rPr>
-        <w:t>4. Physical market: WTI physical cash is trading -20 cents almost contango</w:t>
-      </w:r>
+        <w:t xml:space="preserve">4. Physical market: WTI physical cash is trading -20 cents almost </w:t>
+      </w:r>
+      <w:proofErr w:type="spellStart"/>
+      <w:r>
+        <w:rPr>
+          <w:rFonts w:hint="eastAsia"/>
+        </w:rPr>
+        <w:t>contango</w:t>
+      </w:r>
+      <w:proofErr w:type="spellEnd"/>
       <w:r>
         <w:rPr>
           <w:rFonts w:hint="eastAsia"/>
@@ -3378,6 +4246,7 @@
         </w:rPr>
         <w:t xml:space="preserve">3. </w:t>
       </w:r>
+      <w:proofErr w:type="spellStart"/>
       <w:r>
         <w:rPr>
           <w:rFonts w:hint="eastAsia"/>
@@ -3388,15 +4257,36 @@
         <w:rPr>
           <w:rFonts w:hint="eastAsia"/>
         </w:rPr>
-        <w:t>de performance is catastrophic? PEPP extension? Use flexibility as it can?</w:t>
-      </w:r>
-    </w:p>
-    <w:p>
-      <w:r>
-        <w:rPr>
-          <w:rFonts w:hint="eastAsia"/>
-        </w:rPr>
-        <w:t xml:space="preserve">4. A more generous LTRO will not impact money market. That will decided by the depo rate and excess liquidity there. </w:t>
+        <w:t>de</w:t>
+      </w:r>
+      <w:proofErr w:type="spellEnd"/>
+      <w:r>
+        <w:rPr>
+          <w:rFonts w:hint="eastAsia"/>
+        </w:rPr>
+        <w:t xml:space="preserve"> performance is catastrophic? PEPP extension? Use flexibility as it can?</w:t>
+      </w:r>
+    </w:p>
+    <w:p>
+      <w:r>
+        <w:rPr>
+          <w:rFonts w:hint="eastAsia"/>
+        </w:rPr>
+        <w:t xml:space="preserve">4. A more generous LTRO will not impact money market. That will decided by the </w:t>
+      </w:r>
+      <w:proofErr w:type="spellStart"/>
+      <w:r>
+        <w:rPr>
+          <w:rFonts w:hint="eastAsia"/>
+        </w:rPr>
+        <w:t>depo</w:t>
+      </w:r>
+      <w:proofErr w:type="spellEnd"/>
+      <w:r>
+        <w:rPr>
+          <w:rFonts w:hint="eastAsia"/>
+        </w:rPr>
+        <w:t xml:space="preserve"> rate and excess liquidity there. </w:t>
       </w:r>
     </w:p>
     <w:p>
@@ -3471,7 +4361,35 @@
         <w:rPr>
           <w:rFonts w:hint="eastAsia"/>
         </w:rPr>
-        <w:t>3. Germany will rule on ECB's ?? programme. They should rule in favour. Will get the decision tomorrow.</w:t>
+        <w:t xml:space="preserve">3. Germany will rule on ECB's ?? </w:t>
+      </w:r>
+      <w:proofErr w:type="spellStart"/>
+      <w:r>
+        <w:rPr>
+          <w:rFonts w:hint="eastAsia"/>
+        </w:rPr>
+        <w:t>programme</w:t>
+      </w:r>
+      <w:proofErr w:type="spellEnd"/>
+      <w:r>
+        <w:rPr>
+          <w:rFonts w:hint="eastAsia"/>
+        </w:rPr>
+        <w:t xml:space="preserve">. They should rule in </w:t>
+      </w:r>
+      <w:proofErr w:type="spellStart"/>
+      <w:r>
+        <w:rPr>
+          <w:rFonts w:hint="eastAsia"/>
+        </w:rPr>
+        <w:t>favour</w:t>
+      </w:r>
+      <w:proofErr w:type="spellEnd"/>
+      <w:r>
+        <w:rPr>
+          <w:rFonts w:hint="eastAsia"/>
+        </w:rPr>
+        <w:t>. Will get the decision tomorrow.</w:t>
       </w:r>
     </w:p>
     <w:p>
@@ -3528,7 +4446,21 @@
         <w:rPr>
           <w:rFonts w:hint="eastAsia"/>
         </w:rPr>
-        <w:t>4. US-China thing: new risk to the market.Oil included. Not clear what's going to happen.</w:t>
+        <w:t xml:space="preserve">4. US-China thing: new risk to the </w:t>
+      </w:r>
+      <w:proofErr w:type="spellStart"/>
+      <w:r>
+        <w:rPr>
+          <w:rFonts w:hint="eastAsia"/>
+        </w:rPr>
+        <w:t>market.Oil</w:t>
+      </w:r>
+      <w:proofErr w:type="spellEnd"/>
+      <w:r>
+        <w:rPr>
+          <w:rFonts w:hint="eastAsia"/>
+        </w:rPr>
+        <w:t xml:space="preserve"> included. Not clear what's going to happen.</w:t>
       </w:r>
     </w:p>
     <w:p>
@@ -3646,7 +4578,21 @@
         <w:rPr>
           <w:rFonts w:hint="eastAsia"/>
         </w:rPr>
-        <w:t>r future purchasing programmes.</w:t>
+        <w:t xml:space="preserve">r future purchasing </w:t>
+      </w:r>
+      <w:proofErr w:type="spellStart"/>
+      <w:r>
+        <w:rPr>
+          <w:rFonts w:hint="eastAsia"/>
+        </w:rPr>
+        <w:t>programmes</w:t>
+      </w:r>
+      <w:proofErr w:type="spellEnd"/>
+      <w:r>
+        <w:rPr>
+          <w:rFonts w:hint="eastAsia"/>
+        </w:rPr>
+        <w:t>.</w:t>
       </w:r>
     </w:p>
     <w:p/>
@@ -3817,15 +4763,99 @@
         <w:rPr>
           <w:rFonts w:hint="eastAsia"/>
         </w:rPr>
-        <w:t>4. confidence side: more split: stability in confidence in germany, improvement in italy. Continued deteroriation in france and spain.</w:t>
-      </w:r>
-    </w:p>
-    <w:p>
-      <w:r>
-        <w:rPr>
-          <w:rFonts w:hint="eastAsia"/>
-        </w:rPr>
-        <w:t>5. UK to announce on Sunday, staggered thoughout the summer</w:t>
+        <w:t xml:space="preserve">4. confidence side: more split: stability in confidence in </w:t>
+      </w:r>
+      <w:proofErr w:type="spellStart"/>
+      <w:r>
+        <w:rPr>
+          <w:rFonts w:hint="eastAsia"/>
+        </w:rPr>
+        <w:t>germany</w:t>
+      </w:r>
+      <w:proofErr w:type="spellEnd"/>
+      <w:r>
+        <w:rPr>
+          <w:rFonts w:hint="eastAsia"/>
+        </w:rPr>
+        <w:t xml:space="preserve">, improvement in </w:t>
+      </w:r>
+      <w:proofErr w:type="spellStart"/>
+      <w:r>
+        <w:rPr>
+          <w:rFonts w:hint="eastAsia"/>
+        </w:rPr>
+        <w:t>italy</w:t>
+      </w:r>
+      <w:proofErr w:type="spellEnd"/>
+      <w:r>
+        <w:rPr>
+          <w:rFonts w:hint="eastAsia"/>
+        </w:rPr>
+        <w:t xml:space="preserve">. Continued </w:t>
+      </w:r>
+      <w:proofErr w:type="spellStart"/>
+      <w:r>
+        <w:rPr>
+          <w:rFonts w:hint="eastAsia"/>
+        </w:rPr>
+        <w:t>deteroriation</w:t>
+      </w:r>
+      <w:proofErr w:type="spellEnd"/>
+      <w:r>
+        <w:rPr>
+          <w:rFonts w:hint="eastAsia"/>
+        </w:rPr>
+        <w:t xml:space="preserve"> in </w:t>
+      </w:r>
+      <w:proofErr w:type="spellStart"/>
+      <w:r>
+        <w:rPr>
+          <w:rFonts w:hint="eastAsia"/>
+        </w:rPr>
+        <w:t>france</w:t>
+      </w:r>
+      <w:proofErr w:type="spellEnd"/>
+      <w:r>
+        <w:rPr>
+          <w:rFonts w:hint="eastAsia"/>
+        </w:rPr>
+        <w:t xml:space="preserve"> and </w:t>
+      </w:r>
+      <w:proofErr w:type="spellStart"/>
+      <w:r>
+        <w:rPr>
+          <w:rFonts w:hint="eastAsia"/>
+        </w:rPr>
+        <w:t>spain</w:t>
+      </w:r>
+      <w:proofErr w:type="spellEnd"/>
+      <w:r>
+        <w:rPr>
+          <w:rFonts w:hint="eastAsia"/>
+        </w:rPr>
+        <w:t>.</w:t>
+      </w:r>
+    </w:p>
+    <w:p>
+      <w:r>
+        <w:rPr>
+          <w:rFonts w:hint="eastAsia"/>
+        </w:rPr>
+        <w:t xml:space="preserve">5. UK to announce on Sunday, staggered </w:t>
+      </w:r>
+      <w:proofErr w:type="spellStart"/>
+      <w:r>
+        <w:rPr>
+          <w:rFonts w:hint="eastAsia"/>
+        </w:rPr>
+        <w:t>thoughout</w:t>
+      </w:r>
+      <w:proofErr w:type="spellEnd"/>
+      <w:r>
+        <w:rPr>
+          <w:rFonts w:hint="eastAsia"/>
+        </w:rPr>
+        <w:t xml:space="preserve"> the summer</w:t>
       </w:r>
     </w:p>
     <w:p>
@@ -3922,7 +4952,21 @@
         <w:rPr>
           <w:rFonts w:hint="eastAsia"/>
         </w:rPr>
-        <w:t>2. Fiscal solidarity across europe.</w:t>
+        <w:t xml:space="preserve">2. Fiscal solidarity across </w:t>
+      </w:r>
+      <w:proofErr w:type="spellStart"/>
+      <w:r>
+        <w:rPr>
+          <w:rFonts w:hint="eastAsia"/>
+        </w:rPr>
+        <w:t>europe</w:t>
+      </w:r>
+      <w:proofErr w:type="spellEnd"/>
+      <w:r>
+        <w:rPr>
+          <w:rFonts w:hint="eastAsia"/>
+        </w:rPr>
+        <w:t>.</w:t>
       </w:r>
     </w:p>
     <w:p>
@@ -3946,7 +4990,35 @@
         <w:rPr>
           <w:rFonts w:hint="eastAsia"/>
         </w:rPr>
-        <w:t xml:space="preserve">5. AL: Buying Nowegian Krona with the proceeds? </w:t>
+        <w:t xml:space="preserve">5. AL: Buying </w:t>
+      </w:r>
+      <w:proofErr w:type="spellStart"/>
+      <w:r>
+        <w:rPr>
+          <w:rFonts w:hint="eastAsia"/>
+        </w:rPr>
+        <w:t>Nowegian</w:t>
+      </w:r>
+      <w:proofErr w:type="spellEnd"/>
+      <w:r>
+        <w:rPr>
+          <w:rFonts w:hint="eastAsia"/>
+        </w:rPr>
+        <w:t xml:space="preserve"> </w:t>
+      </w:r>
+      <w:proofErr w:type="spellStart"/>
+      <w:r>
+        <w:rPr>
+          <w:rFonts w:hint="eastAsia"/>
+        </w:rPr>
+        <w:t>Krona</w:t>
+      </w:r>
+      <w:proofErr w:type="spellEnd"/>
+      <w:r>
+        <w:rPr>
+          <w:rFonts w:hint="eastAsia"/>
+        </w:rPr>
+        <w:t xml:space="preserve"> with the proceeds? </w:t>
       </w:r>
     </w:p>
     <w:p/>
@@ -4036,7 +5108,21 @@
         <w:rPr>
           <w:rFonts w:hint="eastAsia"/>
         </w:rPr>
-        <w:t>3. Bankruptcies in Japan up 15% yoy.</w:t>
+        <w:t xml:space="preserve">3. Bankruptcies in Japan up 15% </w:t>
+      </w:r>
+      <w:proofErr w:type="spellStart"/>
+      <w:r>
+        <w:rPr>
+          <w:rFonts w:hint="eastAsia"/>
+        </w:rPr>
+        <w:t>yoy</w:t>
+      </w:r>
+      <w:proofErr w:type="spellEnd"/>
+      <w:r>
+        <w:rPr>
+          <w:rFonts w:hint="eastAsia"/>
+        </w:rPr>
+        <w:t>.</w:t>
       </w:r>
     </w:p>
     <w:p>
@@ -4099,7 +5185,21 @@
         <w:rPr>
           <w:rFonts w:hint="eastAsia"/>
         </w:rPr>
-        <w:t>10. Negative rates in ECB: big paper this morning justify &lt;0 rates. Boosts bank lending of 0.7 yoy.</w:t>
+        <w:t xml:space="preserve">10. Negative rates in ECB: big paper this morning justify &lt;0 rates. Boosts bank lending of 0.7 </w:t>
+      </w:r>
+      <w:proofErr w:type="spellStart"/>
+      <w:r>
+        <w:rPr>
+          <w:rFonts w:hint="eastAsia"/>
+        </w:rPr>
+        <w:t>yoy</w:t>
+      </w:r>
+      <w:proofErr w:type="spellEnd"/>
+      <w:r>
+        <w:rPr>
+          <w:rFonts w:hint="eastAsia"/>
+        </w:rPr>
+        <w:t>.</w:t>
       </w:r>
     </w:p>
     <w:p>
@@ -4144,7 +5244,21 @@
         <w:rPr>
           <w:rFonts w:hint="eastAsia"/>
         </w:rPr>
-        <w:t>Chilling out here for a wti for a week. Additional cut for yesterday Saudi, 1.2 mm per day.</w:t>
+        <w:t xml:space="preserve">Chilling out here for a </w:t>
+      </w:r>
+      <w:proofErr w:type="spellStart"/>
+      <w:r>
+        <w:rPr>
+          <w:rFonts w:hint="eastAsia"/>
+        </w:rPr>
+        <w:t>wti</w:t>
+      </w:r>
+      <w:proofErr w:type="spellEnd"/>
+      <w:r>
+        <w:rPr>
+          <w:rFonts w:hint="eastAsia"/>
+        </w:rPr>
+        <w:t xml:space="preserve"> for a week. Additional cut for yesterday Saudi, 1.2 mm per day.</w:t>
       </w:r>
     </w:p>
     <w:p>
@@ -4176,15 +5290,43 @@
         <w:rPr>
           <w:rFonts w:hint="eastAsia"/>
         </w:rPr>
-        <w:t>5. Other: IEA report on Thursday. Gonna be important to see if the level back up.</w:t>
-      </w:r>
-    </w:p>
-    <w:p>
-      <w:r>
-        <w:rPr>
-          <w:rFonts w:hint="eastAsia"/>
-        </w:rPr>
-        <w:t xml:space="preserve">6. Physical market quite big. 5 year average contango. Brent side quite strong. </w:t>
+        <w:t xml:space="preserve">5. Other: IEA report on Thursday. </w:t>
+      </w:r>
+      <w:proofErr w:type="spellStart"/>
+      <w:r>
+        <w:rPr>
+          <w:rFonts w:hint="eastAsia"/>
+        </w:rPr>
+        <w:t>Gonna</w:t>
+      </w:r>
+      <w:proofErr w:type="spellEnd"/>
+      <w:r>
+        <w:rPr>
+          <w:rFonts w:hint="eastAsia"/>
+        </w:rPr>
+        <w:t xml:space="preserve"> be important to see if the level back up.</w:t>
+      </w:r>
+    </w:p>
+    <w:p>
+      <w:r>
+        <w:rPr>
+          <w:rFonts w:hint="eastAsia"/>
+        </w:rPr>
+        <w:t xml:space="preserve">6. Physical market quite big. 5 year average </w:t>
+      </w:r>
+      <w:proofErr w:type="spellStart"/>
+      <w:r>
+        <w:rPr>
+          <w:rFonts w:hint="eastAsia"/>
+        </w:rPr>
+        <w:t>contango</w:t>
+      </w:r>
+      <w:proofErr w:type="spellEnd"/>
+      <w:r>
+        <w:rPr>
+          <w:rFonts w:hint="eastAsia"/>
+        </w:rPr>
+        <w:t xml:space="preserve">. Brent side quite strong. </w:t>
       </w:r>
     </w:p>
     <w:p>
@@ -4215,7 +5357,21 @@
         <w:rPr>
           <w:rFonts w:hint="eastAsia"/>
         </w:rPr>
-        <w:t>RBNZ last night: didn;t cut rate. Opened to negative rate. Substantial flattening. 1s2s inversion. Priced in negative rate next year. Local banks call for 50 cut this year.</w:t>
+        <w:t xml:space="preserve">RBNZ last night: </w:t>
+      </w:r>
+      <w:proofErr w:type="spellStart"/>
+      <w:r>
+        <w:rPr>
+          <w:rFonts w:hint="eastAsia"/>
+        </w:rPr>
+        <w:t>didn;t</w:t>
+      </w:r>
+      <w:proofErr w:type="spellEnd"/>
+      <w:r>
+        <w:rPr>
+          <w:rFonts w:hint="eastAsia"/>
+        </w:rPr>
+        <w:t xml:space="preserve"> cut rate. Opened to negative rate. Substantial flattening. 1s2s inversion. Priced in negative rate next year. Local banks call for 50 cut this year.</w:t>
       </w:r>
     </w:p>
     <w:p>
@@ -4306,7 +5462,21 @@
         <w:rPr>
           <w:rFonts w:hint="eastAsia"/>
         </w:rPr>
-        <w:t>5. Difficulty in the openning up.</w:t>
+        <w:t xml:space="preserve">5. Difficulty in the </w:t>
+      </w:r>
+      <w:proofErr w:type="spellStart"/>
+      <w:r>
+        <w:rPr>
+          <w:rFonts w:hint="eastAsia"/>
+        </w:rPr>
+        <w:t>openning</w:t>
+      </w:r>
+      <w:proofErr w:type="spellEnd"/>
+      <w:r>
+        <w:rPr>
+          <w:rFonts w:hint="eastAsia"/>
+        </w:rPr>
+        <w:t xml:space="preserve"> up.</w:t>
       </w:r>
     </w:p>
     <w:p>
@@ -4322,7 +5492,35 @@
         <w:rPr>
           <w:rFonts w:hint="eastAsia"/>
         </w:rPr>
-        <w:t>7. 2 themes: the bank will have to elegate the period in support for the gov.</w:t>
+        <w:t xml:space="preserve">7. 2 themes: the bank will have to </w:t>
+      </w:r>
+      <w:proofErr w:type="spellStart"/>
+      <w:r>
+        <w:rPr>
+          <w:rFonts w:hint="eastAsia"/>
+        </w:rPr>
+        <w:t>elegate</w:t>
+      </w:r>
+      <w:proofErr w:type="spellEnd"/>
+      <w:r>
+        <w:rPr>
+          <w:rFonts w:hint="eastAsia"/>
+        </w:rPr>
+        <w:t xml:space="preserve"> the period in support for the </w:t>
+      </w:r>
+      <w:proofErr w:type="spellStart"/>
+      <w:r>
+        <w:rPr>
+          <w:rFonts w:hint="eastAsia"/>
+        </w:rPr>
+        <w:t>gov</w:t>
+      </w:r>
+      <w:proofErr w:type="spellEnd"/>
+      <w:r>
+        <w:rPr>
+          <w:rFonts w:hint="eastAsia"/>
+        </w:rPr>
+        <w:t>.</w:t>
       </w:r>
     </w:p>
     <w:p>
@@ -4434,11 +5632,6 @@
       </w:r>
     </w:p>
     <w:p>
-      <w:pPr>
-        <w:rPr>
-          <w:rFonts w:hint="eastAsia"/>
-        </w:rPr>
-      </w:pPr>
       <w:r>
         <w:rPr>
           <w:rFonts w:hint="eastAsia"/>
@@ -4453,19 +5646,8 @@
         <w:t xml:space="preserve"> </w:t>
       </w:r>
     </w:p>
-    <w:p>
-      <w:pPr>
-        <w:rPr>
-          <w:rFonts w:hint="eastAsia"/>
-        </w:rPr>
-      </w:pPr>
-    </w:p>
-    <w:p>
-      <w:pPr>
-        <w:rPr>
-          <w:rFonts w:hint="eastAsia"/>
-        </w:rPr>
-      </w:pPr>
+    <w:p/>
+    <w:p>
       <w:r>
         <w:rPr>
           <w:rFonts w:hint="eastAsia"/>
@@ -4474,11 +5656,6 @@
       </w:r>
     </w:p>
     <w:p>
-      <w:pPr>
-        <w:rPr>
-          <w:rFonts w:hint="eastAsia"/>
-        </w:rPr>
-      </w:pPr>
       <w:r>
         <w:rPr>
           <w:rFonts w:hint="eastAsia"/>
@@ -4487,11 +5664,6 @@
       </w:r>
     </w:p>
     <w:p>
-      <w:pPr>
-        <w:rPr>
-          <w:rFonts w:hint="eastAsia"/>
-        </w:rPr>
-      </w:pPr>
       <w:r>
         <w:rPr>
           <w:rFonts w:hint="eastAsia"/>
@@ -4500,11 +5672,6 @@
       </w:r>
     </w:p>
     <w:p>
-      <w:pPr>
-        <w:rPr>
-          <w:rFonts w:hint="eastAsia"/>
-        </w:rPr>
-      </w:pPr>
       <w:r>
         <w:rPr>
           <w:rFonts w:hint="eastAsia"/>
@@ -4513,31 +5680,29 @@
       </w:r>
     </w:p>
     <w:p>
-      <w:pPr>
-        <w:rPr>
-          <w:rFonts w:hint="eastAsia"/>
-        </w:rPr>
-      </w:pPr>
-      <w:r>
-        <w:rPr>
-          <w:rFonts w:hint="eastAsia"/>
-        </w:rPr>
-        <w:t>4. Bundesbank monthly report: real time indicator of activity, decline in March. Apr: -4.6%, another sharp decline in early May.</w:t>
-      </w:r>
-    </w:p>
-    <w:p>
-      <w:pPr>
-        <w:rPr>
-          <w:rFonts w:hint="eastAsia"/>
-        </w:rPr>
-      </w:pPr>
-    </w:p>
-    <w:p>
-      <w:pPr>
-        <w:rPr>
-          <w:rFonts w:hint="eastAsia"/>
-        </w:rPr>
-      </w:pPr>
+      <w:r>
+        <w:rPr>
+          <w:rFonts w:hint="eastAsia"/>
+        </w:rPr>
+        <w:t xml:space="preserve">4. </w:t>
+      </w:r>
+      <w:proofErr w:type="spellStart"/>
+      <w:r>
+        <w:rPr>
+          <w:rFonts w:hint="eastAsia"/>
+        </w:rPr>
+        <w:t>Bundesbank</w:t>
+      </w:r>
+      <w:proofErr w:type="spellEnd"/>
+      <w:r>
+        <w:rPr>
+          <w:rFonts w:hint="eastAsia"/>
+        </w:rPr>
+        <w:t xml:space="preserve"> monthly report: real time indicator of activity, decline in March. Apr: -4.6%, another sharp decline in early May.</w:t>
+      </w:r>
+    </w:p>
+    <w:p/>
+    <w:p>
       <w:r>
         <w:rPr>
           <w:rFonts w:hint="eastAsia"/>
@@ -4546,11 +5711,6 @@
       </w:r>
     </w:p>
     <w:p>
-      <w:pPr>
-        <w:rPr>
-          <w:rFonts w:hint="eastAsia"/>
-        </w:rPr>
-      </w:pPr>
       <w:r>
         <w:rPr>
           <w:rFonts w:hint="eastAsia"/>
@@ -4559,11 +5719,6 @@
       </w:r>
     </w:p>
     <w:p>
-      <w:pPr>
-        <w:rPr>
-          <w:rFonts w:hint="eastAsia"/>
-        </w:rPr>
-      </w:pPr>
       <w:r>
         <w:rPr>
           <w:rFonts w:hint="eastAsia"/>
@@ -4572,37 +5727,64 @@
       </w:r>
     </w:p>
     <w:p>
-      <w:pPr>
-        <w:rPr>
-          <w:rFonts w:hint="eastAsia"/>
-        </w:rPr>
-      </w:pPr>
-      <w:r>
-        <w:rPr>
-          <w:rFonts w:hint="eastAsia"/>
-        </w:rPr>
-        <w:t xml:space="preserve">3. US: driving in weekend +5% vs pre-covid travel. </w:t>
-      </w:r>
-    </w:p>
-    <w:p>
-      <w:pPr>
-        <w:rPr>
-          <w:rFonts w:hint="eastAsia"/>
-        </w:rPr>
-      </w:pPr>
-      <w:r>
-        <w:rPr>
-          <w:rFonts w:hint="eastAsia"/>
-        </w:rPr>
-        <w:t>4. WTI backward dated. Brent slight contango. Market tightened front significantly.</w:t>
-      </w:r>
-    </w:p>
-    <w:p>
-      <w:pPr>
-        <w:rPr>
-          <w:rFonts w:hint="eastAsia"/>
-        </w:rPr>
-      </w:pPr>
+      <w:r>
+        <w:rPr>
+          <w:rFonts w:hint="eastAsia"/>
+        </w:rPr>
+        <w:t xml:space="preserve">3. US: driving in weekend +5% </w:t>
+      </w:r>
+      <w:proofErr w:type="spellStart"/>
+      <w:r>
+        <w:rPr>
+          <w:rFonts w:hint="eastAsia"/>
+        </w:rPr>
+        <w:t>vs</w:t>
+      </w:r>
+      <w:proofErr w:type="spellEnd"/>
+      <w:r>
+        <w:rPr>
+          <w:rFonts w:hint="eastAsia"/>
+        </w:rPr>
+        <w:t xml:space="preserve"> pre-</w:t>
+      </w:r>
+      <w:proofErr w:type="spellStart"/>
+      <w:r>
+        <w:rPr>
+          <w:rFonts w:hint="eastAsia"/>
+        </w:rPr>
+        <w:t>covid</w:t>
+      </w:r>
+      <w:proofErr w:type="spellEnd"/>
+      <w:r>
+        <w:rPr>
+          <w:rFonts w:hint="eastAsia"/>
+        </w:rPr>
+        <w:t xml:space="preserve"> travel. </w:t>
+      </w:r>
+    </w:p>
+    <w:p>
+      <w:r>
+        <w:rPr>
+          <w:rFonts w:hint="eastAsia"/>
+        </w:rPr>
+        <w:t xml:space="preserve">4. WTI backward dated. Brent slight </w:t>
+      </w:r>
+      <w:proofErr w:type="spellStart"/>
+      <w:r>
+        <w:rPr>
+          <w:rFonts w:hint="eastAsia"/>
+        </w:rPr>
+        <w:t>contango</w:t>
+      </w:r>
+      <w:proofErr w:type="spellEnd"/>
+      <w:r>
+        <w:rPr>
+          <w:rFonts w:hint="eastAsia"/>
+        </w:rPr>
+        <w:t>. Market tightened front significantly.</w:t>
+      </w:r>
+    </w:p>
+    <w:p>
       <w:r>
         <w:rPr>
           <w:rFonts w:hint="eastAsia"/>
@@ -4623,11 +5805,6 @@
       </w:r>
     </w:p>
     <w:p>
-      <w:pPr>
-        <w:rPr>
-          <w:rFonts w:hint="eastAsia"/>
-        </w:rPr>
-      </w:pPr>
       <w:r>
         <w:rPr>
           <w:rFonts w:hint="eastAsia"/>
@@ -4636,11 +5813,6 @@
       </w:r>
     </w:p>
     <w:p>
-      <w:pPr>
-        <w:rPr>
-          <w:rFonts w:hint="eastAsia"/>
-        </w:rPr>
-      </w:pPr>
       <w:r>
         <w:rPr>
           <w:rFonts w:hint="eastAsia"/>
@@ -4648,19 +5820,8 @@
         <w:t>7. CTA should get out max short positioning in their oil complex.</w:t>
       </w:r>
     </w:p>
-    <w:p>
-      <w:pPr>
-        <w:rPr>
-          <w:rFonts w:hint="eastAsia"/>
-        </w:rPr>
-      </w:pPr>
-    </w:p>
-    <w:p>
-      <w:pPr>
-        <w:rPr>
-          <w:rFonts w:hint="eastAsia"/>
-        </w:rPr>
-      </w:pPr>
+    <w:p/>
+    <w:p>
       <w:r>
         <w:rPr>
           <w:rFonts w:hint="eastAsia"/>
@@ -4669,11 +5830,6 @@
       </w:r>
     </w:p>
     <w:p>
-      <w:pPr>
-        <w:rPr>
-          <w:rFonts w:hint="eastAsia"/>
-        </w:rPr>
-      </w:pPr>
       <w:r>
         <w:rPr>
           <w:rFonts w:hint="eastAsia"/>
@@ -4688,11 +5844,6 @@
       </w:r>
     </w:p>
     <w:p>
-      <w:pPr>
-        <w:rPr>
-          <w:rFonts w:hint="eastAsia"/>
-        </w:rPr>
-      </w:pPr>
       <w:r>
         <w:rPr>
           <w:rFonts w:hint="eastAsia"/>
@@ -4701,6 +5852,11 @@
       </w:r>
     </w:p>
     <w:p>
+      <w:pPr>
+        <w:rPr>
+          <w:rFonts w:hint="eastAsia"/>
+        </w:rPr>
+      </w:pPr>
       <w:r>
         <w:rPr>
           <w:rFonts w:hint="eastAsia"/>
@@ -4708,6 +5864,86 @@
         <w:t xml:space="preserve">3. </w:t>
       </w:r>
     </w:p>
+    <w:p>
+      <w:pPr>
+        <w:rPr>
+          <w:rFonts w:hint="eastAsia"/>
+        </w:rPr>
+      </w:pPr>
+    </w:p>
+    <w:p>
+      <w:pPr>
+        <w:rPr>
+          <w:rFonts w:hint="eastAsia"/>
+        </w:rPr>
+      </w:pPr>
+      <w:r>
+        <w:rPr>
+          <w:rFonts w:hint="eastAsia"/>
+        </w:rPr>
+        <w:t>2020-5-20</w:t>
+      </w:r>
+    </w:p>
+    <w:p>
+      <w:pPr>
+        <w:rPr>
+          <w:rFonts w:hint="eastAsia"/>
+        </w:rPr>
+      </w:pPr>
+      <w:r>
+        <w:rPr>
+          <w:rFonts w:hint="eastAsia"/>
+        </w:rPr>
+        <w:t>1. EU proposal quite meaningful</w:t>
+      </w:r>
+    </w:p>
+    <w:p>
+      <w:pPr>
+        <w:rPr>
+          <w:rFonts w:hint="eastAsia"/>
+        </w:rPr>
+      </w:pPr>
+    </w:p>
+    <w:p>
+      <w:pPr>
+        <w:rPr>
+          <w:rFonts w:hint="eastAsia"/>
+        </w:rPr>
+      </w:pPr>
+      <w:r>
+        <w:rPr>
+          <w:rFonts w:hint="eastAsia"/>
+        </w:rPr>
+        <w:t>2020-5-21</w:t>
+      </w:r>
+    </w:p>
+    <w:p>
+      <w:pPr>
+        <w:rPr>
+          <w:rFonts w:hint="eastAsia"/>
+        </w:rPr>
+      </w:pPr>
+      <w:r>
+        <w:rPr>
+          <w:rFonts w:hint="eastAsia"/>
+        </w:rPr>
+        <w:t>1. Japan: quite disappointing. Manu PMI stronger than elsewhere</w:t>
+      </w:r>
+    </w:p>
+    <w:p>
+      <w:pPr>
+        <w:rPr>
+          <w:rFonts w:hint="eastAsia"/>
+        </w:rPr>
+      </w:pPr>
+      <w:r>
+        <w:rPr>
+          <w:rFonts w:hint="eastAsia"/>
+        </w:rPr>
+        <w:t>2. Korea: export import data today, down 20%. Compare with 10day, down 43%? Poor data.</w:t>
+      </w:r>
+    </w:p>
+    <w:p/>
     <w:sectPr>
       <w:pgSz w:w="11906" w:h="16838"/>
       <w:pgMar w:top="1440" w:right="1800" w:bottom="1440" w:left="1800" w:header="851" w:footer="992" w:gutter="0"/>

</xml_diff>